<commit_message>
CHG: doku Verzeichnisstruktur angepasst
</commit_message>
<xml_diff>
--- a/Dokumentation/Dokumentation_v2.docx
+++ b/Dokumentation/Dokumentation_v2.docx
@@ -416,7 +416,7 @@
       <w:r>
         <w:br w:type="page"/>
       </w:r>
-      <w:bookmarkStart w:id="0" w:name="_Toc379804915"/>
+      <w:bookmarkStart w:id="0" w:name="_Toc380524018"/>
       <w:r>
         <w:lastRenderedPageBreak/>
         <w:t>Zusammenfassung</w:t>
@@ -437,7 +437,7 @@
       <w:pPr>
         <w:pStyle w:val="berschriftOhneNummer"/>
       </w:pPr>
-      <w:bookmarkStart w:id="1" w:name="_Toc379804916"/>
+      <w:bookmarkStart w:id="1" w:name="_Toc380524019"/>
       <w:r>
         <w:t>Abstract</w:t>
       </w:r>
@@ -455,7 +455,7 @@
       <w:pPr>
         <w:pStyle w:val="berschriftOhneNummer"/>
       </w:pPr>
-      <w:bookmarkStart w:id="2" w:name="_Toc379804917"/>
+      <w:bookmarkStart w:id="2" w:name="_Toc380524020"/>
       <w:r>
         <w:lastRenderedPageBreak/>
         <w:t>Inhaltsverzeichnis</w:t>
@@ -490,6 +490,8 @@
         </w:rPr>
         <w:fldChar w:fldCharType="separate"/>
       </w:r>
+      <w:bookmarkStart w:id="3" w:name="_GoBack"/>
+      <w:bookmarkEnd w:id="3"/>
       <w:r>
         <w:rPr>
           <w:noProof/>
@@ -512,7 +514,7 @@
         <w:rPr>
           <w:noProof/>
         </w:rPr>
-        <w:instrText xml:space="preserve"> PAGEREF _Toc379804915 \h </w:instrText>
+        <w:instrText xml:space="preserve"> PAGEREF _Toc380524018 \h </w:instrText>
       </w:r>
       <w:r>
         <w:rPr>
@@ -570,7 +572,7 @@
         <w:rPr>
           <w:noProof/>
         </w:rPr>
-        <w:instrText xml:space="preserve"> PAGEREF _Toc379804916 \h </w:instrText>
+        <w:instrText xml:space="preserve"> PAGEREF _Toc380524019 \h </w:instrText>
       </w:r>
       <w:r>
         <w:rPr>
@@ -628,7 +630,7 @@
         <w:rPr>
           <w:noProof/>
         </w:rPr>
-        <w:instrText xml:space="preserve"> PAGEREF _Toc379804917 \h </w:instrText>
+        <w:instrText xml:space="preserve"> PAGEREF _Toc380524020 \h </w:instrText>
       </w:r>
       <w:r>
         <w:rPr>
@@ -686,7 +688,7 @@
         <w:rPr>
           <w:noProof/>
         </w:rPr>
-        <w:instrText xml:space="preserve"> PAGEREF _Toc379804918 \h </w:instrText>
+        <w:instrText xml:space="preserve"> PAGEREF _Toc380524021 \h </w:instrText>
       </w:r>
       <w:r>
         <w:rPr>
@@ -703,7 +705,7 @@
         <w:rPr>
           <w:noProof/>
         </w:rPr>
-        <w:t>6</w:t>
+        <w:t>5</w:t>
       </w:r>
       <w:r>
         <w:rPr>
@@ -744,7 +746,7 @@
         <w:rPr>
           <w:noProof/>
         </w:rPr>
-        <w:instrText xml:space="preserve"> PAGEREF _Toc379804919 \h </w:instrText>
+        <w:instrText xml:space="preserve"> PAGEREF _Toc380524022 \h </w:instrText>
       </w:r>
       <w:r>
         <w:rPr>
@@ -761,7 +763,7 @@
         <w:rPr>
           <w:noProof/>
         </w:rPr>
-        <w:t>6</w:t>
+        <w:t>5</w:t>
       </w:r>
       <w:r>
         <w:rPr>
@@ -802,7 +804,7 @@
         <w:rPr>
           <w:noProof/>
         </w:rPr>
-        <w:instrText xml:space="preserve"> PAGEREF _Toc379804920 \h </w:instrText>
+        <w:instrText xml:space="preserve"> PAGEREF _Toc380524023 \h </w:instrText>
       </w:r>
       <w:r>
         <w:rPr>
@@ -819,7 +821,7 @@
         <w:rPr>
           <w:noProof/>
         </w:rPr>
-        <w:t>6</w:t>
+        <w:t>5</w:t>
       </w:r>
       <w:r>
         <w:rPr>
@@ -875,7 +877,7 @@
         <w:rPr>
           <w:noProof/>
         </w:rPr>
-        <w:instrText xml:space="preserve"> PAGEREF _Toc379804921 \h </w:instrText>
+        <w:instrText xml:space="preserve"> PAGEREF _Toc380524024 \h </w:instrText>
       </w:r>
       <w:r>
         <w:rPr>
@@ -892,7 +894,7 @@
         <w:rPr>
           <w:noProof/>
         </w:rPr>
-        <w:t>7</w:t>
+        <w:t>6</w:t>
       </w:r>
       <w:r>
         <w:rPr>
@@ -948,7 +950,7 @@
         <w:rPr>
           <w:noProof/>
         </w:rPr>
-        <w:instrText xml:space="preserve"> PAGEREF _Toc379804922 \h </w:instrText>
+        <w:instrText xml:space="preserve"> PAGEREF _Toc380524025 \h </w:instrText>
       </w:r>
       <w:r>
         <w:rPr>
@@ -965,7 +967,7 @@
         <w:rPr>
           <w:noProof/>
         </w:rPr>
-        <w:t>8</w:t>
+        <w:t>7</w:t>
       </w:r>
       <w:r>
         <w:rPr>
@@ -1021,7 +1023,7 @@
         <w:rPr>
           <w:noProof/>
         </w:rPr>
-        <w:instrText xml:space="preserve"> PAGEREF _Toc379804923 \h </w:instrText>
+        <w:instrText xml:space="preserve"> PAGEREF _Toc380524026 \h </w:instrText>
       </w:r>
       <w:r>
         <w:rPr>
@@ -1038,7 +1040,7 @@
         <w:rPr>
           <w:noProof/>
         </w:rPr>
-        <w:t>8</w:t>
+        <w:t>7</w:t>
       </w:r>
       <w:r>
         <w:rPr>
@@ -1094,7 +1096,7 @@
         <w:rPr>
           <w:noProof/>
         </w:rPr>
-        <w:instrText xml:space="preserve"> PAGEREF _Toc379804924 \h </w:instrText>
+        <w:instrText xml:space="preserve"> PAGEREF _Toc380524027 \h </w:instrText>
       </w:r>
       <w:r>
         <w:rPr>
@@ -1111,7 +1113,7 @@
         <w:rPr>
           <w:noProof/>
         </w:rPr>
-        <w:t>8</w:t>
+        <w:t>7</w:t>
       </w:r>
       <w:r>
         <w:rPr>
@@ -1167,7 +1169,7 @@
         <w:rPr>
           <w:noProof/>
         </w:rPr>
-        <w:instrText xml:space="preserve"> PAGEREF _Toc379804925 \h </w:instrText>
+        <w:instrText xml:space="preserve"> PAGEREF _Toc380524028 \h </w:instrText>
       </w:r>
       <w:r>
         <w:rPr>
@@ -1184,7 +1186,7 @@
         <w:rPr>
           <w:noProof/>
         </w:rPr>
-        <w:t>8</w:t>
+        <w:t>9</w:t>
       </w:r>
       <w:r>
         <w:rPr>
@@ -1240,7 +1242,7 @@
         <w:rPr>
           <w:noProof/>
         </w:rPr>
-        <w:instrText xml:space="preserve"> PAGEREF _Toc379804926 \h </w:instrText>
+        <w:instrText xml:space="preserve"> PAGEREF _Toc380524029 \h </w:instrText>
       </w:r>
       <w:r>
         <w:rPr>
@@ -1257,7 +1259,7 @@
         <w:rPr>
           <w:noProof/>
         </w:rPr>
-        <w:t>8</w:t>
+        <w:t>10</w:t>
       </w:r>
       <w:r>
         <w:rPr>
@@ -1274,13 +1276,11 @@
           <w:noProof/>
           <w:sz w:val="22"/>
           <w:szCs w:val="22"/>
-          <w:lang w:val="en-US"/>
-        </w:rPr>
-      </w:pPr>
-      <w:r>
-        <w:rPr>
-          <w:noProof/>
-          <w:lang w:val="en-US"/>
+        </w:rPr>
+      </w:pPr>
+      <w:r>
+        <w:rPr>
+          <w:noProof/>
         </w:rPr>
         <w:t>2.2</w:t>
       </w:r>
@@ -1290,21 +1290,18 @@
           <w:noProof/>
           <w:sz w:val="22"/>
           <w:szCs w:val="22"/>
-          <w:lang w:val="en-US"/>
         </w:rPr>
         <w:tab/>
       </w:r>
       <w:r>
         <w:rPr>
           <w:noProof/>
-          <w:lang w:val="en-US"/>
         </w:rPr>
         <w:t>Crystal Clear</w:t>
       </w:r>
       <w:r>
         <w:rPr>
           <w:noProof/>
-          <w:lang w:val="en-US"/>
         </w:rPr>
         <w:tab/>
       </w:r>
@@ -1317,9 +1314,8 @@
       <w:r>
         <w:rPr>
           <w:noProof/>
-          <w:lang w:val="en-US"/>
-        </w:rPr>
-        <w:instrText xml:space="preserve"> PAGEREF _Toc379804927 \h </w:instrText>
+        </w:rPr>
+        <w:instrText xml:space="preserve"> PAGEREF _Toc380524030 \h </w:instrText>
       </w:r>
       <w:r>
         <w:rPr>
@@ -1335,9 +1331,8 @@
       <w:r>
         <w:rPr>
           <w:noProof/>
-          <w:lang w:val="en-US"/>
-        </w:rPr>
-        <w:t>10</w:t>
+        </w:rPr>
+        <w:t>12</w:t>
       </w:r>
       <w:r>
         <w:rPr>
@@ -1348,21 +1343,19 @@
     </w:p>
     <w:p>
       <w:pPr>
-        <w:pStyle w:val="Verzeichnis3"/>
+        <w:pStyle w:val="Verzeichnis2"/>
         <w:rPr>
           <w:rFonts w:asciiTheme="minorHAnsi" w:eastAsiaTheme="minorEastAsia" w:hAnsiTheme="minorHAnsi" w:cstheme="minorBidi"/>
           <w:noProof/>
           <w:sz w:val="22"/>
           <w:szCs w:val="22"/>
-          <w:lang w:val="en-US"/>
-        </w:rPr>
-      </w:pPr>
-      <w:r>
-        <w:rPr>
-          <w:noProof/>
-          <w:lang w:val="en-US"/>
-        </w:rPr>
-        <w:t>2.2.1</w:t>
+        </w:rPr>
+      </w:pPr>
+      <w:r>
+        <w:rPr>
+          <w:noProof/>
+        </w:rPr>
+        <w:t>2.3</w:t>
       </w:r>
       <w:r>
         <w:rPr>
@@ -1370,21 +1363,18 @@
           <w:noProof/>
           <w:sz w:val="22"/>
           <w:szCs w:val="22"/>
-          <w:lang w:val="en-US"/>
         </w:rPr>
         <w:tab/>
       </w:r>
       <w:r>
         <w:rPr>
           <w:noProof/>
-          <w:lang w:val="en-US"/>
-        </w:rPr>
-        <w:t>Die Crystal Familie</w:t>
-      </w:r>
-      <w:r>
-        <w:rPr>
-          <w:noProof/>
-          <w:lang w:val="en-US"/>
+        </w:rPr>
+        <w:t>Scrum</w:t>
+      </w:r>
+      <w:r>
+        <w:rPr>
+          <w:noProof/>
         </w:rPr>
         <w:tab/>
       </w:r>
@@ -1397,9 +1387,8 @@
       <w:r>
         <w:rPr>
           <w:noProof/>
-          <w:lang w:val="en-US"/>
-        </w:rPr>
-        <w:instrText xml:space="preserve"> PAGEREF _Toc379804928 \h </w:instrText>
+        </w:rPr>
+        <w:instrText xml:space="preserve"> PAGEREF _Toc380524031 \h </w:instrText>
       </w:r>
       <w:r>
         <w:rPr>
@@ -1415,9 +1404,8 @@
       <w:r>
         <w:rPr>
           <w:noProof/>
-          <w:lang w:val="en-US"/>
-        </w:rPr>
-        <w:t>10</w:t>
+        </w:rPr>
+        <w:t>15</w:t>
       </w:r>
       <w:r>
         <w:rPr>
@@ -1428,7 +1416,7 @@
     </w:p>
     <w:p>
       <w:pPr>
-        <w:pStyle w:val="Verzeichnis3"/>
+        <w:pStyle w:val="Verzeichnis2"/>
         <w:rPr>
           <w:rFonts w:asciiTheme="minorHAnsi" w:eastAsiaTheme="minorEastAsia" w:hAnsiTheme="minorHAnsi" w:cstheme="minorBidi"/>
           <w:noProof/>
@@ -1440,7 +1428,7 @@
         <w:rPr>
           <w:noProof/>
         </w:rPr>
-        <w:t>2.2.2</w:t>
+        <w:t>2.4</w:t>
       </w:r>
       <w:r>
         <w:rPr>
@@ -1455,7 +1443,7 @@
         <w:rPr>
           <w:noProof/>
         </w:rPr>
-        <w:t>Eigenschaften</w:t>
+        <w:t>Kanban</w:t>
       </w:r>
       <w:r>
         <w:rPr>
@@ -1473,7 +1461,7 @@
         <w:rPr>
           <w:noProof/>
         </w:rPr>
-        <w:instrText xml:space="preserve"> PAGEREF _Toc379804929 \h </w:instrText>
+        <w:instrText xml:space="preserve"> PAGEREF _Toc380524032 \h </w:instrText>
       </w:r>
       <w:r>
         <w:rPr>
@@ -1490,7 +1478,7 @@
         <w:rPr>
           <w:noProof/>
         </w:rPr>
-        <w:t>11</w:t>
+        <w:t>18</w:t>
       </w:r>
       <w:r>
         <w:rPr>
@@ -1501,7 +1489,7 @@
     </w:p>
     <w:p>
       <w:pPr>
-        <w:pStyle w:val="Verzeichnis3"/>
+        <w:pStyle w:val="Verzeichnis1"/>
         <w:rPr>
           <w:rFonts w:asciiTheme="minorHAnsi" w:eastAsiaTheme="minorEastAsia" w:hAnsiTheme="minorHAnsi" w:cstheme="minorBidi"/>
           <w:noProof/>
@@ -1513,7 +1501,7 @@
         <w:rPr>
           <w:noProof/>
         </w:rPr>
-        <w:t>2.2.3</w:t>
+        <w:t>4.</w:t>
       </w:r>
       <w:r>
         <w:rPr>
@@ -1528,7 +1516,7 @@
         <w:rPr>
           <w:noProof/>
         </w:rPr>
-        <w:t>Prozesse</w:t>
+        <w:t>Vergleichskriterien für die Methoden</w:t>
       </w:r>
       <w:r>
         <w:rPr>
@@ -1546,7 +1534,7 @@
         <w:rPr>
           <w:noProof/>
         </w:rPr>
-        <w:instrText xml:space="preserve"> PAGEREF _Toc379804930 \h </w:instrText>
+        <w:instrText xml:space="preserve"> PAGEREF _Toc380524033 \h </w:instrText>
       </w:r>
       <w:r>
         <w:rPr>
@@ -1563,7 +1551,7 @@
         <w:rPr>
           <w:noProof/>
         </w:rPr>
-        <w:t>11</w:t>
+        <w:t>19</w:t>
       </w:r>
       <w:r>
         <w:rPr>
@@ -1574,7 +1562,7 @@
     </w:p>
     <w:p>
       <w:pPr>
-        <w:pStyle w:val="Verzeichnis3"/>
+        <w:pStyle w:val="Verzeichnis1"/>
         <w:rPr>
           <w:rFonts w:asciiTheme="minorHAnsi" w:eastAsiaTheme="minorEastAsia" w:hAnsiTheme="minorHAnsi" w:cstheme="minorBidi"/>
           <w:noProof/>
@@ -1586,7 +1574,7 @@
         <w:rPr>
           <w:noProof/>
         </w:rPr>
-        <w:t>2.2.4</w:t>
+        <w:t>5.</w:t>
       </w:r>
       <w:r>
         <w:rPr>
@@ -1601,7 +1589,7 @@
         <w:rPr>
           <w:noProof/>
         </w:rPr>
-        <w:t>Die Rollen</w:t>
+        <w:t>Wahl der Tools</w:t>
       </w:r>
       <w:r>
         <w:rPr>
@@ -1619,7 +1607,7 @@
         <w:rPr>
           <w:noProof/>
         </w:rPr>
-        <w:instrText xml:space="preserve"> PAGEREF _Toc379804931 \h </w:instrText>
+        <w:instrText xml:space="preserve"> PAGEREF _Toc380524034 \h </w:instrText>
       </w:r>
       <w:r>
         <w:rPr>
@@ -1636,7 +1624,7 @@
         <w:rPr>
           <w:noProof/>
         </w:rPr>
-        <w:t>12</w:t>
+        <w:t>20</w:t>
       </w:r>
       <w:r>
         <w:rPr>
@@ -1647,7 +1635,7 @@
     </w:p>
     <w:p>
       <w:pPr>
-        <w:pStyle w:val="Verzeichnis3"/>
+        <w:pStyle w:val="Verzeichnis1"/>
         <w:rPr>
           <w:rFonts w:asciiTheme="minorHAnsi" w:eastAsiaTheme="minorEastAsia" w:hAnsiTheme="minorHAnsi" w:cstheme="minorBidi"/>
           <w:noProof/>
@@ -1659,7 +1647,7 @@
         <w:rPr>
           <w:noProof/>
         </w:rPr>
-        <w:t>2.2.5</w:t>
+        <w:t>6.</w:t>
       </w:r>
       <w:r>
         <w:rPr>
@@ -1674,7 +1662,7 @@
         <w:rPr>
           <w:noProof/>
         </w:rPr>
-        <w:t>Die Arbeitsergebnisse</w:t>
+        <w:t>Wahl des Projektes</w:t>
       </w:r>
       <w:r>
         <w:rPr>
@@ -1692,7 +1680,7 @@
         <w:rPr>
           <w:noProof/>
         </w:rPr>
-        <w:instrText xml:space="preserve"> PAGEREF _Toc379804932 \h </w:instrText>
+        <w:instrText xml:space="preserve"> PAGEREF _Toc380524035 \h </w:instrText>
       </w:r>
       <w:r>
         <w:rPr>
@@ -1709,7 +1697,7 @@
         <w:rPr>
           <w:noProof/>
         </w:rPr>
-        <w:t>12</w:t>
+        <w:t>20</w:t>
       </w:r>
       <w:r>
         <w:rPr>
@@ -1720,7 +1708,7 @@
     </w:p>
     <w:p>
       <w:pPr>
-        <w:pStyle w:val="Verzeichnis2"/>
+        <w:pStyle w:val="Verzeichnis1"/>
         <w:rPr>
           <w:rFonts w:asciiTheme="minorHAnsi" w:eastAsiaTheme="minorEastAsia" w:hAnsiTheme="minorHAnsi" w:cstheme="minorBidi"/>
           <w:noProof/>
@@ -1732,7 +1720,7 @@
         <w:rPr>
           <w:noProof/>
         </w:rPr>
-        <w:t>2.3</w:t>
+        <w:t>7.</w:t>
       </w:r>
       <w:r>
         <w:rPr>
@@ -1747,7 +1735,7 @@
         <w:rPr>
           <w:noProof/>
         </w:rPr>
-        <w:t>Scrum</w:t>
+        <w:t>Vorbereitung der Durchführung</w:t>
       </w:r>
       <w:r>
         <w:rPr>
@@ -1765,7 +1753,7 @@
         <w:rPr>
           <w:noProof/>
         </w:rPr>
-        <w:instrText xml:space="preserve"> PAGEREF _Toc379804933 \h </w:instrText>
+        <w:instrText xml:space="preserve"> PAGEREF _Toc380524036 \h </w:instrText>
       </w:r>
       <w:r>
         <w:rPr>
@@ -1782,7 +1770,7 @@
         <w:rPr>
           <w:noProof/>
         </w:rPr>
-        <w:t>13</w:t>
+        <w:t>20</w:t>
       </w:r>
       <w:r>
         <w:rPr>
@@ -1793,7 +1781,7 @@
     </w:p>
     <w:p>
       <w:pPr>
-        <w:pStyle w:val="Verzeichnis2"/>
+        <w:pStyle w:val="Verzeichnis1"/>
         <w:rPr>
           <w:rFonts w:asciiTheme="minorHAnsi" w:eastAsiaTheme="minorEastAsia" w:hAnsiTheme="minorHAnsi" w:cstheme="minorBidi"/>
           <w:noProof/>
@@ -1805,7 +1793,7 @@
         <w:rPr>
           <w:noProof/>
         </w:rPr>
-        <w:t>2.4</w:t>
+        <w:t>8.</w:t>
       </w:r>
       <w:r>
         <w:rPr>
@@ -1820,7 +1808,7 @@
         <w:rPr>
           <w:noProof/>
         </w:rPr>
-        <w:t>Kanban</w:t>
+        <w:t>Durchführung des Projektes</w:t>
       </w:r>
       <w:r>
         <w:rPr>
@@ -1838,7 +1826,7 @@
         <w:rPr>
           <w:noProof/>
         </w:rPr>
-        <w:instrText xml:space="preserve"> PAGEREF _Toc379804934 \h </w:instrText>
+        <w:instrText xml:space="preserve"> PAGEREF _Toc380524037 \h </w:instrText>
       </w:r>
       <w:r>
         <w:rPr>
@@ -1855,7 +1843,7 @@
         <w:rPr>
           <w:noProof/>
         </w:rPr>
-        <w:t>13</w:t>
+        <w:t>21</w:t>
       </w:r>
       <w:r>
         <w:rPr>
@@ -1866,7 +1854,7 @@
     </w:p>
     <w:p>
       <w:pPr>
-        <w:pStyle w:val="Verzeichnis1"/>
+        <w:pStyle w:val="Verzeichnis2"/>
         <w:rPr>
           <w:rFonts w:asciiTheme="minorHAnsi" w:eastAsiaTheme="minorEastAsia" w:hAnsiTheme="minorHAnsi" w:cstheme="minorBidi"/>
           <w:noProof/>
@@ -1878,7 +1866,7 @@
         <w:rPr>
           <w:noProof/>
         </w:rPr>
-        <w:t>3.</w:t>
+        <w:t>8.1</w:t>
       </w:r>
       <w:r>
         <w:rPr>
@@ -1893,7 +1881,7 @@
         <w:rPr>
           <w:noProof/>
         </w:rPr>
-        <w:t>Vorbereitung</w:t>
+        <w:t>Crystal Clear</w:t>
       </w:r>
       <w:r>
         <w:rPr>
@@ -1911,7 +1899,7 @@
         <w:rPr>
           <w:noProof/>
         </w:rPr>
-        <w:instrText xml:space="preserve"> PAGEREF _Toc379804935 \h </w:instrText>
+        <w:instrText xml:space="preserve"> PAGEREF _Toc380524038 \h </w:instrText>
       </w:r>
       <w:r>
         <w:rPr>
@@ -1928,7 +1916,7 @@
         <w:rPr>
           <w:noProof/>
         </w:rPr>
-        <w:t>14</w:t>
+        <w:t>21</w:t>
       </w:r>
       <w:r>
         <w:rPr>
@@ -1951,7 +1939,7 @@
         <w:rPr>
           <w:noProof/>
         </w:rPr>
-        <w:t>3.1</w:t>
+        <w:t>8.2</w:t>
       </w:r>
       <w:r>
         <w:rPr>
@@ -1966,7 +1954,7 @@
         <w:rPr>
           <w:noProof/>
         </w:rPr>
-        <w:t>Vergleichskriterien für die Methoden</w:t>
+        <w:t>Scrum</w:t>
       </w:r>
       <w:r>
         <w:rPr>
@@ -1984,7 +1972,7 @@
         <w:rPr>
           <w:noProof/>
         </w:rPr>
-        <w:instrText xml:space="preserve"> PAGEREF _Toc379804936 \h </w:instrText>
+        <w:instrText xml:space="preserve"> PAGEREF _Toc380524039 \h </w:instrText>
       </w:r>
       <w:r>
         <w:rPr>
@@ -2001,7 +1989,7 @@
         <w:rPr>
           <w:noProof/>
         </w:rPr>
-        <w:t>14</w:t>
+        <w:t>21</w:t>
       </w:r>
       <w:r>
         <w:rPr>
@@ -2024,7 +2012,7 @@
         <w:rPr>
           <w:noProof/>
         </w:rPr>
-        <w:t>3.2</w:t>
+        <w:t>8.3</w:t>
       </w:r>
       <w:r>
         <w:rPr>
@@ -2039,7 +2027,7 @@
         <w:rPr>
           <w:noProof/>
         </w:rPr>
-        <w:t>Wahl der Tools</w:t>
+        <w:t>Kanban</w:t>
       </w:r>
       <w:r>
         <w:rPr>
@@ -2057,7 +2045,7 @@
         <w:rPr>
           <w:noProof/>
         </w:rPr>
-        <w:instrText xml:space="preserve"> PAGEREF _Toc379804937 \h </w:instrText>
+        <w:instrText xml:space="preserve"> PAGEREF _Toc380524040 \h </w:instrText>
       </w:r>
       <w:r>
         <w:rPr>
@@ -2074,7 +2062,7 @@
         <w:rPr>
           <w:noProof/>
         </w:rPr>
-        <w:t>15</w:t>
+        <w:t>21</w:t>
       </w:r>
       <w:r>
         <w:rPr>
@@ -2085,7 +2073,7 @@
     </w:p>
     <w:p>
       <w:pPr>
-        <w:pStyle w:val="Verzeichnis2"/>
+        <w:pStyle w:val="Verzeichnis1"/>
         <w:rPr>
           <w:rFonts w:asciiTheme="minorHAnsi" w:eastAsiaTheme="minorEastAsia" w:hAnsiTheme="minorHAnsi" w:cstheme="minorBidi"/>
           <w:noProof/>
@@ -2097,7 +2085,7 @@
         <w:rPr>
           <w:noProof/>
         </w:rPr>
-        <w:t>3.3</w:t>
+        <w:t>9.</w:t>
       </w:r>
       <w:r>
         <w:rPr>
@@ -2112,7 +2100,7 @@
         <w:rPr>
           <w:noProof/>
         </w:rPr>
-        <w:t>Wahl des Projektes</w:t>
+        <w:t>Ergebnisse</w:t>
       </w:r>
       <w:r>
         <w:rPr>
@@ -2130,7 +2118,7 @@
         <w:rPr>
           <w:noProof/>
         </w:rPr>
-        <w:instrText xml:space="preserve"> PAGEREF _Toc379804938 \h </w:instrText>
+        <w:instrText xml:space="preserve"> PAGEREF _Toc380524041 \h </w:instrText>
       </w:r>
       <w:r>
         <w:rPr>
@@ -2147,7 +2135,7 @@
         <w:rPr>
           <w:noProof/>
         </w:rPr>
-        <w:t>15</w:t>
+        <w:t>22</w:t>
       </w:r>
       <w:r>
         <w:rPr>
@@ -2170,7 +2158,7 @@
         <w:rPr>
           <w:noProof/>
         </w:rPr>
-        <w:t>3.4</w:t>
+        <w:t>9.1</w:t>
       </w:r>
       <w:r>
         <w:rPr>
@@ -2185,7 +2173,7 @@
         <w:rPr>
           <w:noProof/>
         </w:rPr>
-        <w:t>Planung der Durchführung</w:t>
+        <w:t>Analyse/Ursachenforschung</w:t>
       </w:r>
       <w:r>
         <w:rPr>
@@ -2203,7 +2191,7 @@
         <w:rPr>
           <w:noProof/>
         </w:rPr>
-        <w:instrText xml:space="preserve"> PAGEREF _Toc379804939 \h </w:instrText>
+        <w:instrText xml:space="preserve"> PAGEREF _Toc380524042 \h </w:instrText>
       </w:r>
       <w:r>
         <w:rPr>
@@ -2220,7 +2208,7 @@
         <w:rPr>
           <w:noProof/>
         </w:rPr>
-        <w:t>15</w:t>
+        <w:t>22</w:t>
       </w:r>
       <w:r>
         <w:rPr>
@@ -2231,7 +2219,7 @@
     </w:p>
     <w:p>
       <w:pPr>
-        <w:pStyle w:val="Verzeichnis1"/>
+        <w:pStyle w:val="Verzeichnis3"/>
         <w:rPr>
           <w:rFonts w:asciiTheme="minorHAnsi" w:eastAsiaTheme="minorEastAsia" w:hAnsiTheme="minorHAnsi" w:cstheme="minorBidi"/>
           <w:noProof/>
@@ -2243,7 +2231,7 @@
         <w:rPr>
           <w:noProof/>
         </w:rPr>
-        <w:t>4.</w:t>
+        <w:t>9.1.1</w:t>
       </w:r>
       <w:r>
         <w:rPr>
@@ -2258,7 +2246,7 @@
         <w:rPr>
           <w:noProof/>
         </w:rPr>
-        <w:t>Durchführung des Projektes</w:t>
+        <w:t>Crystal Clear</w:t>
       </w:r>
       <w:r>
         <w:rPr>
@@ -2276,7 +2264,7 @@
         <w:rPr>
           <w:noProof/>
         </w:rPr>
-        <w:instrText xml:space="preserve"> PAGEREF _Toc379804940 \h </w:instrText>
+        <w:instrText xml:space="preserve"> PAGEREF _Toc380524043 \h </w:instrText>
       </w:r>
       <w:r>
         <w:rPr>
@@ -2293,7 +2281,7 @@
         <w:rPr>
           <w:noProof/>
         </w:rPr>
-        <w:t>16</w:t>
+        <w:t>22</w:t>
       </w:r>
       <w:r>
         <w:rPr>
@@ -2304,7 +2292,7 @@
     </w:p>
     <w:p>
       <w:pPr>
-        <w:pStyle w:val="Verzeichnis2"/>
+        <w:pStyle w:val="Verzeichnis3"/>
         <w:rPr>
           <w:rFonts w:asciiTheme="minorHAnsi" w:eastAsiaTheme="minorEastAsia" w:hAnsiTheme="minorHAnsi" w:cstheme="minorBidi"/>
           <w:noProof/>
@@ -2316,7 +2304,7 @@
         <w:rPr>
           <w:noProof/>
         </w:rPr>
-        <w:t>4.1</w:t>
+        <w:t>9.1.2</w:t>
       </w:r>
       <w:r>
         <w:rPr>
@@ -2331,7 +2319,7 @@
         <w:rPr>
           <w:noProof/>
         </w:rPr>
-        <w:t>Crystal Clear</w:t>
+        <w:t>Scrum</w:t>
       </w:r>
       <w:r>
         <w:rPr>
@@ -2349,7 +2337,7 @@
         <w:rPr>
           <w:noProof/>
         </w:rPr>
-        <w:instrText xml:space="preserve"> PAGEREF _Toc379804941 \h </w:instrText>
+        <w:instrText xml:space="preserve"> PAGEREF _Toc380524044 \h </w:instrText>
       </w:r>
       <w:r>
         <w:rPr>
@@ -2366,7 +2354,7 @@
         <w:rPr>
           <w:noProof/>
         </w:rPr>
-        <w:t>16</w:t>
+        <w:t>22</w:t>
       </w:r>
       <w:r>
         <w:rPr>
@@ -2377,7 +2365,7 @@
     </w:p>
     <w:p>
       <w:pPr>
-        <w:pStyle w:val="Verzeichnis2"/>
+        <w:pStyle w:val="Verzeichnis3"/>
         <w:rPr>
           <w:rFonts w:asciiTheme="minorHAnsi" w:eastAsiaTheme="minorEastAsia" w:hAnsiTheme="minorHAnsi" w:cstheme="minorBidi"/>
           <w:noProof/>
@@ -2389,7 +2377,7 @@
         <w:rPr>
           <w:noProof/>
         </w:rPr>
-        <w:t>4.2</w:t>
+        <w:t>9.1.3</w:t>
       </w:r>
       <w:r>
         <w:rPr>
@@ -2404,7 +2392,7 @@
         <w:rPr>
           <w:noProof/>
         </w:rPr>
-        <w:t>Scrum</w:t>
+        <w:t>Kanban</w:t>
       </w:r>
       <w:r>
         <w:rPr>
@@ -2422,7 +2410,7 @@
         <w:rPr>
           <w:noProof/>
         </w:rPr>
-        <w:instrText xml:space="preserve"> PAGEREF _Toc379804942 \h </w:instrText>
+        <w:instrText xml:space="preserve"> PAGEREF _Toc380524045 \h </w:instrText>
       </w:r>
       <w:r>
         <w:rPr>
@@ -2439,7 +2427,7 @@
         <w:rPr>
           <w:noProof/>
         </w:rPr>
-        <w:t>16</w:t>
+        <w:t>22</w:t>
       </w:r>
       <w:r>
         <w:rPr>
@@ -2462,7 +2450,7 @@
         <w:rPr>
           <w:noProof/>
         </w:rPr>
-        <w:t>4.3</w:t>
+        <w:t>9.2</w:t>
       </w:r>
       <w:r>
         <w:rPr>
@@ -2477,7 +2465,7 @@
         <w:rPr>
           <w:noProof/>
         </w:rPr>
-        <w:t>Kanban</w:t>
+        <w:t>Auswertung der Tools</w:t>
       </w:r>
       <w:r>
         <w:rPr>
@@ -2495,7 +2483,7 @@
         <w:rPr>
           <w:noProof/>
         </w:rPr>
-        <w:instrText xml:space="preserve"> PAGEREF _Toc379804943 \h </w:instrText>
+        <w:instrText xml:space="preserve"> PAGEREF _Toc380524046 \h </w:instrText>
       </w:r>
       <w:r>
         <w:rPr>
@@ -2512,7 +2500,7 @@
         <w:rPr>
           <w:noProof/>
         </w:rPr>
-        <w:t>16</w:t>
+        <w:t>22</w:t>
       </w:r>
       <w:r>
         <w:rPr>
@@ -2523,7 +2511,7 @@
     </w:p>
     <w:p>
       <w:pPr>
-        <w:pStyle w:val="Verzeichnis1"/>
+        <w:pStyle w:val="Verzeichnis2"/>
         <w:rPr>
           <w:rFonts w:asciiTheme="minorHAnsi" w:eastAsiaTheme="minorEastAsia" w:hAnsiTheme="minorHAnsi" w:cstheme="minorBidi"/>
           <w:noProof/>
@@ -2535,7 +2523,7 @@
         <w:rPr>
           <w:noProof/>
         </w:rPr>
-        <w:t>5.</w:t>
+        <w:t>9.3</w:t>
       </w:r>
       <w:r>
         <w:rPr>
@@ -2550,7 +2538,7 @@
         <w:rPr>
           <w:noProof/>
         </w:rPr>
-        <w:t>Ergebnisse</w:t>
+        <w:t>Gegenüberstellung der agilen Prozesse</w:t>
       </w:r>
       <w:r>
         <w:rPr>
@@ -2568,7 +2556,7 @@
         <w:rPr>
           <w:noProof/>
         </w:rPr>
-        <w:instrText xml:space="preserve"> PAGEREF _Toc379804944 \h </w:instrText>
+        <w:instrText xml:space="preserve"> PAGEREF _Toc380524047 \h </w:instrText>
       </w:r>
       <w:r>
         <w:rPr>
@@ -2585,7 +2573,7 @@
         <w:rPr>
           <w:noProof/>
         </w:rPr>
-        <w:t>17</w:t>
+        <w:t>22</w:t>
       </w:r>
       <w:r>
         <w:rPr>
@@ -2596,7 +2584,7 @@
     </w:p>
     <w:p>
       <w:pPr>
-        <w:pStyle w:val="Verzeichnis2"/>
+        <w:pStyle w:val="Verzeichnis1"/>
         <w:rPr>
           <w:rFonts w:asciiTheme="minorHAnsi" w:eastAsiaTheme="minorEastAsia" w:hAnsiTheme="minorHAnsi" w:cstheme="minorBidi"/>
           <w:noProof/>
@@ -2608,7 +2596,7 @@
         <w:rPr>
           <w:noProof/>
         </w:rPr>
-        <w:t>5.1</w:t>
+        <w:t>10.</w:t>
       </w:r>
       <w:r>
         <w:rPr>
@@ -2623,7 +2611,7 @@
         <w:rPr>
           <w:noProof/>
         </w:rPr>
-        <w:t>Analyse/Ursachenforschung</w:t>
+        <w:t>Fazit</w:t>
       </w:r>
       <w:r>
         <w:rPr>
@@ -2641,7 +2629,7 @@
         <w:rPr>
           <w:noProof/>
         </w:rPr>
-        <w:instrText xml:space="preserve"> PAGEREF _Toc379804945 \h </w:instrText>
+        <w:instrText xml:space="preserve"> PAGEREF _Toc380524048 \h </w:instrText>
       </w:r>
       <w:r>
         <w:rPr>
@@ -2658,7 +2646,7 @@
         <w:rPr>
           <w:noProof/>
         </w:rPr>
-        <w:t>17</w:t>
+        <w:t>23</w:t>
       </w:r>
       <w:r>
         <w:rPr>
@@ -2669,480 +2657,41 @@
     </w:p>
     <w:p>
       <w:pPr>
-        <w:pStyle w:val="Verzeichnis3"/>
-        <w:rPr>
-          <w:rFonts w:asciiTheme="minorHAnsi" w:eastAsiaTheme="minorEastAsia" w:hAnsiTheme="minorHAnsi" w:cstheme="minorBidi"/>
-          <w:noProof/>
-          <w:sz w:val="22"/>
-          <w:szCs w:val="22"/>
-        </w:rPr>
-      </w:pPr>
-      <w:r>
-        <w:rPr>
-          <w:noProof/>
-        </w:rPr>
-        <w:t>5.1.1</w:t>
-      </w:r>
-      <w:r>
-        <w:rPr>
-          <w:rFonts w:asciiTheme="minorHAnsi" w:eastAsiaTheme="minorEastAsia" w:hAnsiTheme="minorHAnsi" w:cstheme="minorBidi"/>
-          <w:noProof/>
-          <w:sz w:val="22"/>
-          <w:szCs w:val="22"/>
-        </w:rPr>
-        <w:tab/>
-      </w:r>
-      <w:r>
-        <w:rPr>
-          <w:noProof/>
-        </w:rPr>
-        <w:t>Crystal Clear</w:t>
-      </w:r>
-      <w:r>
-        <w:rPr>
-          <w:noProof/>
-        </w:rPr>
-        <w:tab/>
-      </w:r>
-      <w:r>
-        <w:rPr>
-          <w:noProof/>
-        </w:rPr>
-        <w:fldChar w:fldCharType="begin"/>
-      </w:r>
-      <w:r>
-        <w:rPr>
-          <w:noProof/>
-        </w:rPr>
-        <w:instrText xml:space="preserve"> PAGEREF _Toc379804946 \h </w:instrText>
-      </w:r>
-      <w:r>
-        <w:rPr>
-          <w:noProof/>
-        </w:rPr>
-      </w:r>
-      <w:r>
-        <w:rPr>
-          <w:noProof/>
-        </w:rPr>
-        <w:fldChar w:fldCharType="separate"/>
-      </w:r>
-      <w:r>
-        <w:rPr>
-          <w:noProof/>
-        </w:rPr>
-        <w:t>17</w:t>
-      </w:r>
-      <w:r>
-        <w:rPr>
-          <w:noProof/>
+        <w:pStyle w:val="BlockFiller"/>
+      </w:pPr>
+      <w:r>
+        <w:rPr>
+          <w:b/>
+          <w:sz w:val="24"/>
         </w:rPr>
         <w:fldChar w:fldCharType="end"/>
       </w:r>
     </w:p>
     <w:p>
       <w:pPr>
-        <w:pStyle w:val="Verzeichnis3"/>
-        <w:rPr>
-          <w:rFonts w:asciiTheme="minorHAnsi" w:eastAsiaTheme="minorEastAsia" w:hAnsiTheme="minorHAnsi" w:cstheme="minorBidi"/>
-          <w:noProof/>
-          <w:sz w:val="22"/>
-          <w:szCs w:val="22"/>
-        </w:rPr>
-      </w:pPr>
-      <w:r>
-        <w:rPr>
-          <w:noProof/>
-        </w:rPr>
-        <w:t>5.1.2</w:t>
-      </w:r>
-      <w:r>
-        <w:rPr>
-          <w:rFonts w:asciiTheme="minorHAnsi" w:eastAsiaTheme="minorEastAsia" w:hAnsiTheme="minorHAnsi" w:cstheme="minorBidi"/>
-          <w:noProof/>
-          <w:sz w:val="22"/>
-          <w:szCs w:val="22"/>
-        </w:rPr>
-        <w:tab/>
-      </w:r>
-      <w:r>
-        <w:rPr>
-          <w:noProof/>
-        </w:rPr>
-        <w:t>Scrum</w:t>
-      </w:r>
-      <w:r>
-        <w:rPr>
-          <w:noProof/>
-        </w:rPr>
-        <w:tab/>
-      </w:r>
-      <w:r>
-        <w:rPr>
-          <w:noProof/>
-        </w:rPr>
-        <w:fldChar w:fldCharType="begin"/>
-      </w:r>
-      <w:r>
-        <w:rPr>
-          <w:noProof/>
-        </w:rPr>
-        <w:instrText xml:space="preserve"> PAGEREF _Toc379804947 \h </w:instrText>
-      </w:r>
-      <w:r>
-        <w:rPr>
-          <w:noProof/>
-        </w:rPr>
-      </w:r>
-      <w:r>
-        <w:rPr>
-          <w:noProof/>
-        </w:rPr>
-        <w:fldChar w:fldCharType="separate"/>
-      </w:r>
-      <w:r>
-        <w:rPr>
-          <w:noProof/>
-        </w:rPr>
-        <w:t>17</w:t>
-      </w:r>
-      <w:r>
-        <w:rPr>
-          <w:noProof/>
-        </w:rPr>
-        <w:fldChar w:fldCharType="end"/>
-      </w:r>
+        <w:pStyle w:val="BlockFiller"/>
+      </w:pPr>
     </w:p>
     <w:p>
       <w:pPr>
-        <w:pStyle w:val="Verzeichnis3"/>
-        <w:rPr>
-          <w:rFonts w:asciiTheme="minorHAnsi" w:eastAsiaTheme="minorEastAsia" w:hAnsiTheme="minorHAnsi" w:cstheme="minorBidi"/>
-          <w:noProof/>
-          <w:sz w:val="22"/>
-          <w:szCs w:val="22"/>
-        </w:rPr>
-      </w:pPr>
-      <w:r>
-        <w:rPr>
-          <w:noProof/>
-        </w:rPr>
-        <w:t>5.1.3</w:t>
-      </w:r>
-      <w:r>
-        <w:rPr>
-          <w:rFonts w:asciiTheme="minorHAnsi" w:eastAsiaTheme="minorEastAsia" w:hAnsiTheme="minorHAnsi" w:cstheme="minorBidi"/>
-          <w:noProof/>
-          <w:sz w:val="22"/>
-          <w:szCs w:val="22"/>
-        </w:rPr>
-        <w:tab/>
-      </w:r>
-      <w:r>
-        <w:rPr>
-          <w:noProof/>
-        </w:rPr>
-        <w:t>Kanban</w:t>
-      </w:r>
-      <w:r>
-        <w:rPr>
-          <w:noProof/>
-        </w:rPr>
-        <w:tab/>
-      </w:r>
-      <w:r>
-        <w:rPr>
-          <w:noProof/>
-        </w:rPr>
-        <w:fldChar w:fldCharType="begin"/>
-      </w:r>
-      <w:r>
-        <w:rPr>
-          <w:noProof/>
-        </w:rPr>
-        <w:instrText xml:space="preserve"> PAGEREF _Toc379804948 \h </w:instrText>
-      </w:r>
-      <w:r>
-        <w:rPr>
-          <w:noProof/>
-        </w:rPr>
-      </w:r>
-      <w:r>
-        <w:rPr>
-          <w:noProof/>
-        </w:rPr>
-        <w:fldChar w:fldCharType="separate"/>
-      </w:r>
-      <w:r>
-        <w:rPr>
-          <w:noProof/>
-        </w:rPr>
-        <w:t>17</w:t>
-      </w:r>
-      <w:r>
-        <w:rPr>
-          <w:noProof/>
-        </w:rPr>
-        <w:fldChar w:fldCharType="end"/>
+        <w:pStyle w:val="Block"/>
+      </w:pPr>
+      <w:bookmarkStart w:id="4" w:name="_Toc269368680"/>
+      <w:r>
+        <w:br w:type="page"/>
       </w:r>
     </w:p>
     <w:p>
       <w:pPr>
-        <w:pStyle w:val="Verzeichnis2"/>
-        <w:rPr>
-          <w:rFonts w:asciiTheme="minorHAnsi" w:eastAsiaTheme="minorEastAsia" w:hAnsiTheme="minorHAnsi" w:cstheme="minorBidi"/>
-          <w:noProof/>
-          <w:sz w:val="22"/>
-          <w:szCs w:val="22"/>
-        </w:rPr>
-      </w:pPr>
-      <w:r>
-        <w:rPr>
-          <w:noProof/>
-        </w:rPr>
-        <w:t>5.2</w:t>
-      </w:r>
-      <w:r>
-        <w:rPr>
-          <w:rFonts w:asciiTheme="minorHAnsi" w:eastAsiaTheme="minorEastAsia" w:hAnsiTheme="minorHAnsi" w:cstheme="minorBidi"/>
-          <w:noProof/>
-          <w:sz w:val="22"/>
-          <w:szCs w:val="22"/>
-        </w:rPr>
-        <w:tab/>
-      </w:r>
-      <w:r>
-        <w:rPr>
-          <w:noProof/>
-        </w:rPr>
-        <w:t>Auswertung der Tools</w:t>
-      </w:r>
-      <w:r>
-        <w:rPr>
-          <w:noProof/>
-        </w:rPr>
-        <w:tab/>
-      </w:r>
-      <w:r>
-        <w:rPr>
-          <w:noProof/>
-        </w:rPr>
-        <w:fldChar w:fldCharType="begin"/>
-      </w:r>
-      <w:r>
-        <w:rPr>
-          <w:noProof/>
-        </w:rPr>
-        <w:instrText xml:space="preserve"> PAGEREF _Toc379804949 \h </w:instrText>
-      </w:r>
-      <w:r>
-        <w:rPr>
-          <w:noProof/>
-        </w:rPr>
-      </w:r>
-      <w:r>
-        <w:rPr>
-          <w:noProof/>
-        </w:rPr>
-        <w:fldChar w:fldCharType="separate"/>
-      </w:r>
-      <w:r>
-        <w:rPr>
-          <w:noProof/>
-        </w:rPr>
-        <w:t>17</w:t>
-      </w:r>
-      <w:r>
-        <w:rPr>
-          <w:noProof/>
-        </w:rPr>
-        <w:fldChar w:fldCharType="end"/>
-      </w:r>
-    </w:p>
-    <w:p>
-      <w:pPr>
-        <w:pStyle w:val="Verzeichnis2"/>
-        <w:rPr>
-          <w:rFonts w:asciiTheme="minorHAnsi" w:eastAsiaTheme="minorEastAsia" w:hAnsiTheme="minorHAnsi" w:cstheme="minorBidi"/>
-          <w:noProof/>
-          <w:sz w:val="22"/>
-          <w:szCs w:val="22"/>
-        </w:rPr>
-      </w:pPr>
-      <w:r>
-        <w:rPr>
-          <w:noProof/>
-        </w:rPr>
-        <w:lastRenderedPageBreak/>
-        <w:t>5.3</w:t>
-      </w:r>
-      <w:r>
-        <w:rPr>
-          <w:rFonts w:asciiTheme="minorHAnsi" w:eastAsiaTheme="minorEastAsia" w:hAnsiTheme="minorHAnsi" w:cstheme="minorBidi"/>
-          <w:noProof/>
-          <w:sz w:val="22"/>
-          <w:szCs w:val="22"/>
-        </w:rPr>
-        <w:tab/>
-      </w:r>
-      <w:r>
-        <w:rPr>
-          <w:noProof/>
-        </w:rPr>
-        <w:t>Gegenüberstellung der agilen Prozesse</w:t>
-      </w:r>
-      <w:r>
-        <w:rPr>
-          <w:noProof/>
-        </w:rPr>
-        <w:tab/>
-      </w:r>
-      <w:r>
-        <w:rPr>
-          <w:noProof/>
-        </w:rPr>
-        <w:fldChar w:fldCharType="begin"/>
-      </w:r>
-      <w:r>
-        <w:rPr>
-          <w:noProof/>
-        </w:rPr>
-        <w:instrText xml:space="preserve"> PAGEREF _Toc379804950 \h </w:instrText>
-      </w:r>
-      <w:r>
-        <w:rPr>
-          <w:noProof/>
-        </w:rPr>
-      </w:r>
-      <w:r>
-        <w:rPr>
-          <w:noProof/>
-        </w:rPr>
-        <w:fldChar w:fldCharType="separate"/>
-      </w:r>
-      <w:r>
-        <w:rPr>
-          <w:noProof/>
-        </w:rPr>
-        <w:t>17</w:t>
-      </w:r>
-      <w:r>
-        <w:rPr>
-          <w:noProof/>
-        </w:rPr>
-        <w:fldChar w:fldCharType="end"/>
-      </w:r>
-    </w:p>
-    <w:p>
-      <w:pPr>
-        <w:pStyle w:val="Verzeichnis1"/>
-        <w:rPr>
-          <w:rFonts w:asciiTheme="minorHAnsi" w:eastAsiaTheme="minorEastAsia" w:hAnsiTheme="minorHAnsi" w:cstheme="minorBidi"/>
-          <w:noProof/>
-          <w:sz w:val="22"/>
-          <w:szCs w:val="22"/>
-        </w:rPr>
-      </w:pPr>
-      <w:r>
-        <w:rPr>
-          <w:noProof/>
-        </w:rPr>
-        <w:t>6.</w:t>
-      </w:r>
-      <w:r>
-        <w:rPr>
-          <w:rFonts w:asciiTheme="minorHAnsi" w:eastAsiaTheme="minorEastAsia" w:hAnsiTheme="minorHAnsi" w:cstheme="minorBidi"/>
-          <w:noProof/>
-          <w:sz w:val="22"/>
-          <w:szCs w:val="22"/>
-        </w:rPr>
-        <w:tab/>
-      </w:r>
-      <w:r>
-        <w:rPr>
-          <w:noProof/>
-        </w:rPr>
-        <w:t>Fazit</w:t>
-      </w:r>
-      <w:r>
-        <w:rPr>
-          <w:noProof/>
-        </w:rPr>
-        <w:tab/>
-      </w:r>
-      <w:r>
-        <w:rPr>
-          <w:noProof/>
-        </w:rPr>
-        <w:fldChar w:fldCharType="begin"/>
-      </w:r>
-      <w:r>
-        <w:rPr>
-          <w:noProof/>
-        </w:rPr>
-        <w:instrText xml:space="preserve"> PAGEREF _Toc379804951 \h </w:instrText>
-      </w:r>
-      <w:r>
-        <w:rPr>
-          <w:noProof/>
-        </w:rPr>
-      </w:r>
-      <w:r>
-        <w:rPr>
-          <w:noProof/>
-        </w:rPr>
-        <w:fldChar w:fldCharType="separate"/>
-      </w:r>
-      <w:r>
-        <w:rPr>
-          <w:noProof/>
-        </w:rPr>
-        <w:t>18</w:t>
-      </w:r>
-      <w:r>
-        <w:rPr>
-          <w:noProof/>
-        </w:rPr>
-        <w:fldChar w:fldCharType="end"/>
-      </w:r>
-    </w:p>
-    <w:p>
-      <w:pPr>
-        <w:pStyle w:val="BlockFiller"/>
-      </w:pPr>
-      <w:r>
-        <w:rPr>
-          <w:b/>
-          <w:sz w:val="24"/>
-        </w:rPr>
-        <w:fldChar w:fldCharType="end"/>
-      </w:r>
-    </w:p>
-    <w:p>
-      <w:pPr>
-        <w:pStyle w:val="BlockFiller"/>
-      </w:pPr>
-    </w:p>
-    <w:p>
-      <w:pPr>
-        <w:pStyle w:val="Block"/>
-      </w:pPr>
-      <w:bookmarkStart w:id="3" w:name="_Toc269368680"/>
-      <w:r>
-        <w:br w:type="page"/>
-      </w:r>
-    </w:p>
-    <w:p>
-      <w:pPr>
         <w:pStyle w:val="berschriftOhneNummer"/>
       </w:pPr>
-      <w:bookmarkStart w:id="4" w:name="_Toc379804918"/>
+      <w:bookmarkStart w:id="5" w:name="_Toc380524021"/>
       <w:proofErr w:type="spellStart"/>
       <w:r>
         <w:lastRenderedPageBreak/>
         <w:t>Abbildungverzeichnis</w:t>
       </w:r>
-      <w:bookmarkEnd w:id="4"/>
+      <w:bookmarkEnd w:id="5"/>
       <w:proofErr w:type="spellEnd"/>
     </w:p>
     <w:p>
@@ -3180,71 +2729,71 @@
       <w:pPr>
         <w:pStyle w:val="berschriftOhneNummer"/>
       </w:pPr>
-      <w:bookmarkStart w:id="5" w:name="_Toc379804919"/>
+      <w:bookmarkStart w:id="6" w:name="_Toc380524022"/>
       <w:r>
         <w:t>Tabellenverzeichnis</w:t>
-      </w:r>
-      <w:bookmarkEnd w:id="5"/>
-    </w:p>
-    <w:p>
-      <w:pPr>
-        <w:pStyle w:val="Block"/>
-      </w:pPr>
-      <w:r>
-        <w:rPr>
-          <w:noProof/>
-        </w:rPr>
-        <w:fldChar w:fldCharType="begin"/>
-      </w:r>
-      <w:r>
-        <w:instrText xml:space="preserve"> TOC \c "Tab." </w:instrText>
-      </w:r>
-      <w:r>
-        <w:rPr>
-          <w:noProof/>
-        </w:rPr>
-        <w:fldChar w:fldCharType="separate"/>
-      </w:r>
-      <w:r>
-        <w:rPr>
-          <w:b/>
-          <w:bCs/>
-          <w:noProof/>
-        </w:rPr>
-        <w:t>Es konnten keine Einträge für ein Abbildungsverzeichnis gefunden werden.</w:t>
-      </w:r>
-      <w:r>
-        <w:fldChar w:fldCharType="end"/>
-      </w:r>
-    </w:p>
-    <w:p>
-      <w:pPr>
-        <w:pStyle w:val="berschriftOhneNummer"/>
-      </w:pPr>
-      <w:bookmarkStart w:id="6" w:name="_Toc379804920"/>
-      <w:r>
-        <w:t>Abkürzungsverzeic</w:t>
-      </w:r>
-      <w:r>
-        <w:t>h</w:t>
-      </w:r>
-      <w:r>
-        <w:t>nis</w:t>
       </w:r>
       <w:bookmarkEnd w:id="6"/>
     </w:p>
     <w:p>
       <w:pPr>
+        <w:pStyle w:val="Block"/>
+      </w:pPr>
+      <w:r>
+        <w:rPr>
+          <w:noProof/>
+        </w:rPr>
+        <w:fldChar w:fldCharType="begin"/>
+      </w:r>
+      <w:r>
+        <w:instrText xml:space="preserve"> TOC \c "Tab." </w:instrText>
+      </w:r>
+      <w:r>
+        <w:rPr>
+          <w:noProof/>
+        </w:rPr>
+        <w:fldChar w:fldCharType="separate"/>
+      </w:r>
+      <w:r>
+        <w:rPr>
+          <w:b/>
+          <w:bCs/>
+          <w:noProof/>
+        </w:rPr>
+        <w:t>Es konnten keine Einträge für ein Abbildungsverzeichnis gefunden werden.</w:t>
+      </w:r>
+      <w:r>
+        <w:fldChar w:fldCharType="end"/>
+      </w:r>
+    </w:p>
+    <w:p>
+      <w:pPr>
+        <w:pStyle w:val="berschriftOhneNummer"/>
+      </w:pPr>
+      <w:bookmarkStart w:id="7" w:name="_Toc380524023"/>
+      <w:r>
+        <w:t>Abkürzungsverzeic</w:t>
+      </w:r>
+      <w:r>
+        <w:t>h</w:t>
+      </w:r>
+      <w:r>
+        <w:t>nis</w:t>
+      </w:r>
+      <w:bookmarkEnd w:id="7"/>
+    </w:p>
+    <w:p>
+      <w:pPr>
         <w:rPr>
           <w:lang w:val="en-US"/>
         </w:rPr>
       </w:pPr>
-      <w:bookmarkStart w:id="7" w:name="_Ref268205252"/>
-      <w:bookmarkStart w:id="8" w:name="_Ref268205257"/>
-      <w:bookmarkStart w:id="9" w:name="_Ref268205281"/>
-      <w:bookmarkStart w:id="10" w:name="_Ref268205306"/>
-      <w:bookmarkStart w:id="11" w:name="_Toc269368665"/>
-      <w:bookmarkEnd w:id="3"/>
+      <w:bookmarkStart w:id="8" w:name="_Ref268205252"/>
+      <w:bookmarkStart w:id="9" w:name="_Ref268205257"/>
+      <w:bookmarkStart w:id="10" w:name="_Ref268205281"/>
+      <w:bookmarkStart w:id="11" w:name="_Ref268205306"/>
+      <w:bookmarkStart w:id="12" w:name="_Toc269368665"/>
+      <w:bookmarkEnd w:id="4"/>
     </w:p>
     <w:p>
       <w:pPr>
@@ -3269,71 +2818,163 @@
       <w:pPr>
         <w:pStyle w:val="berschrift1"/>
       </w:pPr>
-      <w:bookmarkStart w:id="12" w:name="_Toc379804921"/>
-      <w:bookmarkEnd w:id="7"/>
+      <w:bookmarkStart w:id="13" w:name="_Toc380524024"/>
       <w:bookmarkEnd w:id="8"/>
       <w:bookmarkEnd w:id="9"/>
       <w:bookmarkEnd w:id="10"/>
       <w:bookmarkEnd w:id="11"/>
+      <w:bookmarkEnd w:id="12"/>
       <w:r>
         <w:lastRenderedPageBreak/>
         <w:t>Einleitung</w:t>
-      </w:r>
-      <w:bookmarkEnd w:id="12"/>
-    </w:p>
-    <w:p>
-      <w:pPr>
-        <w:pStyle w:val="Block"/>
-      </w:pPr>
-    </w:p>
-    <w:p>
-      <w:pPr>
-        <w:pStyle w:val="berschrift1"/>
-      </w:pPr>
-      <w:r>
-        <w:br w:type="page"/>
-      </w:r>
-      <w:bookmarkStart w:id="13" w:name="_Toc379804922"/>
-      <w:r>
-        <w:lastRenderedPageBreak/>
-        <w:t xml:space="preserve">Agile </w:t>
-      </w:r>
-      <w:r>
-        <w:t>Softwareentwicklung</w:t>
       </w:r>
       <w:bookmarkEnd w:id="13"/>
     </w:p>
     <w:p>
       <w:pPr>
-        <w:pStyle w:val="berschrift2"/>
-      </w:pPr>
-      <w:bookmarkStart w:id="14" w:name="_Toc379804923"/>
-      <w:r>
-        <w:t>Allgemein</w:t>
+        <w:pStyle w:val="Block"/>
+      </w:pPr>
+    </w:p>
+    <w:p>
+      <w:pPr>
+        <w:pStyle w:val="berschrift1"/>
+      </w:pPr>
+      <w:r>
+        <w:br w:type="page"/>
+      </w:r>
+      <w:bookmarkStart w:id="14" w:name="_Toc380524025"/>
+      <w:r>
+        <w:lastRenderedPageBreak/>
+        <w:t xml:space="preserve">Agile </w:t>
+      </w:r>
+      <w:r>
+        <w:t>Softwareentwicklung</w:t>
       </w:r>
       <w:bookmarkEnd w:id="14"/>
     </w:p>
     <w:p>
       <w:pPr>
-        <w:pStyle w:val="berschrift3"/>
-      </w:pPr>
-      <w:bookmarkStart w:id="15" w:name="_Toc379804924"/>
-      <w:r>
-        <w:t>Einführung</w:t>
+        <w:pStyle w:val="berschrift2"/>
+      </w:pPr>
+      <w:bookmarkStart w:id="15" w:name="_Toc380524026"/>
+      <w:r>
+        <w:t>Allgemein</w:t>
       </w:r>
       <w:bookmarkEnd w:id="15"/>
     </w:p>
     <w:p>
       <w:pPr>
-        <w:widowControl/>
-        <w:jc w:val="left"/>
+        <w:pStyle w:val="berschrift3"/>
+      </w:pPr>
+      <w:bookmarkStart w:id="16" w:name="_Toc380524027"/>
+      <w:r>
+        <w:t>Einführung</w:t>
+      </w:r>
+      <w:bookmarkEnd w:id="16"/>
+    </w:p>
+    <w:p>
+      <w:pPr>
+        <w:pStyle w:val="Block"/>
+      </w:pPr>
+      <w:r>
+        <w:t xml:space="preserve">Der Begriff der agilen Softwareentwicklung wird meist als Gegensatz zur traditionellen Softwareentwicklung verwendet und bezieht sich im Allgemeinen auf den gesamten Entwicklungs- und Managementprozess. Hierbei wird hauptsächlich ein Vergleich mit dem relativ starren Wasserfallmodell vorgenommen, welches 1970 im Artikel „Managing </w:t>
+      </w:r>
+      <w:proofErr w:type="spellStart"/>
+      <w:r>
+        <w:t>the</w:t>
+      </w:r>
+      <w:proofErr w:type="spellEnd"/>
+      <w:r>
+        <w:t xml:space="preserve"> Development </w:t>
+      </w:r>
+      <w:proofErr w:type="spellStart"/>
+      <w:r>
+        <w:t>of</w:t>
+      </w:r>
+      <w:proofErr w:type="spellEnd"/>
+      <w:r>
+        <w:t xml:space="preserve"> Large Software Systems“(1) von Dr. Winston Royce erstmalig formell beschrieben wurde. Dabei erklärt Royce bereits, dass lineares Arbeiten für Softwareentwicklung ungeeignet ist. Stattdessen empfiehlt er einen iterativen Prozess, der heute in verschiedensten Ausführungen in allen Beispielen für Agile Softwareentwicklung zu finden ist.</w:t>
+      </w:r>
+    </w:p>
+    <w:p>
+      <w:pPr>
+        <w:pStyle w:val="Block"/>
+      </w:pPr>
+      <w:r>
+        <w:t xml:space="preserve">Das Abheben von alten, starren Modellen ist jedoch nicht das Hauptziel der Agilen Entwicklung.  Prinzipiell soll der gesamte Prozess flexibler gestaltet werden, um die Probleme aus klassischen Modellen zu verringern oder ganz zu vermeiden. Zu diesen Problemen zählen beispielsweise die Überdokumentation, die fehlende Reaktionsfähigkeit gegenüber sich ändernden Anforderungen oder spät erkennbaren Risiken. Weitere Probleme sind große Fehler bei Zeitschätzungen am Anfang des Projekts sowie mangelnde Kommunikation und Wissens- und Erfahrungsaustausch zwischen festgelegten Rollen innerhalb des Projekts. </w:t>
+      </w:r>
+    </w:p>
+    <w:p>
+      <w:pPr>
+        <w:pStyle w:val="Block"/>
+      </w:pPr>
+      <w:r>
+        <w:t>Abbildung 1 gibt einen Überblick über die verschiedenen Werte wie Transparenz oder Anpassungsfähigkeit, aber auch unterschiedliche Methoden und Hilfsmittel der Agilen Softwareentwicklung.  Das Hauptziel der schnelleren Lieferung von „Working Software“ ist ebenfalls klar erkennbar.</w:t>
+      </w:r>
+    </w:p>
+    <w:p>
+      <w:pPr>
+        <w:pStyle w:val="Block"/>
         <w:rPr>
           <w:b/>
           <w:sz w:val="28"/>
           <w:szCs w:val="28"/>
         </w:rPr>
       </w:pPr>
-      <w:bookmarkStart w:id="16" w:name="_Toc379804925"/>
+      <w:r>
+        <w:rPr>
+          <w:noProof/>
+        </w:rPr>
+        <w:lastRenderedPageBreak/>
+        <w:drawing>
+          <wp:inline distT="0" distB="0" distL="0" distR="0" wp14:anchorId="51662DDC" wp14:editId="57FA3EC4">
+            <wp:extent cx="4739723" cy="5876925"/>
+            <wp:effectExtent l="0" t="0" r="3810" b="0"/>
+            <wp:docPr id="6" name="Bild 1" descr="ttp://upload.wikimedia.org/wikipedia/commons/6/6c/Agile_Software_Development_methodology.jpg"/>
+            <wp:cNvGraphicFramePr>
+              <a:graphicFrameLocks xmlns:a="http://schemas.openxmlformats.org/drawingml/2006/main" noChangeAspect="1"/>
+            </wp:cNvGraphicFramePr>
+            <a:graphic xmlns:a="http://schemas.openxmlformats.org/drawingml/2006/main">
+              <a:graphicData uri="http://schemas.openxmlformats.org/drawingml/2006/picture">
+                <pic:pic xmlns:pic="http://schemas.openxmlformats.org/drawingml/2006/picture">
+                  <pic:nvPicPr>
+                    <pic:cNvPr id="0" name="Picture 1" descr="ttp://upload.wikimedia.org/wikipedia/commons/6/6c/Agile_Software_Development_methodology.jpg"/>
+                    <pic:cNvPicPr>
+                      <a:picLocks noChangeAspect="1" noChangeArrowheads="1"/>
+                    </pic:cNvPicPr>
+                  </pic:nvPicPr>
+                  <pic:blipFill>
+                    <a:blip r:embed="rId13" cstate="print">
+                      <a:extLst>
+                        <a:ext uri="{28A0092B-C50C-407E-A947-70E740481C1C}">
+                          <a14:useLocalDpi xmlns:a14="http://schemas.microsoft.com/office/drawing/2010/main" val="0"/>
+                        </a:ext>
+                      </a:extLst>
+                    </a:blip>
+                    <a:srcRect/>
+                    <a:stretch>
+                      <a:fillRect/>
+                    </a:stretch>
+                  </pic:blipFill>
+                  <pic:spPr bwMode="auto">
+                    <a:xfrm>
+                      <a:off x="0" y="0"/>
+                      <a:ext cx="4742862" cy="5880817"/>
+                    </a:xfrm>
+                    <a:prstGeom prst="rect">
+                      <a:avLst/>
+                    </a:prstGeom>
+                    <a:noFill/>
+                    <a:ln>
+                      <a:noFill/>
+                    </a:ln>
+                  </pic:spPr>
+                </pic:pic>
+              </a:graphicData>
+            </a:graphic>
+          </wp:inline>
+        </w:drawing>
+      </w:r>
       <w:r>
         <w:br w:type="page"/>
       </w:r>
@@ -3342,24 +2983,19 @@
       <w:pPr>
         <w:pStyle w:val="berschrift3"/>
       </w:pPr>
+      <w:bookmarkStart w:id="17" w:name="_Toc380524028"/>
       <w:r>
         <w:lastRenderedPageBreak/>
         <w:t>Das agile Manifest</w:t>
       </w:r>
-      <w:bookmarkEnd w:id="16"/>
+      <w:bookmarkEnd w:id="17"/>
     </w:p>
     <w:p>
       <w:pPr>
         <w:pStyle w:val="Block"/>
       </w:pPr>
       <w:r>
-        <w:t>Im Februar 2001 haben 17 Softwar</w:t>
-      </w:r>
-      <w:r>
-        <w:t>e</w:t>
-      </w:r>
-      <w:r>
-        <w:t>entwickler die Richtlinien der agilen Softwareentwicklung im agilen Manifest formuliert, welches bis heute Gültigkeit besitzt. Dadurch sollte eine kleine Revolution in der Softwareentwicklung angestoßen werden.</w:t>
+        <w:t>Im Februar 2001 haben 17 Softwareentwickler die Richtlinien der agilen Softwareentwicklung im agilen Manifest formuliert, welches bis heute Gültigkeit besitzt. Dadurch sollte eine kleine Revolution in der Softwareentwicklung angestoßen werden.</w:t>
       </w:r>
     </w:p>
     <w:p>
@@ -3470,12 +3106,12 @@
       <w:pPr>
         <w:pStyle w:val="berschrift3"/>
       </w:pPr>
-      <w:bookmarkStart w:id="17" w:name="_Toc379804926"/>
+      <w:bookmarkStart w:id="18" w:name="_Toc380524029"/>
       <w:r>
         <w:lastRenderedPageBreak/>
         <w:t>Agile Prinzipien/Methoden</w:t>
       </w:r>
-      <w:bookmarkEnd w:id="17"/>
+      <w:bookmarkEnd w:id="18"/>
     </w:p>
     <w:p>
       <w:pPr>
@@ -3683,7 +3319,7 @@
       <w:pPr>
         <w:pStyle w:val="berschrift2"/>
       </w:pPr>
-      <w:bookmarkStart w:id="18" w:name="_Toc379804927"/>
+      <w:bookmarkStart w:id="19" w:name="_Toc380524030"/>
       <w:r>
         <w:lastRenderedPageBreak/>
         <w:t>Crystal</w:t>
@@ -3691,17 +3327,15 @@
       <w:r>
         <w:t xml:space="preserve"> Clear</w:t>
       </w:r>
-      <w:bookmarkEnd w:id="18"/>
+      <w:bookmarkEnd w:id="19"/>
     </w:p>
     <w:p>
       <w:pPr>
         <w:pStyle w:val="Blockberschrift"/>
       </w:pPr>
-      <w:bookmarkStart w:id="19" w:name="_Toc379804928"/>
       <w:r>
         <w:t>Die Crystal Familie</w:t>
       </w:r>
-      <w:bookmarkEnd w:id="19"/>
     </w:p>
     <w:p>
       <w:pPr>
@@ -4008,12 +3642,10 @@
       <w:pPr>
         <w:pStyle w:val="Blockberschrift"/>
       </w:pPr>
-      <w:bookmarkStart w:id="20" w:name="_Toc379804929"/>
       <w:r>
         <w:lastRenderedPageBreak/>
         <w:t>Eigenschaften</w:t>
       </w:r>
-      <w:bookmarkEnd w:id="20"/>
     </w:p>
     <w:p>
       <w:pPr>
@@ -4092,11 +3724,9 @@
       <w:pPr>
         <w:pStyle w:val="Blockberschrift"/>
       </w:pPr>
-      <w:bookmarkStart w:id="21" w:name="_Toc379804930"/>
       <w:r>
         <w:t>Prozesse</w:t>
       </w:r>
-      <w:bookmarkEnd w:id="21"/>
     </w:p>
     <w:p>
       <w:pPr>
@@ -4161,7 +3791,7 @@
             <wp:cNvGraphicFramePr/>
             <a:graphic xmlns:a="http://schemas.openxmlformats.org/drawingml/2006/main">
               <a:graphicData uri="http://schemas.openxmlformats.org/drawingml/2006/diagram">
-                <dgm:relIds xmlns:dgm="http://schemas.openxmlformats.org/drawingml/2006/diagram" xmlns:r="http://schemas.openxmlformats.org/officeDocument/2006/relationships" r:dm="rId13" r:lo="rId14" r:qs="rId15" r:cs="rId16"/>
+                <dgm:relIds xmlns:dgm="http://schemas.openxmlformats.org/drawingml/2006/diagram" xmlns:r="http://schemas.openxmlformats.org/officeDocument/2006/relationships" r:dm="rId14" r:lo="rId15" r:qs="rId16" r:cs="rId17"/>
               </a:graphicData>
             </a:graphic>
           </wp:inline>
@@ -4179,7 +3809,7 @@
             <wp:cNvGraphicFramePr/>
             <a:graphic xmlns:a="http://schemas.openxmlformats.org/drawingml/2006/main">
               <a:graphicData uri="http://schemas.openxmlformats.org/drawingml/2006/diagram">
-                <dgm:relIds xmlns:dgm="http://schemas.openxmlformats.org/drawingml/2006/diagram" xmlns:r="http://schemas.openxmlformats.org/officeDocument/2006/relationships" r:dm="rId18" r:lo="rId19" r:qs="rId20" r:cs="rId21"/>
+                <dgm:relIds xmlns:dgm="http://schemas.openxmlformats.org/drawingml/2006/diagram" xmlns:r="http://schemas.openxmlformats.org/officeDocument/2006/relationships" r:dm="rId19" r:lo="rId20" r:qs="rId21" r:cs="rId22"/>
               </a:graphicData>
             </a:graphic>
           </wp:inline>
@@ -4197,7 +3827,7 @@
             <wp:cNvGraphicFramePr/>
             <a:graphic xmlns:a="http://schemas.openxmlformats.org/drawingml/2006/main">
               <a:graphicData uri="http://schemas.openxmlformats.org/drawingml/2006/diagram">
-                <dgm:relIds xmlns:dgm="http://schemas.openxmlformats.org/drawingml/2006/diagram" xmlns:r="http://schemas.openxmlformats.org/officeDocument/2006/relationships" r:dm="rId23" r:lo="rId24" r:qs="rId25" r:cs="rId26"/>
+                <dgm:relIds xmlns:dgm="http://schemas.openxmlformats.org/drawingml/2006/diagram" xmlns:r="http://schemas.openxmlformats.org/officeDocument/2006/relationships" r:dm="rId24" r:lo="rId25" r:qs="rId26" r:cs="rId27"/>
               </a:graphicData>
             </a:graphic>
           </wp:inline>
@@ -4215,7 +3845,7 @@
             <wp:cNvGraphicFramePr/>
             <a:graphic xmlns:a="http://schemas.openxmlformats.org/drawingml/2006/main">
               <a:graphicData uri="http://schemas.openxmlformats.org/drawingml/2006/diagram">
-                <dgm:relIds xmlns:dgm="http://schemas.openxmlformats.org/drawingml/2006/diagram" xmlns:r="http://schemas.openxmlformats.org/officeDocument/2006/relationships" r:dm="rId28" r:lo="rId29" r:qs="rId30" r:cs="rId31"/>
+                <dgm:relIds xmlns:dgm="http://schemas.openxmlformats.org/drawingml/2006/diagram" xmlns:r="http://schemas.openxmlformats.org/officeDocument/2006/relationships" r:dm="rId29" r:lo="rId30" r:qs="rId31" r:cs="rId32"/>
               </a:graphicData>
             </a:graphic>
           </wp:inline>
@@ -4234,7 +3864,6 @@
       <w:pPr>
         <w:pStyle w:val="Blockberschrift"/>
       </w:pPr>
-      <w:bookmarkStart w:id="22" w:name="_Toc379804931"/>
       <w:r>
         <w:lastRenderedPageBreak/>
         <w:t xml:space="preserve">Die </w:t>
@@ -4242,7 +3871,6 @@
       <w:r>
         <w:t>Rollen</w:t>
       </w:r>
-      <w:bookmarkEnd w:id="22"/>
     </w:p>
     <w:p>
       <w:pPr>
@@ -4416,14 +4044,12 @@
       <w:pPr>
         <w:pStyle w:val="Blockberschrift"/>
       </w:pPr>
-      <w:bookmarkStart w:id="23" w:name="_Toc379804932"/>
       <w:r>
         <w:t xml:space="preserve">Die </w:t>
       </w:r>
       <w:r>
         <w:t>Arbeitsergebnisse</w:t>
       </w:r>
-      <w:bookmarkEnd w:id="23"/>
     </w:p>
     <w:p>
       <w:pPr>
@@ -4491,13 +4117,13 @@
       <w:pPr>
         <w:pStyle w:val="berschrift2"/>
       </w:pPr>
-      <w:bookmarkStart w:id="24" w:name="_Toc379804933"/>
+      <w:bookmarkStart w:id="20" w:name="_Toc380524031"/>
       <w:proofErr w:type="spellStart"/>
       <w:r>
         <w:lastRenderedPageBreak/>
         <w:t>Scrum</w:t>
       </w:r>
-      <w:bookmarkEnd w:id="24"/>
+      <w:bookmarkEnd w:id="20"/>
       <w:proofErr w:type="spellEnd"/>
     </w:p>
     <w:p>
@@ -4541,13 +4167,7 @@
       </w:r>
       <w:proofErr w:type="spellStart"/>
       <w:r>
-        <w:t>S</w:t>
-      </w:r>
-      <w:r>
-        <w:t>c</w:t>
-      </w:r>
-      <w:r>
-        <w:t>rum</w:t>
+        <w:t>Scrum</w:t>
       </w:r>
       <w:proofErr w:type="spellEnd"/>
       <w:r>
@@ -4607,13 +4227,7 @@
         <w:pStyle w:val="Blockberschrift"/>
       </w:pPr>
       <w:r>
-        <w:t>Da</w:t>
-      </w:r>
-      <w:r>
-        <w:t>s Re</w:t>
-      </w:r>
-      <w:r>
-        <w:t xml:space="preserve">lease </w:t>
+        <w:t xml:space="preserve">Das Release </w:t>
       </w:r>
       <w:proofErr w:type="spellStart"/>
       <w:r>
@@ -4629,10 +4243,7 @@
         <w:pStyle w:val="Block"/>
       </w:pPr>
       <w:r>
-        <w:t>Während des Re</w:t>
-      </w:r>
-      <w:r>
-        <w:t xml:space="preserve">lease </w:t>
+        <w:t xml:space="preserve">Während des Release </w:t>
       </w:r>
       <w:proofErr w:type="spellStart"/>
       <w:r>
@@ -4640,13 +4251,7 @@
       </w:r>
       <w:proofErr w:type="spellEnd"/>
       <w:r>
-        <w:t xml:space="preserve"> Meetings wird eine Liste von Anforderungen/Funktionen erstellt,  welche das Projekt enthalten soll. Anschließend wird jeder Anforderung eine Priorität zugeordnet. „Hauptfunktionen, welche die höchste Priorität besitzen und welche meist schon zu Anfang am klarsten formuliert sind, sollten auch am frühesten abgearbe</w:t>
-      </w:r>
-      <w:r>
-        <w:t>itet werden“. Weiter muss im Re</w:t>
-      </w:r>
-      <w:r>
-        <w:t xml:space="preserve">lease </w:t>
+        <w:t xml:space="preserve"> Meetings wird eine Liste von Anforderungen/Funktionen erstellt,  welche das Projekt enthalten soll. Anschließend wird jeder Anforderung eine Priorität zugeordnet. „Hauptfunktionen, welche die höchste Priorität besitzen und welche meist schon zu Anfang am klarsten formuliert sind, sollten auch am frühesten abgearbeitet werden“. Weiter muss im Release </w:t>
       </w:r>
       <w:proofErr w:type="spellStart"/>
       <w:r>
@@ -4696,13 +4301,7 @@
         <w:pStyle w:val="Block"/>
       </w:pPr>
       <w:r>
-        <w:t>Die Liste von Anforderungen und Funktionen m</w:t>
-      </w:r>
-      <w:r>
-        <w:t>it deren Prioritäten, die im Re</w:t>
-      </w:r>
-      <w:r>
-        <w:t xml:space="preserve">lease </w:t>
+        <w:t xml:space="preserve">Die Liste von Anforderungen und Funktionen mit deren Prioritäten, die im Release </w:t>
       </w:r>
       <w:proofErr w:type="spellStart"/>
       <w:r>
@@ -4889,13 +4488,11 @@
         <w:pStyle w:val="Block"/>
       </w:pPr>
       <w:r>
-        <w:t xml:space="preserve">Während eines Sprints, „welcher in der Regel variabel ist, jedoch in der Regel 2-4 Wochen dauert“ </w:t>
-      </w:r>
-      <w:proofErr w:type="gramStart"/>
-      <w:r>
-        <w:t>organisieren</w:t>
-      </w:r>
-      <w:proofErr w:type="gramEnd"/>
+        <w:t>Während eines Sprints, „welcher in der Regel variabel ist, jedoch in der Regel</w:t>
+      </w:r>
+      <w:r>
+        <w:t xml:space="preserve"> 2-4 Wochen dauert“ organisiert</w:t>
+      </w:r>
       <w:r>
         <w:t xml:space="preserve"> sich das Entwicklerteam selbst. Dabei weißt sich das Team selbst Aufgaben zu und klärt die jeweiligen Verantwortlichkeiten. „Am Ende eines Sprints steht eine funktionierende Funktion, welche der Kunde ausführlich Testet“. </w:t>
       </w:r>
@@ -4922,10 +4519,7 @@
       </w:r>
       <w:proofErr w:type="spellStart"/>
       <w:r>
-        <w:t>S</w:t>
-      </w:r>
-      <w:r>
-        <w:t>crum</w:t>
+        <w:t>Scrum</w:t>
       </w:r>
       <w:proofErr w:type="spellEnd"/>
       <w:r>
@@ -5127,7 +4721,6 @@
           <w:szCs w:val="26"/>
         </w:rPr>
       </w:pPr>
-      <w:bookmarkStart w:id="25" w:name="_Toc379804934"/>
       <w:r>
         <w:br w:type="page"/>
       </w:r>
@@ -5136,25 +4729,96 @@
       <w:pPr>
         <w:pStyle w:val="berschrift2"/>
       </w:pPr>
+      <w:bookmarkStart w:id="21" w:name="_Toc380524032"/>
       <w:r>
         <w:lastRenderedPageBreak/>
         <w:t>Kanban</w:t>
       </w:r>
-      <w:bookmarkStart w:id="26" w:name="_GoBack"/>
+      <w:bookmarkEnd w:id="21"/>
+    </w:p>
+    <w:p>
+      <w:pPr>
+        <w:pStyle w:val="berschrift1"/>
+      </w:pPr>
+      <w:r>
+        <w:br w:type="page"/>
+      </w:r>
+    </w:p>
+    <w:p>
+      <w:pPr>
+        <w:pStyle w:val="berschrift1"/>
+      </w:pPr>
+      <w:bookmarkStart w:id="22" w:name="_Toc380524033"/>
+      <w:r>
+        <w:lastRenderedPageBreak/>
+        <w:t>Vergleichskriterien für die Methoden</w:t>
+      </w:r>
+      <w:bookmarkEnd w:id="22"/>
+      <w:r>
+        <w:br w:type="page"/>
+      </w:r>
+    </w:p>
+    <w:p>
+      <w:pPr>
+        <w:pStyle w:val="berschrift1"/>
+      </w:pPr>
+      <w:bookmarkStart w:id="23" w:name="_Toc380524034"/>
+      <w:r>
+        <w:lastRenderedPageBreak/>
+        <w:t>Wahl der Tools</w:t>
+      </w:r>
+      <w:bookmarkEnd w:id="23"/>
+    </w:p>
+    <w:p>
+      <w:pPr>
+        <w:pStyle w:val="berschrift1"/>
+      </w:pPr>
+      <w:bookmarkStart w:id="24" w:name="_Toc380524035"/>
+      <w:r>
+        <w:t>Wahl des Projektes</w:t>
+      </w:r>
+      <w:bookmarkEnd w:id="24"/>
+    </w:p>
+    <w:p>
+      <w:pPr>
+        <w:pStyle w:val="berschrift1"/>
+      </w:pPr>
+      <w:bookmarkStart w:id="25" w:name="_Toc380524036"/>
+      <w:r>
+        <w:t>Vorbereitung</w:t>
+      </w:r>
+      <w:r>
+        <w:t xml:space="preserve"> der Durchführung</w:t>
+      </w:r>
       <w:bookmarkEnd w:id="25"/>
+    </w:p>
+    <w:p>
+      <w:pPr>
+        <w:pStyle w:val="berschrift1"/>
+      </w:pPr>
+      <w:r>
+        <w:br w:type="page"/>
+      </w:r>
+      <w:bookmarkStart w:id="26" w:name="_Toc380524037"/>
+      <w:r>
+        <w:lastRenderedPageBreak/>
+        <w:t>Durchführung</w:t>
+      </w:r>
+      <w:r>
+        <w:t xml:space="preserve"> des Projektes</w:t>
+      </w:r>
       <w:bookmarkEnd w:id="26"/>
     </w:p>
     <w:p>
       <w:pPr>
-        <w:pStyle w:val="berschrift1"/>
-      </w:pPr>
-      <w:r>
-        <w:br w:type="page"/>
-      </w:r>
-      <w:bookmarkStart w:id="27" w:name="_Toc379804935"/>
-      <w:r>
-        <w:lastRenderedPageBreak/>
-        <w:t>Vorbereitung</w:t>
+        <w:pStyle w:val="berschrift2"/>
+      </w:pPr>
+      <w:bookmarkStart w:id="27" w:name="_Toc380524038"/>
+      <w:r>
+        <w:t>Crystal</w:t>
+      </w:r>
+      <w:r>
+        <w:t xml:space="preserve"> Clear</w:t>
       </w:r>
       <w:bookmarkEnd w:id="27"/>
     </w:p>
@@ -5162,97 +4826,23 @@
       <w:pPr>
         <w:pStyle w:val="berschrift2"/>
       </w:pPr>
-      <w:bookmarkStart w:id="28" w:name="_Toc379804936"/>
-      <w:r>
-        <w:t>Vergleichskriterien für die Methoden</w:t>
+      <w:bookmarkStart w:id="28" w:name="_Toc380524039"/>
+      <w:proofErr w:type="spellStart"/>
+      <w:r>
+        <w:t>Scrum</w:t>
       </w:r>
       <w:bookmarkEnd w:id="28"/>
-      <w:r>
-        <w:br w:type="page"/>
-      </w:r>
-    </w:p>
-    <w:p>
-      <w:pPr>
-        <w:pStyle w:val="berschrift2"/>
-      </w:pPr>
-      <w:bookmarkStart w:id="29" w:name="_Toc379804937"/>
-      <w:r>
-        <w:lastRenderedPageBreak/>
-        <w:t>Wahl der Tools</w:t>
-      </w:r>
-      <w:bookmarkEnd w:id="29"/>
-    </w:p>
-    <w:p>
-      <w:pPr>
-        <w:pStyle w:val="berschrift2"/>
-      </w:pPr>
-      <w:bookmarkStart w:id="30" w:name="_Toc379804938"/>
-      <w:r>
-        <w:t>Wahl des Projektes</w:t>
-      </w:r>
-      <w:bookmarkEnd w:id="30"/>
-    </w:p>
-    <w:p>
-      <w:pPr>
-        <w:pStyle w:val="berschrift2"/>
-      </w:pPr>
-      <w:bookmarkStart w:id="31" w:name="_Toc379804939"/>
-      <w:r>
-        <w:t>Planung der Durchführung</w:t>
-      </w:r>
-      <w:bookmarkEnd w:id="31"/>
-    </w:p>
-    <w:p>
-      <w:pPr>
-        <w:pStyle w:val="berschrift1"/>
-      </w:pPr>
-      <w:r>
-        <w:br w:type="page"/>
-      </w:r>
-      <w:bookmarkStart w:id="32" w:name="_Toc379804940"/>
-      <w:r>
-        <w:lastRenderedPageBreak/>
-        <w:t>Durchführung</w:t>
-      </w:r>
-      <w:r>
-        <w:t xml:space="preserve"> des Projektes</w:t>
-      </w:r>
-      <w:bookmarkEnd w:id="32"/>
-    </w:p>
-    <w:p>
-      <w:pPr>
-        <w:pStyle w:val="berschrift2"/>
-      </w:pPr>
-      <w:bookmarkStart w:id="33" w:name="_Toc379804941"/>
-      <w:r>
-        <w:t>Crystal</w:t>
-      </w:r>
-      <w:r>
-        <w:t xml:space="preserve"> Clear</w:t>
-      </w:r>
-      <w:bookmarkEnd w:id="33"/>
-    </w:p>
-    <w:p>
-      <w:pPr>
-        <w:pStyle w:val="berschrift2"/>
-      </w:pPr>
-      <w:bookmarkStart w:id="34" w:name="_Toc379804942"/>
-      <w:proofErr w:type="spellStart"/>
-      <w:r>
-        <w:t>Scrum</w:t>
-      </w:r>
-      <w:bookmarkEnd w:id="34"/>
       <w:proofErr w:type="spellEnd"/>
     </w:p>
     <w:p>
       <w:pPr>
         <w:pStyle w:val="berschrift2"/>
       </w:pPr>
-      <w:bookmarkStart w:id="35" w:name="_Toc379804943"/>
+      <w:bookmarkStart w:id="29" w:name="_Toc380524040"/>
       <w:r>
         <w:t>Kanban</w:t>
       </w:r>
-      <w:bookmarkEnd w:id="35"/>
+      <w:bookmarkEnd w:id="29"/>
     </w:p>
     <w:p>
       <w:pPr>
@@ -5273,102 +4863,102 @@
       <w:pPr>
         <w:pStyle w:val="berschrift1"/>
       </w:pPr>
-      <w:bookmarkStart w:id="36" w:name="_Toc379804944"/>
+      <w:bookmarkStart w:id="30" w:name="_Toc380524041"/>
       <w:r>
         <w:lastRenderedPageBreak/>
         <w:t>Ergebnisse</w:t>
+      </w:r>
+      <w:bookmarkEnd w:id="30"/>
+    </w:p>
+    <w:p>
+      <w:pPr>
+        <w:pStyle w:val="berschrift2"/>
+      </w:pPr>
+      <w:bookmarkStart w:id="31" w:name="_Toc380524042"/>
+      <w:r>
+        <w:t>Analyse/Ursachenforschung</w:t>
+      </w:r>
+      <w:bookmarkEnd w:id="31"/>
+    </w:p>
+    <w:p>
+      <w:pPr>
+        <w:pStyle w:val="berschrift3"/>
+      </w:pPr>
+      <w:bookmarkStart w:id="32" w:name="_Toc380524043"/>
+      <w:r>
+        <w:t>Crystal Clear</w:t>
+      </w:r>
+      <w:bookmarkEnd w:id="32"/>
+    </w:p>
+    <w:p>
+      <w:pPr>
+        <w:pStyle w:val="berschrift3"/>
+      </w:pPr>
+      <w:bookmarkStart w:id="33" w:name="_Toc380524044"/>
+      <w:proofErr w:type="spellStart"/>
+      <w:r>
+        <w:t>Scrum</w:t>
+      </w:r>
+      <w:bookmarkEnd w:id="33"/>
+      <w:proofErr w:type="spellEnd"/>
+    </w:p>
+    <w:p>
+      <w:pPr>
+        <w:pStyle w:val="berschrift3"/>
+      </w:pPr>
+      <w:bookmarkStart w:id="34" w:name="_Toc380524045"/>
+      <w:r>
+        <w:t>Kanba</w:t>
+      </w:r>
+      <w:r>
+        <w:t>n</w:t>
+      </w:r>
+      <w:bookmarkEnd w:id="34"/>
+    </w:p>
+    <w:p>
+      <w:pPr>
+        <w:pStyle w:val="berschrift2"/>
+      </w:pPr>
+      <w:bookmarkStart w:id="35" w:name="_Toc380524046"/>
+      <w:r>
+        <w:t>Auswertung der Tools</w:t>
+      </w:r>
+      <w:bookmarkEnd w:id="35"/>
+    </w:p>
+    <w:p>
+      <w:pPr>
+        <w:pStyle w:val="berschrift2"/>
+      </w:pPr>
+      <w:bookmarkStart w:id="36" w:name="_Toc380524047"/>
+      <w:r>
+        <w:t xml:space="preserve">Gegenüberstellung der </w:t>
+      </w:r>
+      <w:r>
+        <w:t>agilen Prozesse</w:t>
       </w:r>
       <w:bookmarkEnd w:id="36"/>
     </w:p>
     <w:p>
       <w:pPr>
-        <w:pStyle w:val="berschrift2"/>
-      </w:pPr>
-      <w:bookmarkStart w:id="37" w:name="_Toc379804945"/>
-      <w:r>
-        <w:t>Analyse/Ursachenforschung</w:t>
+        <w:pStyle w:val="berschrift1"/>
+      </w:pPr>
+      <w:r>
+        <w:br w:type="page"/>
+      </w:r>
+      <w:bookmarkStart w:id="37" w:name="_Toc380524048"/>
+      <w:r>
+        <w:lastRenderedPageBreak/>
+        <w:t>Fazit</w:t>
       </w:r>
       <w:bookmarkEnd w:id="37"/>
     </w:p>
     <w:p>
       <w:pPr>
-        <w:pStyle w:val="berschrift3"/>
-      </w:pPr>
-      <w:bookmarkStart w:id="38" w:name="_Toc379804946"/>
-      <w:r>
-        <w:t>Crystal Clear</w:t>
-      </w:r>
-      <w:bookmarkEnd w:id="38"/>
-    </w:p>
-    <w:p>
-      <w:pPr>
-        <w:pStyle w:val="berschrift3"/>
-      </w:pPr>
-      <w:bookmarkStart w:id="39" w:name="_Toc379804947"/>
-      <w:proofErr w:type="spellStart"/>
-      <w:r>
-        <w:t>Scrum</w:t>
-      </w:r>
-      <w:bookmarkEnd w:id="39"/>
-      <w:proofErr w:type="spellEnd"/>
-    </w:p>
-    <w:p>
-      <w:pPr>
-        <w:pStyle w:val="berschrift3"/>
-      </w:pPr>
-      <w:bookmarkStart w:id="40" w:name="_Toc379804948"/>
-      <w:r>
-        <w:t>Kanba</w:t>
-      </w:r>
-      <w:r>
-        <w:t>n</w:t>
-      </w:r>
-      <w:bookmarkEnd w:id="40"/>
-    </w:p>
-    <w:p>
-      <w:pPr>
-        <w:pStyle w:val="berschrift2"/>
-      </w:pPr>
-      <w:bookmarkStart w:id="41" w:name="_Toc379804949"/>
-      <w:r>
-        <w:t>Auswertung der Tools</w:t>
-      </w:r>
-      <w:bookmarkEnd w:id="41"/>
-    </w:p>
-    <w:p>
-      <w:pPr>
-        <w:pStyle w:val="berschrift2"/>
-      </w:pPr>
-      <w:bookmarkStart w:id="42" w:name="_Toc379804950"/>
-      <w:r>
-        <w:t xml:space="preserve">Gegenüberstellung der </w:t>
-      </w:r>
-      <w:r>
-        <w:t>agilen Prozesse</w:t>
-      </w:r>
-      <w:bookmarkEnd w:id="42"/>
-    </w:p>
-    <w:p>
-      <w:pPr>
-        <w:pStyle w:val="berschrift1"/>
-      </w:pPr>
-      <w:r>
-        <w:br w:type="page"/>
-      </w:r>
-      <w:bookmarkStart w:id="43" w:name="_Toc379804951"/>
-      <w:r>
-        <w:lastRenderedPageBreak/>
-        <w:t>Fazit</w:t>
-      </w:r>
-      <w:bookmarkEnd w:id="43"/>
-    </w:p>
-    <w:p>
-      <w:pPr>
         <w:pStyle w:val="Block"/>
       </w:pPr>
     </w:p>
     <w:sectPr>
-      <w:headerReference w:type="default" r:id="rId33"/>
+      <w:headerReference w:type="default" r:id="rId34"/>
       <w:pgSz w:w="11906" w:h="16838" w:code="9"/>
       <w:pgMar w:top="1418" w:right="1418" w:bottom="1134" w:left="1418" w:header="709" w:footer="709" w:gutter="0"/>
       <w:cols w:space="708"/>
@@ -5430,7 +5020,7 @@
           <w:rPr>
             <w:noProof/>
           </w:rPr>
-          <w:t>17</w:t>
+          <w:t>3</w:t>
         </w:r>
         <w:r>
           <w:fldChar w:fldCharType="end"/>
@@ -5610,7 +5200,10 @@
       <w:fldChar w:fldCharType="begin"/>
     </w:r>
     <w:r>
-      <w:instrText xml:space="preserve"> STYLEREF  "Überschrift 1" \n  \* MERGEFORMAT </w:instrText>
+      <w:instrText xml:space="preserve"> STYLEREF  "Übersch</w:instrText>
+    </w:r>
+    <w:r>
+      <w:instrText xml:space="preserve">rift 1" \n  \* MERGEFORMAT </w:instrText>
     </w:r>
     <w:r>
       <w:fldChar w:fldCharType="separate"/>
@@ -5619,7 +5212,7 @@
       <w:rPr>
         <w:noProof/>
       </w:rPr>
-      <w:t>2</w:t>
+      <w:t>10</w:t>
     </w:r>
     <w:r>
       <w:rPr>
@@ -5630,27 +5223,14 @@
     <w:r>
       <w:t xml:space="preserve"> </w:t>
     </w:r>
-    <w:r>
-      <w:fldChar w:fldCharType="begin"/>
-    </w:r>
-    <w:r>
-      <w:instrText xml:space="preserve"> STYLEREF  "Überschrift 1"  \* MERGEFORMAT </w:instrText>
-    </w:r>
-    <w:r>
-      <w:fldChar w:fldCharType="separate"/>
-    </w:r>
-    <w:r>
-      <w:rPr>
-        <w:noProof/>
-      </w:rPr>
-      <w:t>Agile Softwareentwicklung</w:t>
-    </w:r>
-    <w:r>
-      <w:rPr>
-        <w:noProof/>
-      </w:rPr>
-      <w:fldChar w:fldCharType="end"/>
-    </w:r>
+    <w:fldSimple w:instr=" STYLEREF  &quot;Überschrift 1&quot;  \* MERGEFORMAT ">
+      <w:r>
+        <w:rPr>
+          <w:noProof/>
+        </w:rPr>
+        <w:t>Fazit</w:t>
+      </w:r>
+    </w:fldSimple>
   </w:p>
 </w:hdr>
 </file>
@@ -13290,24 +12870,24 @@
     </dgm:pt>
   </dgm:ptLst>
   <dgm:cxnLst>
-    <dgm:cxn modelId="{8D0EA19F-79B5-417D-B852-87B5ED3DB7C4}" type="presOf" srcId="{4F8B4D19-41DD-46A7-A532-962CEFC734D5}" destId="{B0A8CBC0-1794-4E7F-9AA5-7BB7639A4AE8}" srcOrd="0" destOrd="0" presId="urn:microsoft.com/office/officeart/2005/8/layout/chevron1"/>
-    <dgm:cxn modelId="{B63D0F11-4605-47AD-869D-0E6F78C88B3D}" type="presOf" srcId="{E5C4CA86-4C48-48B9-A0A6-A1982378D82F}" destId="{48211093-16F6-492D-806C-013D9E408995}" srcOrd="0" destOrd="0" presId="urn:microsoft.com/office/officeart/2005/8/layout/chevron1"/>
     <dgm:cxn modelId="{3C7D6F43-1081-4434-B251-71CB73CB9939}" srcId="{A098BB04-23DC-4E7A-8A8A-2DBC5A1EA15A}" destId="{E5C4CA86-4C48-48B9-A0A6-A1982378D82F}" srcOrd="0" destOrd="0" parTransId="{F4CF35D9-72ED-4FB3-A002-C93AA2F7177C}" sibTransId="{4D571D74-BFC4-4731-9FD7-DA5CD1ED2774}"/>
+    <dgm:cxn modelId="{87E22ADE-C871-4D1C-90A7-DE3FC43EC4F9}" type="presOf" srcId="{EBA65594-F0D8-417F-A8C0-8B4974FF7B05}" destId="{40D37583-E5C0-4EA9-9AB1-70B05BA374B2}" srcOrd="0" destOrd="0" presId="urn:microsoft.com/office/officeart/2005/8/layout/chevron1"/>
+    <dgm:cxn modelId="{ADB03C25-6268-42D8-82F0-D15A8D4CF1B7}" type="presOf" srcId="{A098BB04-23DC-4E7A-8A8A-2DBC5A1EA15A}" destId="{AF567B5B-1AE5-467B-9D1A-ABB9FD43EDA8}" srcOrd="0" destOrd="0" presId="urn:microsoft.com/office/officeart/2005/8/layout/chevron1"/>
+    <dgm:cxn modelId="{AC5E2EEE-FB19-46AF-8344-F20F93555F4A}" type="presOf" srcId="{E5C4CA86-4C48-48B9-A0A6-A1982378D82F}" destId="{48211093-16F6-492D-806C-013D9E408995}" srcOrd="0" destOrd="0" presId="urn:microsoft.com/office/officeart/2005/8/layout/chevron1"/>
     <dgm:cxn modelId="{EC529A0C-5B61-45D9-8FEF-6E9DFD7F8B24}" srcId="{A098BB04-23DC-4E7A-8A8A-2DBC5A1EA15A}" destId="{4F8B4D19-41DD-46A7-A532-962CEFC734D5}" srcOrd="2" destOrd="0" parTransId="{348378B6-83FF-4597-8D19-6447963549E5}" sibTransId="{F3F621E7-397E-4441-8588-E1CAB5266DEA}"/>
-    <dgm:cxn modelId="{0CC5905C-DE14-4074-96D4-FD3D5D05B9AA}" type="presOf" srcId="{A098BB04-23DC-4E7A-8A8A-2DBC5A1EA15A}" destId="{AF567B5B-1AE5-467B-9D1A-ABB9FD43EDA8}" srcOrd="0" destOrd="0" presId="urn:microsoft.com/office/officeart/2005/8/layout/chevron1"/>
-    <dgm:cxn modelId="{0E3E59AA-D1AE-4B68-B516-83AA6D29E337}" type="presOf" srcId="{EBA65594-F0D8-417F-A8C0-8B4974FF7B05}" destId="{40D37583-E5C0-4EA9-9AB1-70B05BA374B2}" srcOrd="0" destOrd="0" presId="urn:microsoft.com/office/officeart/2005/8/layout/chevron1"/>
+    <dgm:cxn modelId="{90166D21-30A9-489D-8EE6-11CB838CFBEC}" type="presOf" srcId="{4F8B4D19-41DD-46A7-A532-962CEFC734D5}" destId="{B0A8CBC0-1794-4E7F-9AA5-7BB7639A4AE8}" srcOrd="0" destOrd="0" presId="urn:microsoft.com/office/officeart/2005/8/layout/chevron1"/>
     <dgm:cxn modelId="{60EB1E61-655D-4FD3-88CE-23F4B52CEAC9}" srcId="{A098BB04-23DC-4E7A-8A8A-2DBC5A1EA15A}" destId="{EBA65594-F0D8-417F-A8C0-8B4974FF7B05}" srcOrd="1" destOrd="0" parTransId="{65981329-6437-4250-8C5E-FE25FB144E94}" sibTransId="{BC535E59-EE9E-43B7-B6C6-A69D67D4E819}"/>
-    <dgm:cxn modelId="{251C8FA1-1ADE-4749-A97D-D18E7C94129C}" type="presParOf" srcId="{AF567B5B-1AE5-467B-9D1A-ABB9FD43EDA8}" destId="{48211093-16F6-492D-806C-013D9E408995}" srcOrd="0" destOrd="0" presId="urn:microsoft.com/office/officeart/2005/8/layout/chevron1"/>
-    <dgm:cxn modelId="{C5703AF6-4AC3-40FA-BD6F-5D387ADA6AD3}" type="presParOf" srcId="{AF567B5B-1AE5-467B-9D1A-ABB9FD43EDA8}" destId="{FAC2C440-ED3A-4ECC-A4AD-2A4021CC9E6A}" srcOrd="1" destOrd="0" presId="urn:microsoft.com/office/officeart/2005/8/layout/chevron1"/>
-    <dgm:cxn modelId="{933011C6-9264-4A82-AA6B-A4489B077D75}" type="presParOf" srcId="{AF567B5B-1AE5-467B-9D1A-ABB9FD43EDA8}" destId="{40D37583-E5C0-4EA9-9AB1-70B05BA374B2}" srcOrd="2" destOrd="0" presId="urn:microsoft.com/office/officeart/2005/8/layout/chevron1"/>
-    <dgm:cxn modelId="{5950B733-7CCF-4D31-8AE7-D7B1C90B367E}" type="presParOf" srcId="{AF567B5B-1AE5-467B-9D1A-ABB9FD43EDA8}" destId="{10C39741-3FF8-4734-A550-A51A0679C40C}" srcOrd="3" destOrd="0" presId="urn:microsoft.com/office/officeart/2005/8/layout/chevron1"/>
-    <dgm:cxn modelId="{B714A523-373C-4CD2-B4CD-021ABA0817C2}" type="presParOf" srcId="{AF567B5B-1AE5-467B-9D1A-ABB9FD43EDA8}" destId="{B0A8CBC0-1794-4E7F-9AA5-7BB7639A4AE8}" srcOrd="4" destOrd="0" presId="urn:microsoft.com/office/officeart/2005/8/layout/chevron1"/>
+    <dgm:cxn modelId="{2FA0F928-3017-4EB6-90D0-F1B7A33A836A}" type="presParOf" srcId="{AF567B5B-1AE5-467B-9D1A-ABB9FD43EDA8}" destId="{48211093-16F6-492D-806C-013D9E408995}" srcOrd="0" destOrd="0" presId="urn:microsoft.com/office/officeart/2005/8/layout/chevron1"/>
+    <dgm:cxn modelId="{B85AC21D-35C5-4578-87EF-B2899B72940F}" type="presParOf" srcId="{AF567B5B-1AE5-467B-9D1A-ABB9FD43EDA8}" destId="{FAC2C440-ED3A-4ECC-A4AD-2A4021CC9E6A}" srcOrd="1" destOrd="0" presId="urn:microsoft.com/office/officeart/2005/8/layout/chevron1"/>
+    <dgm:cxn modelId="{288C097E-3630-4D58-9385-AA5926EFCA49}" type="presParOf" srcId="{AF567B5B-1AE5-467B-9D1A-ABB9FD43EDA8}" destId="{40D37583-E5C0-4EA9-9AB1-70B05BA374B2}" srcOrd="2" destOrd="0" presId="urn:microsoft.com/office/officeart/2005/8/layout/chevron1"/>
+    <dgm:cxn modelId="{9E48F283-6AEC-49F3-A379-DAFE36C6C3D9}" type="presParOf" srcId="{AF567B5B-1AE5-467B-9D1A-ABB9FD43EDA8}" destId="{10C39741-3FF8-4734-A550-A51A0679C40C}" srcOrd="3" destOrd="0" presId="urn:microsoft.com/office/officeart/2005/8/layout/chevron1"/>
+    <dgm:cxn modelId="{A247F3D4-0DDA-48AE-BA10-C9E55719820B}" type="presParOf" srcId="{AF567B5B-1AE5-467B-9D1A-ABB9FD43EDA8}" destId="{B0A8CBC0-1794-4E7F-9AA5-7BB7639A4AE8}" srcOrd="4" destOrd="0" presId="urn:microsoft.com/office/officeart/2005/8/layout/chevron1"/>
   </dgm:cxnLst>
   <dgm:bg/>
   <dgm:whole/>
   <dgm:extLst>
     <a:ext uri="http://schemas.microsoft.com/office/drawing/2008/diagram">
-      <dsp:dataModelExt xmlns:dsp="http://schemas.microsoft.com/office/drawing/2008/diagram" relId="rId17" minVer="http://schemas.openxmlformats.org/drawingml/2006/diagram"/>
+      <dsp:dataModelExt xmlns:dsp="http://schemas.microsoft.com/office/drawing/2008/diagram" relId="rId18" minVer="http://schemas.openxmlformats.org/drawingml/2006/diagram"/>
     </a:ext>
   </dgm:extLst>
 </dgm:dataModel>
@@ -13585,28 +13165,28 @@
     </dgm:pt>
   </dgm:ptLst>
   <dgm:cxnLst>
+    <dgm:cxn modelId="{60250068-3E2D-4993-98CD-69F3A084045E}" type="presOf" srcId="{BC3FCE93-9F7B-459F-AB3F-7F18CABA24B0}" destId="{E154E153-3AEF-48D9-99F7-6F2B8CB15958}" srcOrd="0" destOrd="0" presId="urn:microsoft.com/office/officeart/2005/8/layout/chevron1"/>
+    <dgm:cxn modelId="{363AF736-4D3F-4882-A2CF-99356C9AA0A1}" type="presOf" srcId="{EBA65594-F0D8-417F-A8C0-8B4974FF7B05}" destId="{40D37583-E5C0-4EA9-9AB1-70B05BA374B2}" srcOrd="0" destOrd="0" presId="urn:microsoft.com/office/officeart/2005/8/layout/chevron1"/>
+    <dgm:cxn modelId="{1440F1E9-39EB-455C-81D2-285EEED7D3BD}" type="presOf" srcId="{A098BB04-23DC-4E7A-8A8A-2DBC5A1EA15A}" destId="{AF567B5B-1AE5-467B-9D1A-ABB9FD43EDA8}" srcOrd="0" destOrd="0" presId="urn:microsoft.com/office/officeart/2005/8/layout/chevron1"/>
+    <dgm:cxn modelId="{AD158801-FF7D-4B27-A723-8E05A0BED47D}" type="presOf" srcId="{E5C4CA86-4C48-48B9-A0A6-A1982378D82F}" destId="{48211093-16F6-492D-806C-013D9E408995}" srcOrd="0" destOrd="0" presId="urn:microsoft.com/office/officeart/2005/8/layout/chevron1"/>
+    <dgm:cxn modelId="{EC229C70-1E26-40A1-A3FD-12DFC0C89B7E}" type="presOf" srcId="{4F8B4D19-41DD-46A7-A532-962CEFC734D5}" destId="{B0A8CBC0-1794-4E7F-9AA5-7BB7639A4AE8}" srcOrd="0" destOrd="0" presId="urn:microsoft.com/office/officeart/2005/8/layout/chevron1"/>
+    <dgm:cxn modelId="{EC529A0C-5B61-45D9-8FEF-6E9DFD7F8B24}" srcId="{A098BB04-23DC-4E7A-8A8A-2DBC5A1EA15A}" destId="{4F8B4D19-41DD-46A7-A532-962CEFC734D5}" srcOrd="2" destOrd="0" parTransId="{348378B6-83FF-4597-8D19-6447963549E5}" sibTransId="{F3F621E7-397E-4441-8588-E1CAB5266DEA}"/>
+    <dgm:cxn modelId="{BFCA50E4-B595-4157-BBE4-7FDE874C3AD0}" srcId="{A098BB04-23DC-4E7A-8A8A-2DBC5A1EA15A}" destId="{BC3FCE93-9F7B-459F-AB3F-7F18CABA24B0}" srcOrd="3" destOrd="0" parTransId="{F0102B6D-8122-4E88-9C29-1EB04CE101F0}" sibTransId="{3C6973A3-AF98-45A9-8612-E6F8630E8BD5}"/>
     <dgm:cxn modelId="{3C7D6F43-1081-4434-B251-71CB73CB9939}" srcId="{A098BB04-23DC-4E7A-8A8A-2DBC5A1EA15A}" destId="{E5C4CA86-4C48-48B9-A0A6-A1982378D82F}" srcOrd="0" destOrd="0" parTransId="{F4CF35D9-72ED-4FB3-A002-C93AA2F7177C}" sibTransId="{4D571D74-BFC4-4731-9FD7-DA5CD1ED2774}"/>
-    <dgm:cxn modelId="{EC529A0C-5B61-45D9-8FEF-6E9DFD7F8B24}" srcId="{A098BB04-23DC-4E7A-8A8A-2DBC5A1EA15A}" destId="{4F8B4D19-41DD-46A7-A532-962CEFC734D5}" srcOrd="2" destOrd="0" parTransId="{348378B6-83FF-4597-8D19-6447963549E5}" sibTransId="{F3F621E7-397E-4441-8588-E1CAB5266DEA}"/>
-    <dgm:cxn modelId="{8B603210-C7DA-49F1-87EA-DD5D835178D0}" type="presOf" srcId="{A098BB04-23DC-4E7A-8A8A-2DBC5A1EA15A}" destId="{AF567B5B-1AE5-467B-9D1A-ABB9FD43EDA8}" srcOrd="0" destOrd="0" presId="urn:microsoft.com/office/officeart/2005/8/layout/chevron1"/>
-    <dgm:cxn modelId="{DAD94D2A-D344-4F6A-9BAF-FDC1F49918CB}" type="presOf" srcId="{BC3FCE93-9F7B-459F-AB3F-7F18CABA24B0}" destId="{E154E153-3AEF-48D9-99F7-6F2B8CB15958}" srcOrd="0" destOrd="0" presId="urn:microsoft.com/office/officeart/2005/8/layout/chevron1"/>
-    <dgm:cxn modelId="{5D2A2701-5000-47ED-9E80-FC68FCB0F20A}" type="presOf" srcId="{E5C4CA86-4C48-48B9-A0A6-A1982378D82F}" destId="{48211093-16F6-492D-806C-013D9E408995}" srcOrd="0" destOrd="0" presId="urn:microsoft.com/office/officeart/2005/8/layout/chevron1"/>
-    <dgm:cxn modelId="{F897E502-EB55-4BE0-A4D4-DD46D976D257}" type="presOf" srcId="{4F8B4D19-41DD-46A7-A532-962CEFC734D5}" destId="{B0A8CBC0-1794-4E7F-9AA5-7BB7639A4AE8}" srcOrd="0" destOrd="0" presId="urn:microsoft.com/office/officeart/2005/8/layout/chevron1"/>
-    <dgm:cxn modelId="{BFCA50E4-B595-4157-BBE4-7FDE874C3AD0}" srcId="{A098BB04-23DC-4E7A-8A8A-2DBC5A1EA15A}" destId="{BC3FCE93-9F7B-459F-AB3F-7F18CABA24B0}" srcOrd="3" destOrd="0" parTransId="{F0102B6D-8122-4E88-9C29-1EB04CE101F0}" sibTransId="{3C6973A3-AF98-45A9-8612-E6F8630E8BD5}"/>
-    <dgm:cxn modelId="{523307A4-AC3B-4AF0-A2D4-413955BF8F17}" type="presOf" srcId="{EBA65594-F0D8-417F-A8C0-8B4974FF7B05}" destId="{40D37583-E5C0-4EA9-9AB1-70B05BA374B2}" srcOrd="0" destOrd="0" presId="urn:microsoft.com/office/officeart/2005/8/layout/chevron1"/>
     <dgm:cxn modelId="{60EB1E61-655D-4FD3-88CE-23F4B52CEAC9}" srcId="{A098BB04-23DC-4E7A-8A8A-2DBC5A1EA15A}" destId="{EBA65594-F0D8-417F-A8C0-8B4974FF7B05}" srcOrd="1" destOrd="0" parTransId="{65981329-6437-4250-8C5E-FE25FB144E94}" sibTransId="{BC535E59-EE9E-43B7-B6C6-A69D67D4E819}"/>
-    <dgm:cxn modelId="{F96D5BF8-E634-409F-872E-1163F4ED1F51}" type="presParOf" srcId="{AF567B5B-1AE5-467B-9D1A-ABB9FD43EDA8}" destId="{48211093-16F6-492D-806C-013D9E408995}" srcOrd="0" destOrd="0" presId="urn:microsoft.com/office/officeart/2005/8/layout/chevron1"/>
-    <dgm:cxn modelId="{64F5CA95-FBAE-40D3-A8B6-DF976C6A5703}" type="presParOf" srcId="{AF567B5B-1AE5-467B-9D1A-ABB9FD43EDA8}" destId="{FAC2C440-ED3A-4ECC-A4AD-2A4021CC9E6A}" srcOrd="1" destOrd="0" presId="urn:microsoft.com/office/officeart/2005/8/layout/chevron1"/>
-    <dgm:cxn modelId="{24230294-DB76-4162-ADF2-A09AD14743F4}" type="presParOf" srcId="{AF567B5B-1AE5-467B-9D1A-ABB9FD43EDA8}" destId="{40D37583-E5C0-4EA9-9AB1-70B05BA374B2}" srcOrd="2" destOrd="0" presId="urn:microsoft.com/office/officeart/2005/8/layout/chevron1"/>
-    <dgm:cxn modelId="{AFA41096-EB74-49D5-810C-9AC92F34E3F4}" type="presParOf" srcId="{AF567B5B-1AE5-467B-9D1A-ABB9FD43EDA8}" destId="{10C39741-3FF8-4734-A550-A51A0679C40C}" srcOrd="3" destOrd="0" presId="urn:microsoft.com/office/officeart/2005/8/layout/chevron1"/>
-    <dgm:cxn modelId="{C5CEE1D2-3336-4E06-9704-56587430C27F}" type="presParOf" srcId="{AF567B5B-1AE5-467B-9D1A-ABB9FD43EDA8}" destId="{B0A8CBC0-1794-4E7F-9AA5-7BB7639A4AE8}" srcOrd="4" destOrd="0" presId="urn:microsoft.com/office/officeart/2005/8/layout/chevron1"/>
-    <dgm:cxn modelId="{9C86B1F7-A535-4DB4-8206-80D7FF70C02A}" type="presParOf" srcId="{AF567B5B-1AE5-467B-9D1A-ABB9FD43EDA8}" destId="{DD2B13DA-0893-4086-B807-BF55EA5E0DAD}" srcOrd="5" destOrd="0" presId="urn:microsoft.com/office/officeart/2005/8/layout/chevron1"/>
-    <dgm:cxn modelId="{95E57FE6-B15C-4B2B-B745-6CE70D9ADD1C}" type="presParOf" srcId="{AF567B5B-1AE5-467B-9D1A-ABB9FD43EDA8}" destId="{E154E153-3AEF-48D9-99F7-6F2B8CB15958}" srcOrd="6" destOrd="0" presId="urn:microsoft.com/office/officeart/2005/8/layout/chevron1"/>
+    <dgm:cxn modelId="{F334EAC2-8AC7-4FD7-B478-45A5E3D1437B}" type="presParOf" srcId="{AF567B5B-1AE5-467B-9D1A-ABB9FD43EDA8}" destId="{48211093-16F6-492D-806C-013D9E408995}" srcOrd="0" destOrd="0" presId="urn:microsoft.com/office/officeart/2005/8/layout/chevron1"/>
+    <dgm:cxn modelId="{AE1CEB1D-29AA-4AE7-BCCC-28AE9B11A4AF}" type="presParOf" srcId="{AF567B5B-1AE5-467B-9D1A-ABB9FD43EDA8}" destId="{FAC2C440-ED3A-4ECC-A4AD-2A4021CC9E6A}" srcOrd="1" destOrd="0" presId="urn:microsoft.com/office/officeart/2005/8/layout/chevron1"/>
+    <dgm:cxn modelId="{A478ED61-32D3-4F1F-A4AD-8CBA3C72DB19}" type="presParOf" srcId="{AF567B5B-1AE5-467B-9D1A-ABB9FD43EDA8}" destId="{40D37583-E5C0-4EA9-9AB1-70B05BA374B2}" srcOrd="2" destOrd="0" presId="urn:microsoft.com/office/officeart/2005/8/layout/chevron1"/>
+    <dgm:cxn modelId="{7908A9FE-BE30-4861-B52C-D6E6CCCAF060}" type="presParOf" srcId="{AF567B5B-1AE5-467B-9D1A-ABB9FD43EDA8}" destId="{10C39741-3FF8-4734-A550-A51A0679C40C}" srcOrd="3" destOrd="0" presId="urn:microsoft.com/office/officeart/2005/8/layout/chevron1"/>
+    <dgm:cxn modelId="{D3CAF10E-CC5B-4576-AC4F-031BE7C6380D}" type="presParOf" srcId="{AF567B5B-1AE5-467B-9D1A-ABB9FD43EDA8}" destId="{B0A8CBC0-1794-4E7F-9AA5-7BB7639A4AE8}" srcOrd="4" destOrd="0" presId="urn:microsoft.com/office/officeart/2005/8/layout/chevron1"/>
+    <dgm:cxn modelId="{1E347577-7D1E-40A1-97D5-6A2BA25F5939}" type="presParOf" srcId="{AF567B5B-1AE5-467B-9D1A-ABB9FD43EDA8}" destId="{DD2B13DA-0893-4086-B807-BF55EA5E0DAD}" srcOrd="5" destOrd="0" presId="urn:microsoft.com/office/officeart/2005/8/layout/chevron1"/>
+    <dgm:cxn modelId="{5882173D-A93F-4BC8-B6A6-1F17FD401739}" type="presParOf" srcId="{AF567B5B-1AE5-467B-9D1A-ABB9FD43EDA8}" destId="{E154E153-3AEF-48D9-99F7-6F2B8CB15958}" srcOrd="6" destOrd="0" presId="urn:microsoft.com/office/officeart/2005/8/layout/chevron1"/>
   </dgm:cxnLst>
   <dgm:bg/>
   <dgm:whole/>
   <dgm:extLst>
     <a:ext uri="http://schemas.microsoft.com/office/drawing/2008/diagram">
-      <dsp:dataModelExt xmlns:dsp="http://schemas.microsoft.com/office/drawing/2008/diagram" relId="rId22" minVer="http://schemas.openxmlformats.org/drawingml/2006/diagram"/>
+      <dsp:dataModelExt xmlns:dsp="http://schemas.microsoft.com/office/drawing/2008/diagram" relId="rId23" minVer="http://schemas.openxmlformats.org/drawingml/2006/diagram"/>
     </a:ext>
   </dgm:extLst>
 </dgm:dataModel>
@@ -13827,24 +13407,24 @@
     </dgm:pt>
   </dgm:ptLst>
   <dgm:cxnLst>
-    <dgm:cxn modelId="{EE661841-4D04-4429-889F-A5FA94EB2B3B}" type="presOf" srcId="{4F8B4D19-41DD-46A7-A532-962CEFC734D5}" destId="{B0A8CBC0-1794-4E7F-9AA5-7BB7639A4AE8}" srcOrd="0" destOrd="0" presId="urn:microsoft.com/office/officeart/2005/8/layout/chevron1"/>
+    <dgm:cxn modelId="{11AC9898-7DC2-4713-BFD0-EBAA0A2E1407}" type="presOf" srcId="{EBA65594-F0D8-417F-A8C0-8B4974FF7B05}" destId="{40D37583-E5C0-4EA9-9AB1-70B05BA374B2}" srcOrd="0" destOrd="0" presId="urn:microsoft.com/office/officeart/2005/8/layout/chevron1"/>
     <dgm:cxn modelId="{3C7D6F43-1081-4434-B251-71CB73CB9939}" srcId="{A098BB04-23DC-4E7A-8A8A-2DBC5A1EA15A}" destId="{E5C4CA86-4C48-48B9-A0A6-A1982378D82F}" srcOrd="0" destOrd="0" parTransId="{F4CF35D9-72ED-4FB3-A002-C93AA2F7177C}" sibTransId="{4D571D74-BFC4-4731-9FD7-DA5CD1ED2774}"/>
     <dgm:cxn modelId="{EC529A0C-5B61-45D9-8FEF-6E9DFD7F8B24}" srcId="{A098BB04-23DC-4E7A-8A8A-2DBC5A1EA15A}" destId="{4F8B4D19-41DD-46A7-A532-962CEFC734D5}" srcOrd="2" destOrd="0" parTransId="{348378B6-83FF-4597-8D19-6447963549E5}" sibTransId="{F3F621E7-397E-4441-8588-E1CAB5266DEA}"/>
-    <dgm:cxn modelId="{D1747ABE-33BC-4ED7-822B-F7728798C8C3}" type="presOf" srcId="{E5C4CA86-4C48-48B9-A0A6-A1982378D82F}" destId="{48211093-16F6-492D-806C-013D9E408995}" srcOrd="0" destOrd="0" presId="urn:microsoft.com/office/officeart/2005/8/layout/chevron1"/>
-    <dgm:cxn modelId="{C3021597-412D-4F17-A7AC-4499C4A1469E}" type="presOf" srcId="{A098BB04-23DC-4E7A-8A8A-2DBC5A1EA15A}" destId="{AF567B5B-1AE5-467B-9D1A-ABB9FD43EDA8}" srcOrd="0" destOrd="0" presId="urn:microsoft.com/office/officeart/2005/8/layout/chevron1"/>
-    <dgm:cxn modelId="{A44894B7-1E56-4C24-8261-AD2CE9A418D1}" type="presOf" srcId="{EBA65594-F0D8-417F-A8C0-8B4974FF7B05}" destId="{40D37583-E5C0-4EA9-9AB1-70B05BA374B2}" srcOrd="0" destOrd="0" presId="urn:microsoft.com/office/officeart/2005/8/layout/chevron1"/>
+    <dgm:cxn modelId="{D8F6B291-17B2-4FF4-8A3E-5DE8BC77C57F}" type="presOf" srcId="{E5C4CA86-4C48-48B9-A0A6-A1982378D82F}" destId="{48211093-16F6-492D-806C-013D9E408995}" srcOrd="0" destOrd="0" presId="urn:microsoft.com/office/officeart/2005/8/layout/chevron1"/>
+    <dgm:cxn modelId="{1D509BEE-F2BD-452E-ACE3-0EAE658A0DA6}" type="presOf" srcId="{A098BB04-23DC-4E7A-8A8A-2DBC5A1EA15A}" destId="{AF567B5B-1AE5-467B-9D1A-ABB9FD43EDA8}" srcOrd="0" destOrd="0" presId="urn:microsoft.com/office/officeart/2005/8/layout/chevron1"/>
+    <dgm:cxn modelId="{DBA6557B-C0B6-4911-8171-D5C9A72C2A2A}" type="presOf" srcId="{4F8B4D19-41DD-46A7-A532-962CEFC734D5}" destId="{B0A8CBC0-1794-4E7F-9AA5-7BB7639A4AE8}" srcOrd="0" destOrd="0" presId="urn:microsoft.com/office/officeart/2005/8/layout/chevron1"/>
     <dgm:cxn modelId="{60EB1E61-655D-4FD3-88CE-23F4B52CEAC9}" srcId="{A098BB04-23DC-4E7A-8A8A-2DBC5A1EA15A}" destId="{EBA65594-F0D8-417F-A8C0-8B4974FF7B05}" srcOrd="1" destOrd="0" parTransId="{65981329-6437-4250-8C5E-FE25FB144E94}" sibTransId="{BC535E59-EE9E-43B7-B6C6-A69D67D4E819}"/>
-    <dgm:cxn modelId="{99770E1F-1667-4C6E-B596-AF847A2A4E40}" type="presParOf" srcId="{AF567B5B-1AE5-467B-9D1A-ABB9FD43EDA8}" destId="{48211093-16F6-492D-806C-013D9E408995}" srcOrd="0" destOrd="0" presId="urn:microsoft.com/office/officeart/2005/8/layout/chevron1"/>
-    <dgm:cxn modelId="{8D4D88B3-6D6C-4433-BE9C-33631FE00B93}" type="presParOf" srcId="{AF567B5B-1AE5-467B-9D1A-ABB9FD43EDA8}" destId="{FAC2C440-ED3A-4ECC-A4AD-2A4021CC9E6A}" srcOrd="1" destOrd="0" presId="urn:microsoft.com/office/officeart/2005/8/layout/chevron1"/>
-    <dgm:cxn modelId="{80D6847D-998C-4414-851D-3B7323E60DA5}" type="presParOf" srcId="{AF567B5B-1AE5-467B-9D1A-ABB9FD43EDA8}" destId="{40D37583-E5C0-4EA9-9AB1-70B05BA374B2}" srcOrd="2" destOrd="0" presId="urn:microsoft.com/office/officeart/2005/8/layout/chevron1"/>
-    <dgm:cxn modelId="{49929351-84B3-4D90-AC63-F296BF0F5EDA}" type="presParOf" srcId="{AF567B5B-1AE5-467B-9D1A-ABB9FD43EDA8}" destId="{10C39741-3FF8-4734-A550-A51A0679C40C}" srcOrd="3" destOrd="0" presId="urn:microsoft.com/office/officeart/2005/8/layout/chevron1"/>
-    <dgm:cxn modelId="{3B75AD63-3A80-4E86-8071-6311B24EDE2E}" type="presParOf" srcId="{AF567B5B-1AE5-467B-9D1A-ABB9FD43EDA8}" destId="{B0A8CBC0-1794-4E7F-9AA5-7BB7639A4AE8}" srcOrd="4" destOrd="0" presId="urn:microsoft.com/office/officeart/2005/8/layout/chevron1"/>
+    <dgm:cxn modelId="{B343ED71-00F6-4099-BA9C-43687324B57F}" type="presParOf" srcId="{AF567B5B-1AE5-467B-9D1A-ABB9FD43EDA8}" destId="{48211093-16F6-492D-806C-013D9E408995}" srcOrd="0" destOrd="0" presId="urn:microsoft.com/office/officeart/2005/8/layout/chevron1"/>
+    <dgm:cxn modelId="{43A56640-74FB-4A1B-995B-62305BE5EF91}" type="presParOf" srcId="{AF567B5B-1AE5-467B-9D1A-ABB9FD43EDA8}" destId="{FAC2C440-ED3A-4ECC-A4AD-2A4021CC9E6A}" srcOrd="1" destOrd="0" presId="urn:microsoft.com/office/officeart/2005/8/layout/chevron1"/>
+    <dgm:cxn modelId="{D46E356B-551C-42AB-AC81-4633A1EC3A14}" type="presParOf" srcId="{AF567B5B-1AE5-467B-9D1A-ABB9FD43EDA8}" destId="{40D37583-E5C0-4EA9-9AB1-70B05BA374B2}" srcOrd="2" destOrd="0" presId="urn:microsoft.com/office/officeart/2005/8/layout/chevron1"/>
+    <dgm:cxn modelId="{CAD11C89-C342-432E-B892-4B9297645D57}" type="presParOf" srcId="{AF567B5B-1AE5-467B-9D1A-ABB9FD43EDA8}" destId="{10C39741-3FF8-4734-A550-A51A0679C40C}" srcOrd="3" destOrd="0" presId="urn:microsoft.com/office/officeart/2005/8/layout/chevron1"/>
+    <dgm:cxn modelId="{138E1E69-9B01-42B1-AAC8-B3C3D2374296}" type="presParOf" srcId="{AF567B5B-1AE5-467B-9D1A-ABB9FD43EDA8}" destId="{B0A8CBC0-1794-4E7F-9AA5-7BB7639A4AE8}" srcOrd="4" destOrd="0" presId="urn:microsoft.com/office/officeart/2005/8/layout/chevron1"/>
   </dgm:cxnLst>
   <dgm:bg/>
   <dgm:whole/>
   <dgm:extLst>
     <a:ext uri="http://schemas.microsoft.com/office/drawing/2008/diagram">
-      <dsp:dataModelExt xmlns:dsp="http://schemas.microsoft.com/office/drawing/2008/diagram" relId="rId27" minVer="http://schemas.openxmlformats.org/drawingml/2006/diagram"/>
+      <dsp:dataModelExt xmlns:dsp="http://schemas.microsoft.com/office/drawing/2008/diagram" relId="rId28" minVer="http://schemas.openxmlformats.org/drawingml/2006/diagram"/>
     </a:ext>
   </dgm:extLst>
 </dgm:dataModel>
@@ -13993,20 +13573,20 @@
     </dgm:pt>
   </dgm:ptLst>
   <dgm:cxnLst>
-    <dgm:cxn modelId="{7C4FB63E-817F-4BF5-8362-0B51B8D8658D}" type="presOf" srcId="{A098BB04-23DC-4E7A-8A8A-2DBC5A1EA15A}" destId="{AF567B5B-1AE5-467B-9D1A-ABB9FD43EDA8}" srcOrd="0" destOrd="0" presId="urn:microsoft.com/office/officeart/2005/8/layout/chevron1"/>
+    <dgm:cxn modelId="{44EDB436-6F35-47BF-BF09-CF40C1264984}" type="presOf" srcId="{A098BB04-23DC-4E7A-8A8A-2DBC5A1EA15A}" destId="{AF567B5B-1AE5-467B-9D1A-ABB9FD43EDA8}" srcOrd="0" destOrd="0" presId="urn:microsoft.com/office/officeart/2005/8/layout/chevron1"/>
     <dgm:cxn modelId="{3C7D6F43-1081-4434-B251-71CB73CB9939}" srcId="{A098BB04-23DC-4E7A-8A8A-2DBC5A1EA15A}" destId="{E5C4CA86-4C48-48B9-A0A6-A1982378D82F}" srcOrd="0" destOrd="0" parTransId="{F4CF35D9-72ED-4FB3-A002-C93AA2F7177C}" sibTransId="{4D571D74-BFC4-4731-9FD7-DA5CD1ED2774}"/>
-    <dgm:cxn modelId="{85841D32-6F66-4228-BA93-257B44F5BCC8}" type="presOf" srcId="{E5C4CA86-4C48-48B9-A0A6-A1982378D82F}" destId="{48211093-16F6-492D-806C-013D9E408995}" srcOrd="0" destOrd="0" presId="urn:microsoft.com/office/officeart/2005/8/layout/chevron1"/>
-    <dgm:cxn modelId="{6597902E-F22B-401C-A064-112FF373DB45}" type="presOf" srcId="{EBA65594-F0D8-417F-A8C0-8B4974FF7B05}" destId="{40D37583-E5C0-4EA9-9AB1-70B05BA374B2}" srcOrd="0" destOrd="0" presId="urn:microsoft.com/office/officeart/2005/8/layout/chevron1"/>
+    <dgm:cxn modelId="{9C69A26C-CC35-4A83-92F7-395D03917B73}" type="presOf" srcId="{EBA65594-F0D8-417F-A8C0-8B4974FF7B05}" destId="{40D37583-E5C0-4EA9-9AB1-70B05BA374B2}" srcOrd="0" destOrd="0" presId="urn:microsoft.com/office/officeart/2005/8/layout/chevron1"/>
     <dgm:cxn modelId="{60EB1E61-655D-4FD3-88CE-23F4B52CEAC9}" srcId="{A098BB04-23DC-4E7A-8A8A-2DBC5A1EA15A}" destId="{EBA65594-F0D8-417F-A8C0-8B4974FF7B05}" srcOrd="1" destOrd="0" parTransId="{65981329-6437-4250-8C5E-FE25FB144E94}" sibTransId="{BC535E59-EE9E-43B7-B6C6-A69D67D4E819}"/>
-    <dgm:cxn modelId="{B2AD42BF-5B50-4592-B31F-8758D210E3BD}" type="presParOf" srcId="{AF567B5B-1AE5-467B-9D1A-ABB9FD43EDA8}" destId="{48211093-16F6-492D-806C-013D9E408995}" srcOrd="0" destOrd="0" presId="urn:microsoft.com/office/officeart/2005/8/layout/chevron1"/>
-    <dgm:cxn modelId="{74EEC769-1E75-48AF-96C6-56DFD1C50101}" type="presParOf" srcId="{AF567B5B-1AE5-467B-9D1A-ABB9FD43EDA8}" destId="{FAC2C440-ED3A-4ECC-A4AD-2A4021CC9E6A}" srcOrd="1" destOrd="0" presId="urn:microsoft.com/office/officeart/2005/8/layout/chevron1"/>
-    <dgm:cxn modelId="{F8EC6DFE-42CC-41E5-9545-1300B2EC945C}" type="presParOf" srcId="{AF567B5B-1AE5-467B-9D1A-ABB9FD43EDA8}" destId="{40D37583-E5C0-4EA9-9AB1-70B05BA374B2}" srcOrd="2" destOrd="0" presId="urn:microsoft.com/office/officeart/2005/8/layout/chevron1"/>
+    <dgm:cxn modelId="{F4D9C20F-9258-42F0-8EB6-BA95A8E411B9}" type="presOf" srcId="{E5C4CA86-4C48-48B9-A0A6-A1982378D82F}" destId="{48211093-16F6-492D-806C-013D9E408995}" srcOrd="0" destOrd="0" presId="urn:microsoft.com/office/officeart/2005/8/layout/chevron1"/>
+    <dgm:cxn modelId="{AC69C318-D28D-4C08-A94D-39901E6F3711}" type="presParOf" srcId="{AF567B5B-1AE5-467B-9D1A-ABB9FD43EDA8}" destId="{48211093-16F6-492D-806C-013D9E408995}" srcOrd="0" destOrd="0" presId="urn:microsoft.com/office/officeart/2005/8/layout/chevron1"/>
+    <dgm:cxn modelId="{0E1D622D-ABD6-46FD-A203-1B3C98CFD0EA}" type="presParOf" srcId="{AF567B5B-1AE5-467B-9D1A-ABB9FD43EDA8}" destId="{FAC2C440-ED3A-4ECC-A4AD-2A4021CC9E6A}" srcOrd="1" destOrd="0" presId="urn:microsoft.com/office/officeart/2005/8/layout/chevron1"/>
+    <dgm:cxn modelId="{12CBB437-E067-44AC-8EE7-A8EB2416A7F7}" type="presParOf" srcId="{AF567B5B-1AE5-467B-9D1A-ABB9FD43EDA8}" destId="{40D37583-E5C0-4EA9-9AB1-70B05BA374B2}" srcOrd="2" destOrd="0" presId="urn:microsoft.com/office/officeart/2005/8/layout/chevron1"/>
   </dgm:cxnLst>
   <dgm:bg/>
   <dgm:whole/>
   <dgm:extLst>
     <a:ext uri="http://schemas.microsoft.com/office/drawing/2008/diagram">
-      <dsp:dataModelExt xmlns:dsp="http://schemas.microsoft.com/office/drawing/2008/diagram" relId="rId32" minVer="http://schemas.openxmlformats.org/drawingml/2006/diagram"/>
+      <dsp:dataModelExt xmlns:dsp="http://schemas.microsoft.com/office/drawing/2008/diagram" relId="rId33" minVer="http://schemas.openxmlformats.org/drawingml/2006/diagram"/>
     </a:ext>
   </dgm:extLst>
 </dgm:dataModel>
@@ -20674,7 +20254,7 @@
 </file>
 
 <file path=customXml/itemProps1.xml><?xml version="1.0" encoding="utf-8"?>
-<ds:datastoreItem xmlns:ds="http://schemas.openxmlformats.org/officeDocument/2006/customXml" ds:itemID="{B34DE15F-E4B6-4AFE-99C2-4BE252E8E1E0}">
+<ds:datastoreItem xmlns:ds="http://schemas.openxmlformats.org/officeDocument/2006/customXml" ds:itemID="{AA8B484B-7D7C-4583-BFC9-90A699D09889}">
   <ds:schemaRefs>
     <ds:schemaRef ds:uri="http://schemas.openxmlformats.org/officeDocument/2006/bibliography"/>
   </ds:schemaRefs>

</xml_diff>

<commit_message>
CHG: doku projekt wahl und agile Prinzipien
</commit_message>
<xml_diff>
--- a/Dokumentation/Dokumentation_v2.docx
+++ b/Dokumentation/Dokumentation_v2.docx
@@ -416,7 +416,7 @@
       <w:r>
         <w:br w:type="page"/>
       </w:r>
-      <w:bookmarkStart w:id="0" w:name="_Toc380524018"/>
+      <w:bookmarkStart w:id="0" w:name="_Toc380764720"/>
       <w:r>
         <w:lastRenderedPageBreak/>
         <w:t>Zusammenfassung</w:t>
@@ -437,7 +437,7 @@
       <w:pPr>
         <w:pStyle w:val="berschriftOhneNummer"/>
       </w:pPr>
-      <w:bookmarkStart w:id="1" w:name="_Toc380524019"/>
+      <w:bookmarkStart w:id="1" w:name="_Toc380764721"/>
       <w:r>
         <w:t>Abstract</w:t>
       </w:r>
@@ -455,7 +455,7 @@
       <w:pPr>
         <w:pStyle w:val="berschriftOhneNummer"/>
       </w:pPr>
-      <w:bookmarkStart w:id="2" w:name="_Toc380524020"/>
+      <w:bookmarkStart w:id="2" w:name="_Toc380764722"/>
       <w:r>
         <w:lastRenderedPageBreak/>
         <w:t>Inhaltsverzeichnis</w:t>
@@ -512,7 +512,7 @@
         <w:rPr>
           <w:noProof/>
         </w:rPr>
-        <w:instrText xml:space="preserve"> PAGEREF _Toc380524018 \h </w:instrText>
+        <w:instrText xml:space="preserve"> PAGEREF _Toc380764720 \h </w:instrText>
       </w:r>
       <w:r>
         <w:rPr>
@@ -570,7 +570,7 @@
         <w:rPr>
           <w:noProof/>
         </w:rPr>
-        <w:instrText xml:space="preserve"> PAGEREF _Toc380524019 \h </w:instrText>
+        <w:instrText xml:space="preserve"> PAGEREF _Toc380764721 \h </w:instrText>
       </w:r>
       <w:r>
         <w:rPr>
@@ -628,7 +628,7 @@
         <w:rPr>
           <w:noProof/>
         </w:rPr>
-        <w:instrText xml:space="preserve"> PAGEREF _Toc380524020 \h </w:instrText>
+        <w:instrText xml:space="preserve"> PAGEREF _Toc380764722 \h </w:instrText>
       </w:r>
       <w:r>
         <w:rPr>
@@ -686,7 +686,7 @@
         <w:rPr>
           <w:noProof/>
         </w:rPr>
-        <w:instrText xml:space="preserve"> PAGEREF _Toc380524021 \h </w:instrText>
+        <w:instrText xml:space="preserve"> PAGEREF _Toc380764723 \h </w:instrText>
       </w:r>
       <w:r>
         <w:rPr>
@@ -744,7 +744,7 @@
         <w:rPr>
           <w:noProof/>
         </w:rPr>
-        <w:instrText xml:space="preserve"> PAGEREF _Toc380524022 \h </w:instrText>
+        <w:instrText xml:space="preserve"> PAGEREF _Toc380764724 \h </w:instrText>
       </w:r>
       <w:r>
         <w:rPr>
@@ -802,7 +802,7 @@
         <w:rPr>
           <w:noProof/>
         </w:rPr>
-        <w:instrText xml:space="preserve"> PAGEREF _Toc380524023 \h </w:instrText>
+        <w:instrText xml:space="preserve"> PAGEREF _Toc380764725 \h </w:instrText>
       </w:r>
       <w:r>
         <w:rPr>
@@ -875,7 +875,7 @@
         <w:rPr>
           <w:noProof/>
         </w:rPr>
-        <w:instrText xml:space="preserve"> PAGEREF _Toc380524024 \h </w:instrText>
+        <w:instrText xml:space="preserve"> PAGEREF _Toc380764726 \h </w:instrText>
       </w:r>
       <w:r>
         <w:rPr>
@@ -948,7 +948,7 @@
         <w:rPr>
           <w:noProof/>
         </w:rPr>
-        <w:instrText xml:space="preserve"> PAGEREF _Toc380524025 \h </w:instrText>
+        <w:instrText xml:space="preserve"> PAGEREF _Toc380764727 \h </w:instrText>
       </w:r>
       <w:r>
         <w:rPr>
@@ -1021,7 +1021,7 @@
         <w:rPr>
           <w:noProof/>
         </w:rPr>
-        <w:instrText xml:space="preserve"> PAGEREF _Toc380524026 \h </w:instrText>
+        <w:instrText xml:space="preserve"> PAGEREF _Toc380764728 \h </w:instrText>
       </w:r>
       <w:r>
         <w:rPr>
@@ -1094,7 +1094,7 @@
         <w:rPr>
           <w:noProof/>
         </w:rPr>
-        <w:instrText xml:space="preserve"> PAGEREF _Toc380524027 \h </w:instrText>
+        <w:instrText xml:space="preserve"> PAGEREF _Toc380764729 \h </w:instrText>
       </w:r>
       <w:r>
         <w:rPr>
@@ -1167,7 +1167,7 @@
         <w:rPr>
           <w:noProof/>
         </w:rPr>
-        <w:instrText xml:space="preserve"> PAGEREF _Toc380524028 \h </w:instrText>
+        <w:instrText xml:space="preserve"> PAGEREF _Toc380764730 \h </w:instrText>
       </w:r>
       <w:r>
         <w:rPr>
@@ -1240,7 +1240,7 @@
         <w:rPr>
           <w:noProof/>
         </w:rPr>
-        <w:instrText xml:space="preserve"> PAGEREF _Toc380524029 \h </w:instrText>
+        <w:instrText xml:space="preserve"> PAGEREF _Toc380764731 \h </w:instrText>
       </w:r>
       <w:r>
         <w:rPr>
@@ -1313,7 +1313,7 @@
         <w:rPr>
           <w:noProof/>
         </w:rPr>
-        <w:instrText xml:space="preserve"> PAGEREF _Toc380524030 \h </w:instrText>
+        <w:instrText xml:space="preserve"> PAGEREF _Toc380764732 \h </w:instrText>
       </w:r>
       <w:r>
         <w:rPr>
@@ -1386,7 +1386,7 @@
         <w:rPr>
           <w:noProof/>
         </w:rPr>
-        <w:instrText xml:space="preserve"> PAGEREF _Toc380524031 \h </w:instrText>
+        <w:instrText xml:space="preserve"> PAGEREF _Toc380764733 \h </w:instrText>
       </w:r>
       <w:r>
         <w:rPr>
@@ -1459,7 +1459,7 @@
         <w:rPr>
           <w:noProof/>
         </w:rPr>
-        <w:instrText xml:space="preserve"> PAGEREF _Toc380524032 \h </w:instrText>
+        <w:instrText xml:space="preserve"> PAGEREF _Toc380764734 \h </w:instrText>
       </w:r>
       <w:r>
         <w:rPr>
@@ -1532,7 +1532,7 @@
         <w:rPr>
           <w:noProof/>
         </w:rPr>
-        <w:instrText xml:space="preserve"> PAGEREF _Toc380524033 \h </w:instrText>
+        <w:instrText xml:space="preserve"> PAGEREF _Toc380764735 \h </w:instrText>
       </w:r>
       <w:r>
         <w:rPr>
@@ -1605,7 +1605,7 @@
         <w:rPr>
           <w:noProof/>
         </w:rPr>
-        <w:instrText xml:space="preserve"> PAGEREF _Toc380524034 \h </w:instrText>
+        <w:instrText xml:space="preserve"> PAGEREF _Toc380764736 \h </w:instrText>
       </w:r>
       <w:r>
         <w:rPr>
@@ -1678,7 +1678,7 @@
         <w:rPr>
           <w:noProof/>
         </w:rPr>
-        <w:instrText xml:space="preserve"> PAGEREF _Toc380524035 \h </w:instrText>
+        <w:instrText xml:space="preserve"> PAGEREF _Toc380764737 \h </w:instrText>
       </w:r>
       <w:r>
         <w:rPr>
@@ -1695,7 +1695,7 @@
         <w:rPr>
           <w:noProof/>
         </w:rPr>
-        <w:t>20</w:t>
+        <w:t>21</w:t>
       </w:r>
       <w:r>
         <w:rPr>
@@ -1751,7 +1751,7 @@
         <w:rPr>
           <w:noProof/>
         </w:rPr>
-        <w:instrText xml:space="preserve"> PAGEREF _Toc380524036 \h </w:instrText>
+        <w:instrText xml:space="preserve"> PAGEREF _Toc380764738 \h </w:instrText>
       </w:r>
       <w:r>
         <w:rPr>
@@ -1768,7 +1768,7 @@
         <w:rPr>
           <w:noProof/>
         </w:rPr>
-        <w:t>20</w:t>
+        <w:t>26</w:t>
       </w:r>
       <w:r>
         <w:rPr>
@@ -1824,7 +1824,7 @@
         <w:rPr>
           <w:noProof/>
         </w:rPr>
-        <w:instrText xml:space="preserve"> PAGEREF _Toc380524037 \h </w:instrText>
+        <w:instrText xml:space="preserve"> PAGEREF _Toc380764739 \h </w:instrText>
       </w:r>
       <w:r>
         <w:rPr>
@@ -1841,7 +1841,7 @@
         <w:rPr>
           <w:noProof/>
         </w:rPr>
-        <w:t>21</w:t>
+        <w:t>27</w:t>
       </w:r>
       <w:r>
         <w:rPr>
@@ -1897,7 +1897,7 @@
         <w:rPr>
           <w:noProof/>
         </w:rPr>
-        <w:instrText xml:space="preserve"> PAGEREF _Toc380524038 \h </w:instrText>
+        <w:instrText xml:space="preserve"> PAGEREF _Toc380764740 \h </w:instrText>
       </w:r>
       <w:r>
         <w:rPr>
@@ -1914,7 +1914,7 @@
         <w:rPr>
           <w:noProof/>
         </w:rPr>
-        <w:t>21</w:t>
+        <w:t>27</w:t>
       </w:r>
       <w:r>
         <w:rPr>
@@ -1970,7 +1970,7 @@
         <w:rPr>
           <w:noProof/>
         </w:rPr>
-        <w:instrText xml:space="preserve"> PAGEREF _Toc380524039 \h </w:instrText>
+        <w:instrText xml:space="preserve"> PAGEREF _Toc380764741 \h </w:instrText>
       </w:r>
       <w:r>
         <w:rPr>
@@ -1987,7 +1987,7 @@
         <w:rPr>
           <w:noProof/>
         </w:rPr>
-        <w:t>21</w:t>
+        <w:t>27</w:t>
       </w:r>
       <w:r>
         <w:rPr>
@@ -2043,7 +2043,7 @@
         <w:rPr>
           <w:noProof/>
         </w:rPr>
-        <w:instrText xml:space="preserve"> PAGEREF _Toc380524040 \h </w:instrText>
+        <w:instrText xml:space="preserve"> PAGEREF _Toc380764742 \h </w:instrText>
       </w:r>
       <w:r>
         <w:rPr>
@@ -2060,7 +2060,7 @@
         <w:rPr>
           <w:noProof/>
         </w:rPr>
-        <w:t>21</w:t>
+        <w:t>27</w:t>
       </w:r>
       <w:r>
         <w:rPr>
@@ -2116,7 +2116,7 @@
         <w:rPr>
           <w:noProof/>
         </w:rPr>
-        <w:instrText xml:space="preserve"> PAGEREF _Toc380524041 \h </w:instrText>
+        <w:instrText xml:space="preserve"> PAGEREF _Toc380764743 \h </w:instrText>
       </w:r>
       <w:r>
         <w:rPr>
@@ -2133,7 +2133,7 @@
         <w:rPr>
           <w:noProof/>
         </w:rPr>
-        <w:t>22</w:t>
+        <w:t>28</w:t>
       </w:r>
       <w:r>
         <w:rPr>
@@ -2189,7 +2189,7 @@
         <w:rPr>
           <w:noProof/>
         </w:rPr>
-        <w:instrText xml:space="preserve"> PAGEREF _Toc380524042 \h </w:instrText>
+        <w:instrText xml:space="preserve"> PAGEREF _Toc380764744 \h </w:instrText>
       </w:r>
       <w:r>
         <w:rPr>
@@ -2206,7 +2206,7 @@
         <w:rPr>
           <w:noProof/>
         </w:rPr>
-        <w:t>22</w:t>
+        <w:t>28</w:t>
       </w:r>
       <w:r>
         <w:rPr>
@@ -2262,7 +2262,7 @@
         <w:rPr>
           <w:noProof/>
         </w:rPr>
-        <w:instrText xml:space="preserve"> PAGEREF _Toc380524043 \h </w:instrText>
+        <w:instrText xml:space="preserve"> PAGEREF _Toc380764745 \h </w:instrText>
       </w:r>
       <w:r>
         <w:rPr>
@@ -2279,7 +2279,7 @@
         <w:rPr>
           <w:noProof/>
         </w:rPr>
-        <w:t>22</w:t>
+        <w:t>28</w:t>
       </w:r>
       <w:r>
         <w:rPr>
@@ -2287,6 +2287,8 @@
         </w:rPr>
         <w:fldChar w:fldCharType="end"/>
       </w:r>
+      <w:bookmarkStart w:id="3" w:name="_GoBack"/>
+      <w:bookmarkEnd w:id="3"/>
     </w:p>
     <w:p>
       <w:pPr>
@@ -2335,7 +2337,7 @@
         <w:rPr>
           <w:noProof/>
         </w:rPr>
-        <w:instrText xml:space="preserve"> PAGEREF _Toc380524044 \h </w:instrText>
+        <w:instrText xml:space="preserve"> PAGEREF _Toc380764746 \h </w:instrText>
       </w:r>
       <w:r>
         <w:rPr>
@@ -2352,7 +2354,7 @@
         <w:rPr>
           <w:noProof/>
         </w:rPr>
-        <w:t>22</w:t>
+        <w:t>28</w:t>
       </w:r>
       <w:r>
         <w:rPr>
@@ -2408,7 +2410,7 @@
         <w:rPr>
           <w:noProof/>
         </w:rPr>
-        <w:instrText xml:space="preserve"> PAGEREF _Toc380524045 \h </w:instrText>
+        <w:instrText xml:space="preserve"> PAGEREF _Toc380764747 \h </w:instrText>
       </w:r>
       <w:r>
         <w:rPr>
@@ -2425,7 +2427,7 @@
         <w:rPr>
           <w:noProof/>
         </w:rPr>
-        <w:t>22</w:t>
+        <w:t>28</w:t>
       </w:r>
       <w:r>
         <w:rPr>
@@ -2481,7 +2483,7 @@
         <w:rPr>
           <w:noProof/>
         </w:rPr>
-        <w:instrText xml:space="preserve"> PAGEREF _Toc380524046 \h </w:instrText>
+        <w:instrText xml:space="preserve"> PAGEREF _Toc380764748 \h </w:instrText>
       </w:r>
       <w:r>
         <w:rPr>
@@ -2498,7 +2500,7 @@
         <w:rPr>
           <w:noProof/>
         </w:rPr>
-        <w:t>22</w:t>
+        <w:t>28</w:t>
       </w:r>
       <w:r>
         <w:rPr>
@@ -2554,7 +2556,7 @@
         <w:rPr>
           <w:noProof/>
         </w:rPr>
-        <w:instrText xml:space="preserve"> PAGEREF _Toc380524047 \h </w:instrText>
+        <w:instrText xml:space="preserve"> PAGEREF _Toc380764749 \h </w:instrText>
       </w:r>
       <w:r>
         <w:rPr>
@@ -2571,7 +2573,7 @@
         <w:rPr>
           <w:noProof/>
         </w:rPr>
-        <w:t>22</w:t>
+        <w:t>28</w:t>
       </w:r>
       <w:r>
         <w:rPr>
@@ -2627,7 +2629,7 @@
         <w:rPr>
           <w:noProof/>
         </w:rPr>
-        <w:instrText xml:space="preserve"> PAGEREF _Toc380524048 \h </w:instrText>
+        <w:instrText xml:space="preserve"> PAGEREF _Toc380764750 \h </w:instrText>
       </w:r>
       <w:r>
         <w:rPr>
@@ -2644,7 +2646,7 @@
         <w:rPr>
           <w:noProof/>
         </w:rPr>
-        <w:t>23</w:t>
+        <w:t>29</w:t>
       </w:r>
       <w:r>
         <w:rPr>
@@ -2674,7 +2676,7 @@
       <w:pPr>
         <w:pStyle w:val="Block"/>
       </w:pPr>
-      <w:bookmarkStart w:id="3" w:name="_Toc269368680"/>
+      <w:bookmarkStart w:id="4" w:name="_Toc269368680"/>
       <w:r>
         <w:br w:type="page"/>
       </w:r>
@@ -2683,13 +2685,13 @@
       <w:pPr>
         <w:pStyle w:val="berschriftOhneNummer"/>
       </w:pPr>
-      <w:bookmarkStart w:id="4" w:name="_Toc380524021"/>
+      <w:bookmarkStart w:id="5" w:name="_Toc380764723"/>
       <w:proofErr w:type="spellStart"/>
       <w:r>
         <w:lastRenderedPageBreak/>
         <w:t>Abbildungverzeichnis</w:t>
       </w:r>
-      <w:bookmarkEnd w:id="4"/>
+      <w:bookmarkEnd w:id="5"/>
       <w:proofErr w:type="spellEnd"/>
     </w:p>
     <w:p>
@@ -2727,71 +2729,71 @@
       <w:pPr>
         <w:pStyle w:val="berschriftOhneNummer"/>
       </w:pPr>
-      <w:bookmarkStart w:id="5" w:name="_Toc380524022"/>
+      <w:bookmarkStart w:id="6" w:name="_Toc380764724"/>
       <w:r>
         <w:t>Tabellenverzeichnis</w:t>
-      </w:r>
-      <w:bookmarkEnd w:id="5"/>
-    </w:p>
-    <w:p>
-      <w:pPr>
-        <w:pStyle w:val="Block"/>
-      </w:pPr>
-      <w:r>
-        <w:rPr>
-          <w:noProof/>
-        </w:rPr>
-        <w:fldChar w:fldCharType="begin"/>
-      </w:r>
-      <w:r>
-        <w:instrText xml:space="preserve"> TOC \c "Tab." </w:instrText>
-      </w:r>
-      <w:r>
-        <w:rPr>
-          <w:noProof/>
-        </w:rPr>
-        <w:fldChar w:fldCharType="separate"/>
-      </w:r>
-      <w:r>
-        <w:rPr>
-          <w:b/>
-          <w:bCs/>
-          <w:noProof/>
-        </w:rPr>
-        <w:t>Es konnten keine Einträge für ein Abbildungsverzeichnis gefunden werden.</w:t>
-      </w:r>
-      <w:r>
-        <w:fldChar w:fldCharType="end"/>
-      </w:r>
-    </w:p>
-    <w:p>
-      <w:pPr>
-        <w:pStyle w:val="berschriftOhneNummer"/>
-      </w:pPr>
-      <w:bookmarkStart w:id="6" w:name="_Toc380524023"/>
-      <w:r>
-        <w:t>Abkürzungsverzeic</w:t>
-      </w:r>
-      <w:r>
-        <w:t>h</w:t>
-      </w:r>
-      <w:r>
-        <w:t>nis</w:t>
       </w:r>
       <w:bookmarkEnd w:id="6"/>
     </w:p>
     <w:p>
       <w:pPr>
+        <w:pStyle w:val="Block"/>
+      </w:pPr>
+      <w:r>
+        <w:rPr>
+          <w:noProof/>
+        </w:rPr>
+        <w:fldChar w:fldCharType="begin"/>
+      </w:r>
+      <w:r>
+        <w:instrText xml:space="preserve"> TOC \c "Tab." </w:instrText>
+      </w:r>
+      <w:r>
+        <w:rPr>
+          <w:noProof/>
+        </w:rPr>
+        <w:fldChar w:fldCharType="separate"/>
+      </w:r>
+      <w:r>
+        <w:rPr>
+          <w:b/>
+          <w:bCs/>
+          <w:noProof/>
+        </w:rPr>
+        <w:t>Es konnten keine Einträge für ein Abbildungsverzeichnis gefunden werden.</w:t>
+      </w:r>
+      <w:r>
+        <w:fldChar w:fldCharType="end"/>
+      </w:r>
+    </w:p>
+    <w:p>
+      <w:pPr>
+        <w:pStyle w:val="berschriftOhneNummer"/>
+      </w:pPr>
+      <w:bookmarkStart w:id="7" w:name="_Toc380764725"/>
+      <w:r>
+        <w:t>Abkürzungsverzeic</w:t>
+      </w:r>
+      <w:r>
+        <w:t>h</w:t>
+      </w:r>
+      <w:r>
+        <w:t>nis</w:t>
+      </w:r>
+      <w:bookmarkEnd w:id="7"/>
+    </w:p>
+    <w:p>
+      <w:pPr>
         <w:rPr>
           <w:lang w:val="en-US"/>
         </w:rPr>
       </w:pPr>
-      <w:bookmarkStart w:id="7" w:name="_Ref268205252"/>
-      <w:bookmarkStart w:id="8" w:name="_Ref268205257"/>
-      <w:bookmarkStart w:id="9" w:name="_Ref268205281"/>
-      <w:bookmarkStart w:id="10" w:name="_Ref268205306"/>
-      <w:bookmarkStart w:id="11" w:name="_Toc269368665"/>
-      <w:bookmarkEnd w:id="3"/>
+      <w:bookmarkStart w:id="8" w:name="_Ref268205252"/>
+      <w:bookmarkStart w:id="9" w:name="_Ref268205257"/>
+      <w:bookmarkStart w:id="10" w:name="_Ref268205281"/>
+      <w:bookmarkStart w:id="11" w:name="_Ref268205306"/>
+      <w:bookmarkStart w:id="12" w:name="_Toc269368665"/>
+      <w:bookmarkEnd w:id="4"/>
     </w:p>
     <w:p>
       <w:pPr>
@@ -2816,59 +2818,59 @@
       <w:pPr>
         <w:pStyle w:val="berschrift1"/>
       </w:pPr>
-      <w:bookmarkStart w:id="12" w:name="_Toc380524024"/>
-      <w:bookmarkEnd w:id="7"/>
+      <w:bookmarkStart w:id="13" w:name="_Toc380764726"/>
       <w:bookmarkEnd w:id="8"/>
       <w:bookmarkEnd w:id="9"/>
       <w:bookmarkEnd w:id="10"/>
       <w:bookmarkEnd w:id="11"/>
+      <w:bookmarkEnd w:id="12"/>
       <w:r>
         <w:lastRenderedPageBreak/>
         <w:t>Einleitung</w:t>
-      </w:r>
-      <w:bookmarkEnd w:id="12"/>
-    </w:p>
-    <w:p>
-      <w:pPr>
-        <w:pStyle w:val="Block"/>
-      </w:pPr>
-    </w:p>
-    <w:p>
-      <w:pPr>
-        <w:pStyle w:val="berschrift1"/>
-      </w:pPr>
-      <w:r>
-        <w:br w:type="page"/>
-      </w:r>
-      <w:bookmarkStart w:id="13" w:name="_Toc380524025"/>
-      <w:r>
-        <w:lastRenderedPageBreak/>
-        <w:t xml:space="preserve">Agile </w:t>
-      </w:r>
-      <w:r>
-        <w:t>Softwareentwicklung</w:t>
       </w:r>
       <w:bookmarkEnd w:id="13"/>
     </w:p>
     <w:p>
       <w:pPr>
-        <w:pStyle w:val="berschrift2"/>
-      </w:pPr>
-      <w:bookmarkStart w:id="14" w:name="_Toc380524026"/>
-      <w:r>
-        <w:t>Allgemein</w:t>
+        <w:pStyle w:val="Block"/>
+      </w:pPr>
+    </w:p>
+    <w:p>
+      <w:pPr>
+        <w:pStyle w:val="berschrift1"/>
+      </w:pPr>
+      <w:r>
+        <w:br w:type="page"/>
+      </w:r>
+      <w:bookmarkStart w:id="14" w:name="_Toc380764727"/>
+      <w:r>
+        <w:lastRenderedPageBreak/>
+        <w:t xml:space="preserve">Agile </w:t>
+      </w:r>
+      <w:r>
+        <w:t>Softwareentwicklung</w:t>
       </w:r>
       <w:bookmarkEnd w:id="14"/>
     </w:p>
     <w:p>
       <w:pPr>
+        <w:pStyle w:val="berschrift2"/>
+      </w:pPr>
+      <w:bookmarkStart w:id="15" w:name="_Toc380764728"/>
+      <w:r>
+        <w:t>Allgemein</w:t>
+      </w:r>
+      <w:bookmarkEnd w:id="15"/>
+    </w:p>
+    <w:p>
+      <w:pPr>
         <w:pStyle w:val="berschrift3"/>
       </w:pPr>
-      <w:bookmarkStart w:id="15" w:name="_Toc380524027"/>
+      <w:bookmarkStart w:id="16" w:name="_Toc380764729"/>
       <w:r>
         <w:t>Einführung</w:t>
       </w:r>
-      <w:bookmarkEnd w:id="15"/>
+      <w:bookmarkEnd w:id="16"/>
     </w:p>
     <w:p>
       <w:pPr>
@@ -3005,12 +3007,12 @@
       <w:pPr>
         <w:pStyle w:val="berschrift3"/>
       </w:pPr>
-      <w:bookmarkStart w:id="16" w:name="_Toc380524028"/>
+      <w:bookmarkStart w:id="17" w:name="_Toc380764730"/>
       <w:r>
         <w:lastRenderedPageBreak/>
         <w:t>Das agile Manifest</w:t>
       </w:r>
-      <w:bookmarkEnd w:id="16"/>
+      <w:bookmarkEnd w:id="17"/>
     </w:p>
     <w:p>
       <w:pPr>
@@ -3128,12 +3130,12 @@
       <w:pPr>
         <w:pStyle w:val="berschrift3"/>
       </w:pPr>
-      <w:bookmarkStart w:id="17" w:name="_Toc380524029"/>
+      <w:bookmarkStart w:id="18" w:name="_Toc380764731"/>
       <w:r>
         <w:lastRenderedPageBreak/>
         <w:t>Agile Prinzipien/Methoden</w:t>
       </w:r>
-      <w:bookmarkEnd w:id="17"/>
+      <w:bookmarkEnd w:id="18"/>
     </w:p>
     <w:p>
       <w:pPr>
@@ -3295,12 +3297,7 @@
       </w:pPr>
       <w:r>
         <w:lastRenderedPageBreak/>
-        <w:t xml:space="preserve">Zur Unterstützung und Umsetzung der Prinzipien wurden einige Praktiken und Techniken entworfen, sogenannte „Best Practices“. Zu den bekanntesten gehören </w:t>
-      </w:r>
-      <w:bookmarkStart w:id="18" w:name="_GoBack"/>
-      <w:bookmarkEnd w:id="18"/>
-      <w:r>
-        <w:t xml:space="preserve">Pair </w:t>
+        <w:t xml:space="preserve">Zur Unterstützung und Umsetzung der Prinzipien wurden einige Praktiken und Techniken entworfen, sogenannte „Best Practices“. Zu den bekanntesten gehören Pair </w:t>
       </w:r>
       <w:proofErr w:type="spellStart"/>
       <w:r>
@@ -3324,29 +3321,41 @@
       </w:r>
       <w:proofErr w:type="spellEnd"/>
       <w:r>
-        <w:t xml:space="preserve"> Development, kontinuierliche Code-Integration und kontinuierliche Tests.</w:t>
+        <w:t xml:space="preserve"> Development, kontinuierliche Code-Integration und kontinuierliche Tests. Um agil zu sein müssen nicht alle diese Praktiken ausgeführt werden, jedoch helfen sie dabei die agilen Werte im Projekt zu leben. </w:t>
       </w:r>
     </w:p>
     <w:p>
       <w:pPr>
-        <w:widowControl/>
-        <w:jc w:val="left"/>
-        <w:rPr>
-          <w:b/>
-          <w:bCs/>
-          <w:sz w:val="28"/>
-          <w:szCs w:val="26"/>
-        </w:rPr>
-      </w:pPr>
-      <w:r>
-        <w:br w:type="page"/>
+        <w:pStyle w:val="Block"/>
+      </w:pPr>
+      <w:r>
+        <w:t>Aus diesem Grund gibt es viele verschiedene agile Prozesse, die auf unterschiedliche Weise versuchen die Prinzipien in den Projekten durchzuführen. Es gibt also nicht nur einen agilen Prozess, sondern viele verwandte Modelle, die sich von Projekt zu Projekt unterscheiden können.</w:t>
       </w:r>
     </w:p>
     <w:p>
       <w:pPr>
+        <w:pStyle w:val="Block"/>
+      </w:pPr>
+      <w:r>
+        <w:t xml:space="preserve">Im Folgenden soll explizit auf die ausgewählten Prozesse Crystal Clear, </w:t>
+      </w:r>
+      <w:proofErr w:type="spellStart"/>
+      <w:r>
+        <w:t>Scrum</w:t>
+      </w:r>
+      <w:proofErr w:type="spellEnd"/>
+      <w:r>
+        <w:t xml:space="preserve"> und Kanban eingegangen und die wichtigsten Merkmale dargestellt werden. </w:t>
+      </w:r>
+      <w:r>
+        <w:br w:type="page"/>
+      </w:r>
+    </w:p>
+    <w:p>
+      <w:pPr>
         <w:pStyle w:val="berschrift2"/>
       </w:pPr>
-      <w:bookmarkStart w:id="19" w:name="_Toc380524030"/>
+      <w:bookmarkStart w:id="19" w:name="_Toc380764732"/>
       <w:r>
         <w:lastRenderedPageBreak/>
         <w:t>Crystal</w:t>
@@ -4144,7 +4153,7 @@
       <w:pPr>
         <w:pStyle w:val="berschrift2"/>
       </w:pPr>
-      <w:bookmarkStart w:id="20" w:name="_Toc380524031"/>
+      <w:bookmarkStart w:id="20" w:name="_Toc380764733"/>
       <w:proofErr w:type="spellStart"/>
       <w:r>
         <w:lastRenderedPageBreak/>
@@ -4756,7 +4765,7 @@
       <w:pPr>
         <w:pStyle w:val="berschrift2"/>
       </w:pPr>
-      <w:bookmarkStart w:id="21" w:name="_Toc380524032"/>
+      <w:bookmarkStart w:id="21" w:name="_Toc380764734"/>
       <w:r>
         <w:lastRenderedPageBreak/>
         <w:t>Kanban</w:t>
@@ -4775,7 +4784,7 @@
       <w:pPr>
         <w:pStyle w:val="berschrift1"/>
       </w:pPr>
-      <w:bookmarkStart w:id="22" w:name="_Toc380524033"/>
+      <w:bookmarkStart w:id="22" w:name="_Toc380764735"/>
       <w:r>
         <w:lastRenderedPageBreak/>
         <w:t>Vergleichskriterien für die Methoden</w:t>
@@ -4789,7 +4798,7 @@
       <w:pPr>
         <w:pStyle w:val="berschrift1"/>
       </w:pPr>
-      <w:bookmarkStart w:id="23" w:name="_Toc380524034"/>
+      <w:bookmarkStart w:id="23" w:name="_Toc380764736"/>
       <w:r>
         <w:lastRenderedPageBreak/>
         <w:t>Wahl der Tools</w:t>
@@ -4798,20 +4807,494 @@
     </w:p>
     <w:p>
       <w:pPr>
+        <w:widowControl/>
+        <w:jc w:val="left"/>
+        <w:rPr>
+          <w:b/>
+          <w:bCs/>
+          <w:sz w:val="28"/>
+          <w:szCs w:val="28"/>
+        </w:rPr>
+      </w:pPr>
+      <w:r>
+        <w:br w:type="page"/>
+      </w:r>
+    </w:p>
+    <w:p>
+      <w:pPr>
         <w:pStyle w:val="berschrift1"/>
       </w:pPr>
-      <w:bookmarkStart w:id="24" w:name="_Toc380524035"/>
-      <w:r>
+      <w:bookmarkStart w:id="24" w:name="_Toc380764737"/>
+      <w:r>
+        <w:lastRenderedPageBreak/>
         <w:t>Wahl des Projektes</w:t>
       </w:r>
       <w:bookmarkEnd w:id="24"/>
     </w:p>
     <w:p>
       <w:pPr>
+        <w:pStyle w:val="Block"/>
+      </w:pPr>
+      <w:r>
+        <w:t>Um den Vergleich der drei ausgewählten agilen Softwareentwicklungsprozesse auf eigene praktische Erfahrungen stützen zu können, sollen sie an realen Projekten durchgeführt werden. Die Prozesse können so anhand der Durchführung analysiert und verglichen werden.</w:t>
+      </w:r>
+    </w:p>
+    <w:p>
+      <w:pPr>
+        <w:pStyle w:val="Block"/>
+      </w:pPr>
+      <w:r>
+        <w:t>Nun stellt sich die Frage, wie man drei Prozesse so durchführt, dass ein optimales Vergleichsergebnis erarbeitet werden kann. Die optimalste Lösung wäre es für jeden Softwareentwicklungsprozess ein eigenes Projektteam zu definieren und jedem Team die gleiche Aufgabenstellung zu geben. Wenn man davon ausgeht, dass die Qualifikationen der Teams ausgeglichen sind, besteht somit für den Vergleich die ideale Basis: gleiches Projektziel, vergleichbares Team, identischer Zeitraum und generell gleiche Gegebenheiten.</w:t>
+      </w:r>
+    </w:p>
+    <w:p>
+      <w:pPr>
+        <w:pStyle w:val="Block"/>
+      </w:pPr>
+      <w:r>
+        <w:t>Im Rahmen dieser Studienarbeit kann der Ansatz jedoch nicht realisiert werden, da das Projektteam nur aus drei Personen besteht, die gerade die Mindestanzahl für ein Projekt darstellt. Aus diesem Grund werden im Folgenden einige Lösungsansätze erörtert, die sich mit der Problemstellung befassen, wie drei Prozesse zeitgleich von einem einzigen dreiköpfigen Team durchgeführt werden können.</w:t>
+      </w:r>
+    </w:p>
+    <w:p>
+      <w:pPr>
+        <w:pStyle w:val="Blockberschrift"/>
+      </w:pPr>
+      <w:r>
+        <w:t>Lösungsansätze</w:t>
+      </w:r>
+    </w:p>
+    <w:p>
+      <w:pPr>
+        <w:pStyle w:val="Block"/>
+      </w:pPr>
+      <w:r>
+        <w:t>Eine Möglichkeit wäre jeweils ein Projekt für jeden Prozess durchzuführen. Dadurch kann die Technologie unabhängig von den anderen Projekten definiert werden. Außerdem beeinflussen sich so die Projekte nicht, da sie unterschiedliche Aufgabenstellungen haben und die Teammitglieder ihre Erfahrungen aus den anderen Projekten nur bedingt benutzen können. Die Projekte sind aus diesem Grund aber auch schwerer vergleichbar, denn die Projektgegebenheiten unterscheiden sich, wodurch keine einheitliche Vergleichsbasis existiert. Darüber hinaus ist das Management von drei separaten Projekten sehr aufwendig.</w:t>
+      </w:r>
+    </w:p>
+    <w:p>
+      <w:pPr>
+        <w:pStyle w:val="Block"/>
+      </w:pPr>
+      <w:r>
+        <w:t>Um die Nachteile des ersten Ansatzes zu verringern wurde eine zweite Lösung entworfen, bei der ein Projekt in drei Module unterteilt wird und jedes dieser Module mit einem anderen Prozess bearbeitet wird. Dadurch wird das Management etwas leichter aber problematisch wird hierbei die Projektfindung, da man durch die Trennbarkeit in drei Module sehr eingeschränkt ist. Selbst bei diesem Ansatz ist keine gute Vergleichbarkeit gegeben, da die Module sich auch trotz des gemeinsamen Ziels in den Aufgabengebieten unterscheiden.</w:t>
+      </w:r>
+    </w:p>
+    <w:p>
+      <w:pPr>
+        <w:pStyle w:val="Block"/>
+      </w:pPr>
+      <w:r>
+        <w:lastRenderedPageBreak/>
+        <w:t>Da sich die Wahl von drei separaten Projekten oder Modulen nicht als vergleichbar erweist, ist es eher ratsam sich auf die Wahl von einem Projekt zu beschränken. Ein denkbarer Ansatz wäre die drei Prozesse gleichzeitig auf ein Projekt anzuwenden. Aber bereits hier stellt sich die Frage, wie dies möglich sein soll. Ein Projektteam, das drei Prozesse gleichzeitig auf genau dasselbe Projekt durchführen sollen, wäre mit Sicherheit überfordert, da es schwierig ist die Prozesse zu trennen. Darüber hinaus würden sich die Prozesse gegenseitig beeinflussen oder sogar behindern. Ein Vergleich wäre somit unmöglich.</w:t>
+      </w:r>
+    </w:p>
+    <w:p>
+      <w:pPr>
+        <w:pStyle w:val="Block"/>
+      </w:pPr>
+      <w:r>
+        <w:t>Aus diesem Grund hat man sich entschieden zwar nur ein Projekt zu definieren, dieses jedoch separat für jeden Prozess durchzuführen. Dadurch werden für die definierten Projektanforderungen drei getrennte Lösungen entwickelt, die sich sehr gut als weiteres Mittel für den Vergleich eignen. Ein Nachteil ist, dass die Projekte sich gegenseitig beeinflussen, da durch die Einteilung der gleichen Teammitglieder in jedem Projekt ein Wissenstransfer entsteht. Dieser Faktor kann aber weitgehend ignoriert werden, denn der dadurch simulierte Erfahrungsaustausch könnte in normalen Umständen auch durch Berater stattfinden. Mit dieser Variante ist somit die beste Vergleichsbasis geboten.</w:t>
+      </w:r>
+    </w:p>
+    <w:p>
+      <w:pPr>
+        <w:pStyle w:val="Blockberschrift"/>
+      </w:pPr>
+      <w:r>
+        <w:t>Vorgaben</w:t>
+      </w:r>
+    </w:p>
+    <w:p>
+      <w:pPr>
+        <w:pStyle w:val="Block"/>
+      </w:pPr>
+      <w:r>
+        <w:t xml:space="preserve">Bei der Wahl des Projektes müssen einige Vorgaben beachtet werden. Einerseits sollte es machbar sein, den </w:t>
+      </w:r>
+      <w:proofErr w:type="spellStart"/>
+      <w:r>
+        <w:t>Projektscope</w:t>
+      </w:r>
+      <w:proofErr w:type="spellEnd"/>
+      <w:r>
+        <w:t xml:space="preserve"> in 6-8 Wochen  abzuarbeiten, um so den zeitlichen Rahmen der Studienarbeit nicht zu sprengen. Andererseits sollte das Projekt aber auch genügend Umfang bieten, um die Prozesse ausführlich anwenden und vergleichen zu können. Darüber hinaus sollen Projektanforderungen so gewählt sein, dass sie die Teammitglieder zwar fordern, aber nicht zu viele neue Kenntnisse verlangen. Denn aus Zeitmangel kann keine lange Einarbeitungsphase eingeplant werden. </w:t>
+      </w:r>
+    </w:p>
+    <w:p>
+      <w:pPr>
+        <w:widowControl/>
+        <w:jc w:val="left"/>
+        <w:rPr>
+          <w:b/>
+        </w:rPr>
+      </w:pPr>
+      <w:r>
+        <w:br w:type="page"/>
+      </w:r>
+    </w:p>
+    <w:p>
+      <w:pPr>
+        <w:pStyle w:val="Blockberschrift"/>
+      </w:pPr>
+      <w:r>
+        <w:lastRenderedPageBreak/>
+        <w:t>Technologie</w:t>
+      </w:r>
+    </w:p>
+    <w:p>
+      <w:pPr>
+        <w:pStyle w:val="Block"/>
+      </w:pPr>
+      <w:r>
+        <w:t xml:space="preserve">Aus diesem Grund hat man sich für eine Webanwendung entschieden, welche mit Hilfe von JSF (Java Server </w:t>
+      </w:r>
+      <w:proofErr w:type="spellStart"/>
+      <w:r>
+        <w:t>Faces</w:t>
+      </w:r>
+      <w:proofErr w:type="spellEnd"/>
+      <w:r>
+        <w:t xml:space="preserve">) implementiert werden soll. Vorteil dieser Technologie sind die bereits bestehenden Kenntnisse der Teammitglieder in der Programmierung mit Java und HTML, welche die Hauptbestandteile von JSF darstellen. Als Alternative lässt sich auch die Verwendung von PHP nicht ausschließen, jedoch wäre die Einarbeitungsphase bei dieser Programmiersprache wesentlich aufwendiger. </w:t>
+      </w:r>
+    </w:p>
+    <w:p>
+      <w:pPr>
+        <w:pStyle w:val="Block"/>
+      </w:pPr>
+      <w:r>
+        <w:t xml:space="preserve">Um JSF optimal nutzen zu können, soll die Entwicklungsumgebung </w:t>
+      </w:r>
+      <w:proofErr w:type="spellStart"/>
+      <w:r>
+        <w:t>Eclipse</w:t>
+      </w:r>
+      <w:proofErr w:type="spellEnd"/>
+      <w:r>
+        <w:t xml:space="preserve"> eingerichtet werden, welche mit weiteren Frameworks wie </w:t>
+      </w:r>
+      <w:proofErr w:type="spellStart"/>
+      <w:r>
+        <w:t>Hibernate</w:t>
+      </w:r>
+      <w:proofErr w:type="spellEnd"/>
+      <w:r>
+        <w:t xml:space="preserve"> erweitert wird, um das Datenbank Mapping zu realisieren. Für die Datenbank wird die </w:t>
+      </w:r>
+      <w:proofErr w:type="spellStart"/>
+      <w:r>
+        <w:t>OpenSource</w:t>
+      </w:r>
+      <w:proofErr w:type="spellEnd"/>
+      <w:r>
+        <w:t xml:space="preserve"> Lösung MySQL verwendet. Darüber hinaus kann das in </w:t>
+      </w:r>
+      <w:proofErr w:type="spellStart"/>
+      <w:r>
+        <w:t>Eclipse</w:t>
+      </w:r>
+      <w:proofErr w:type="spellEnd"/>
+      <w:r>
+        <w:t xml:space="preserve"> integrierte </w:t>
+      </w:r>
+      <w:proofErr w:type="spellStart"/>
+      <w:r>
+        <w:t>Maven</w:t>
+      </w:r>
+      <w:proofErr w:type="spellEnd"/>
+      <w:r>
+        <w:t xml:space="preserve"> Tool genutzt werden, welches einen automatischen </w:t>
+      </w:r>
+      <w:proofErr w:type="spellStart"/>
+      <w:r>
+        <w:t>Build</w:t>
+      </w:r>
+      <w:proofErr w:type="spellEnd"/>
+      <w:r>
+        <w:t xml:space="preserve"> ermöglicht. Eine weitere wichtige agile Praktik ist das Testen, das mit dem Unit-Test Framework </w:t>
+      </w:r>
+      <w:proofErr w:type="spellStart"/>
+      <w:r>
+        <w:t>JSFUnit</w:t>
+      </w:r>
+      <w:proofErr w:type="spellEnd"/>
+      <w:r>
+        <w:t xml:space="preserve"> umgesetzt werden kann. Aufgrund der Inkompatibilität von </w:t>
+      </w:r>
+      <w:proofErr w:type="spellStart"/>
+      <w:r>
+        <w:t>JSFUnit</w:t>
+      </w:r>
+      <w:proofErr w:type="spellEnd"/>
+      <w:r>
+        <w:t xml:space="preserve"> mit anderen Servern, muss für das </w:t>
+      </w:r>
+      <w:proofErr w:type="spellStart"/>
+      <w:r>
+        <w:t>Deployment</w:t>
+      </w:r>
+      <w:proofErr w:type="spellEnd"/>
+      <w:r>
+        <w:t xml:space="preserve"> der Webapplikation ein </w:t>
+      </w:r>
+      <w:proofErr w:type="spellStart"/>
+      <w:r>
+        <w:t>JBoss</w:t>
+      </w:r>
+      <w:proofErr w:type="spellEnd"/>
+      <w:r>
+        <w:t xml:space="preserve"> Server eingerichtet werden. Da das Produkt des Projektes nicht direkt einem Kunden ausgeliefert werden muss, genügt eine lokale Implementierung der Applikation.</w:t>
+      </w:r>
+    </w:p>
+    <w:p>
+      <w:pPr>
+        <w:pStyle w:val="Blockberschrift"/>
+      </w:pPr>
+      <w:r>
+        <w:t>Projektanforderungen</w:t>
+      </w:r>
+    </w:p>
+    <w:p>
+      <w:pPr>
+        <w:pStyle w:val="Block"/>
+      </w:pPr>
+      <w:r>
+        <w:t xml:space="preserve">Ziel des gewählten Projektes ist es, ein Spiel als Webapplikation umzusetzen. Bei dem Spiel handelt es sich um eine gitterartige Oberfläche auf der verschiedenfarbige Spielsteine verteilt sind. Der Spieler hat die Möglichkeit Spielsteine, die in einer Gruppierung von gleichartigen Steinen vorliegen, auszuwählen und zu löschen. Beim Löschen werden alle Spielsteine der Gruppierung gelöscht und der Spieler erhält proportional zur Anzahl der gelöschten Objekte Punkte. Danach werden die entstandenen freien Plätze durch Aufrücken der Objekte von oben nach unten wieder gefüllt. </w:t>
+      </w:r>
+    </w:p>
+    <w:p>
+      <w:pPr>
+        <w:pStyle w:val="Block"/>
+      </w:pPr>
+      <w:r>
+        <w:t>An dieser Stelle wurden drei Varianten erarbeitet wie ein Level abgeschlossen werden kann, um so für einen geringen Unterschied zwischen den Projekten zu sorgen, welcher sich aber nicht auf den Vergleich auswirken sollte. Generell ist ein Spiel zu Ende, wenn keine gleichfarbigen Gruppierungen von Spielsteinen mehr vorliegen und der Spieler somit nicht in der Lage ist, einen weiteren Spielzug durchzuführen. Im weiteren Verlauf sprechen wir hierbei von dem generellen Abbruchkriterium.</w:t>
+      </w:r>
+    </w:p>
+    <w:tbl>
+      <w:tblPr>
+        <w:tblStyle w:val="TabelleListe3"/>
+        <w:tblW w:w="0" w:type="auto"/>
+        <w:tblBorders>
+          <w:top w:val="none" w:sz="0" w:space="0" w:color="auto"/>
+          <w:bottom w:val="none" w:sz="0" w:space="0" w:color="auto"/>
+          <w:insideH w:val="none" w:sz="0" w:space="0" w:color="auto"/>
+        </w:tblBorders>
+        <w:tblLook w:val="04A0" w:firstRow="1" w:lastRow="0" w:firstColumn="1" w:lastColumn="0" w:noHBand="0" w:noVBand="1"/>
+      </w:tblPr>
+      <w:tblGrid>
+        <w:gridCol w:w="2518"/>
+        <w:gridCol w:w="6692"/>
+      </w:tblGrid>
+      <w:tr>
+        <w:trPr>
+          <w:cnfStyle w:val="100000000000" w:firstRow="1" w:lastRow="0" w:firstColumn="0" w:lastColumn="0" w:oddVBand="0" w:evenVBand="0" w:oddHBand="0" w:evenHBand="0" w:firstRowFirstColumn="0" w:firstRowLastColumn="0" w:lastRowFirstColumn="0" w:lastRowLastColumn="0"/>
+        </w:trPr>
+        <w:tc>
+          <w:tcPr>
+            <w:tcW w:w="2518" w:type="dxa"/>
+            <w:tcBorders>
+              <w:bottom w:val="none" w:sz="0" w:space="0" w:color="auto"/>
+            </w:tcBorders>
+            <w:shd w:val="clear" w:color="auto" w:fill="D9D9D9" w:themeFill="background1" w:themeFillShade="D9"/>
+          </w:tcPr>
+          <w:p>
+            <w:pPr>
+              <w:pStyle w:val="Block"/>
+              <w:rPr>
+                <w:color w:val="auto"/>
+              </w:rPr>
+            </w:pPr>
+            <w:r>
+              <w:rPr>
+                <w:color w:val="auto"/>
+              </w:rPr>
+              <w:lastRenderedPageBreak/>
+              <w:t>Variante 1</w:t>
+            </w:r>
+            <w:r>
+              <w:rPr>
+                <w:color w:val="auto"/>
+              </w:rPr>
+              <w:t>: Zeit</w:t>
+            </w:r>
+          </w:p>
+        </w:tc>
+        <w:tc>
+          <w:tcPr>
+            <w:tcW w:w="6692" w:type="dxa"/>
+            <w:tcBorders>
+              <w:bottom w:val="none" w:sz="0" w:space="0" w:color="auto"/>
+            </w:tcBorders>
+          </w:tcPr>
+          <w:p>
+            <w:pPr>
+              <w:pStyle w:val="Block"/>
+              <w:rPr>
+                <w:b w:val="0"/>
+                <w:color w:val="auto"/>
+              </w:rPr>
+            </w:pPr>
+            <w:r>
+              <w:rPr>
+                <w:b w:val="0"/>
+                <w:color w:val="auto"/>
+              </w:rPr>
+              <w:t>Auf der einen Seite ist es möglich das Spiel nach einer vordefinierten Zeit, welche pro Level gesetzt wird, zu beenden. Der User muss somit in einer bestimmten Zeit genügend Punkte sammeln, um die Mindestpunktzahl zu erreichen und im Level aufzusteigen. Hierbei wird das Spielfeld nach jedem Zug wieder mit neuen Spielsteinen aufgefüllt, so dass der Spieler immer einen Spielzug durchführen kann.</w:t>
+            </w:r>
+          </w:p>
+        </w:tc>
+      </w:tr>
+      <w:tr>
+        <w:tc>
+          <w:tcPr>
+            <w:tcW w:w="2518" w:type="dxa"/>
+            <w:shd w:val="clear" w:color="auto" w:fill="D9D9D9" w:themeFill="background1" w:themeFillShade="D9"/>
+          </w:tcPr>
+          <w:p>
+            <w:pPr>
+              <w:pStyle w:val="Block"/>
+              <w:rPr>
+                <w:b/>
+              </w:rPr>
+            </w:pPr>
+            <w:r>
+              <w:rPr>
+                <w:b/>
+              </w:rPr>
+              <w:t>Variante 2</w:t>
+            </w:r>
+            <w:r>
+              <w:rPr>
+                <w:b/>
+              </w:rPr>
+              <w:t>: Punkte</w:t>
+            </w:r>
+          </w:p>
+        </w:tc>
+        <w:tc>
+          <w:tcPr>
+            <w:tcW w:w="6692" w:type="dxa"/>
+          </w:tcPr>
+          <w:p>
+            <w:pPr>
+              <w:pStyle w:val="Block"/>
+            </w:pPr>
+            <w:r>
+              <w:t>Andererseits kann man das Spiel auch so implementieren, dass die durch das Löschen entstehenden Lücken bestehen bleiben und höchstens bei kompletten leeren Zeilen die Blöcke aufgerückt werden. Dazu wird wieder eine Mindestpunktanzahl festgelegt, die der Spieler erreichen muss, um ein neues Level zu erreichen. Der Spieler hat danach jedoch die Möglichkeit weitere Spielzüge durchzuführen, um noch mehr Punkte sammeln zu können. Das Spiel ist also erst dann beendet, wenn das generelle Abbruchkriterium erreicht wird.</w:t>
+            </w:r>
+          </w:p>
+        </w:tc>
+      </w:tr>
+      <w:tr>
+        <w:tc>
+          <w:tcPr>
+            <w:tcW w:w="2518" w:type="dxa"/>
+            <w:shd w:val="clear" w:color="auto" w:fill="D9D9D9" w:themeFill="background1" w:themeFillShade="D9"/>
+          </w:tcPr>
+          <w:p>
+            <w:pPr>
+              <w:pStyle w:val="Block"/>
+              <w:rPr>
+                <w:b/>
+              </w:rPr>
+            </w:pPr>
+            <w:r>
+              <w:rPr>
+                <w:b/>
+              </w:rPr>
+              <w:t>Variante 3</w:t>
+            </w:r>
+            <w:r>
+              <w:rPr>
+                <w:b/>
+              </w:rPr>
+              <w:t>: Blöcke</w:t>
+            </w:r>
+          </w:p>
+        </w:tc>
+        <w:tc>
+          <w:tcPr>
+            <w:tcW w:w="6692" w:type="dxa"/>
+          </w:tcPr>
+          <w:p>
+            <w:pPr>
+              <w:pStyle w:val="Block"/>
+            </w:pPr>
+            <w:r>
+              <w:t>Eine weitere Variante wäre es eine Mindestblockanzahl zu definieren, welche zum erfolgreichen abschließen eines Levels führt. Der Spieler muss es also schaffen, so viele Gruppierungen wie möglich zu löschen, damit zum Schluss nur noch die definierte Anzahl an Blöcken vorhanden ist. Auch in diesem Fall ist das Spiel erst dann fertig, sobald das generelle Abbruchkriterium gilt, um dem Spieler die Möglichkeit zu geben noch mehr Punkte zu erreichen, da diese später in der Rangliste relevant sind.</w:t>
+            </w:r>
+          </w:p>
+        </w:tc>
+      </w:tr>
+    </w:tbl>
+    <w:p>
+      <w:pPr>
+        <w:pStyle w:val="Block"/>
+      </w:pPr>
+      <w:r>
+        <w:t xml:space="preserve"> </w:t>
+      </w:r>
+    </w:p>
+    <w:p>
+      <w:pPr>
+        <w:widowControl/>
+        <w:jc w:val="left"/>
+      </w:pPr>
+      <w:r>
+        <w:br w:type="page"/>
+      </w:r>
+    </w:p>
+    <w:p>
+      <w:pPr>
+        <w:pStyle w:val="Block"/>
+      </w:pPr>
+      <w:r>
+        <w:lastRenderedPageBreak/>
+        <w:t xml:space="preserve">Ein Spieler kann ein Level so lange durchspielen, bis er </w:t>
+      </w:r>
+      <w:proofErr w:type="gramStart"/>
+      <w:r>
+        <w:t>das nächste</w:t>
+      </w:r>
+      <w:proofErr w:type="gramEnd"/>
+      <w:r>
+        <w:t xml:space="preserve"> Level erreicht hat. Außerdem soll eine Rangliste implementiert werden, welche die Spielergebnisse </w:t>
+      </w:r>
+      <w:proofErr w:type="gramStart"/>
+      <w:r>
+        <w:t>aller bisheriger Spieler</w:t>
+      </w:r>
+      <w:proofErr w:type="gramEnd"/>
+      <w:r>
+        <w:t xml:space="preserve"> vergleicht und dem Spieler so Feedback über seine Leistung gibt. Generell kann sich in einer Session immer nur ein Spieler anmelden. Es muss also nur ein Einzelspielermodus erarbeitet werden. Die Benutzer können sich mit ihrem Namen und dem Ergebnis in der Rangliste eintragen, aber eine Registrierung muss nicht stattfinden. Die Anwendung beginnt somit für jeden Spieler bei einer neuen Session beim ersten Level und er muss sich von neuem hocharbeiten.</w:t>
+      </w:r>
+    </w:p>
+    <w:p>
+      <w:pPr>
+        <w:pStyle w:val="Block"/>
+      </w:pPr>
+    </w:p>
+    <w:p>
+      <w:pPr>
+        <w:widowControl/>
+        <w:jc w:val="left"/>
+        <w:rPr>
+          <w:b/>
+          <w:bCs/>
+          <w:sz w:val="28"/>
+          <w:szCs w:val="28"/>
+        </w:rPr>
+      </w:pPr>
+      <w:r>
+        <w:br w:type="page"/>
+      </w:r>
+    </w:p>
+    <w:p>
+      <w:pPr>
         <w:pStyle w:val="berschrift1"/>
       </w:pPr>
-      <w:bookmarkStart w:id="25" w:name="_Toc380524036"/>
-      <w:r>
+      <w:bookmarkStart w:id="25" w:name="_Toc380764738"/>
+      <w:r>
+        <w:lastRenderedPageBreak/>
         <w:t>Vorbereitung</w:t>
       </w:r>
       <w:r>
@@ -4826,7 +5309,7 @@
       <w:r>
         <w:br w:type="page"/>
       </w:r>
-      <w:bookmarkStart w:id="26" w:name="_Toc380524037"/>
+      <w:bookmarkStart w:id="26" w:name="_Toc380764739"/>
       <w:r>
         <w:lastRenderedPageBreak/>
         <w:t>Durchführung</w:t>
@@ -4840,7 +5323,7 @@
       <w:pPr>
         <w:pStyle w:val="berschrift2"/>
       </w:pPr>
-      <w:bookmarkStart w:id="27" w:name="_Toc380524038"/>
+      <w:bookmarkStart w:id="27" w:name="_Toc380764740"/>
       <w:r>
         <w:t>Crystal</w:t>
       </w:r>
@@ -4853,7 +5336,7 @@
       <w:pPr>
         <w:pStyle w:val="berschrift2"/>
       </w:pPr>
-      <w:bookmarkStart w:id="28" w:name="_Toc380524039"/>
+      <w:bookmarkStart w:id="28" w:name="_Toc380764741"/>
       <w:proofErr w:type="spellStart"/>
       <w:r>
         <w:t>Scrum</w:t>
@@ -4865,7 +5348,7 @@
       <w:pPr>
         <w:pStyle w:val="berschrift2"/>
       </w:pPr>
-      <w:bookmarkStart w:id="29" w:name="_Toc380524040"/>
+      <w:bookmarkStart w:id="29" w:name="_Toc380764742"/>
       <w:r>
         <w:t>Kanban</w:t>
       </w:r>
@@ -4890,7 +5373,7 @@
       <w:pPr>
         <w:pStyle w:val="berschrift1"/>
       </w:pPr>
-      <w:bookmarkStart w:id="30" w:name="_Toc380524041"/>
+      <w:bookmarkStart w:id="30" w:name="_Toc380764743"/>
       <w:r>
         <w:lastRenderedPageBreak/>
         <w:t>Ergebnisse</w:t>
@@ -4901,7 +5384,7 @@
       <w:pPr>
         <w:pStyle w:val="berschrift2"/>
       </w:pPr>
-      <w:bookmarkStart w:id="31" w:name="_Toc380524042"/>
+      <w:bookmarkStart w:id="31" w:name="_Toc380764744"/>
       <w:r>
         <w:t>Analyse/Ursachenforschung</w:t>
       </w:r>
@@ -4911,7 +5394,7 @@
       <w:pPr>
         <w:pStyle w:val="berschrift3"/>
       </w:pPr>
-      <w:bookmarkStart w:id="32" w:name="_Toc380524043"/>
+      <w:bookmarkStart w:id="32" w:name="_Toc380764745"/>
       <w:r>
         <w:t>Crystal Clear</w:t>
       </w:r>
@@ -4921,7 +5404,7 @@
       <w:pPr>
         <w:pStyle w:val="berschrift3"/>
       </w:pPr>
-      <w:bookmarkStart w:id="33" w:name="_Toc380524044"/>
+      <w:bookmarkStart w:id="33" w:name="_Toc380764746"/>
       <w:proofErr w:type="spellStart"/>
       <w:r>
         <w:t>Scrum</w:t>
@@ -4933,7 +5416,7 @@
       <w:pPr>
         <w:pStyle w:val="berschrift3"/>
       </w:pPr>
-      <w:bookmarkStart w:id="34" w:name="_Toc380524045"/>
+      <w:bookmarkStart w:id="34" w:name="_Toc380764747"/>
       <w:r>
         <w:t>Kanba</w:t>
       </w:r>
@@ -4946,7 +5429,7 @@
       <w:pPr>
         <w:pStyle w:val="berschrift2"/>
       </w:pPr>
-      <w:bookmarkStart w:id="35" w:name="_Toc380524046"/>
+      <w:bookmarkStart w:id="35" w:name="_Toc380764748"/>
       <w:r>
         <w:t>Auswertung der Tools</w:t>
       </w:r>
@@ -4956,7 +5439,7 @@
       <w:pPr>
         <w:pStyle w:val="berschrift2"/>
       </w:pPr>
-      <w:bookmarkStart w:id="36" w:name="_Toc380524047"/>
+      <w:bookmarkStart w:id="36" w:name="_Toc380764749"/>
       <w:r>
         <w:t xml:space="preserve">Gegenüberstellung der </w:t>
       </w:r>
@@ -4972,7 +5455,7 @@
       <w:r>
         <w:br w:type="page"/>
       </w:r>
-      <w:bookmarkStart w:id="37" w:name="_Toc380524048"/>
+      <w:bookmarkStart w:id="37" w:name="_Toc380764750"/>
       <w:r>
         <w:lastRenderedPageBreak/>
         <w:t>Fazit</w:t>
@@ -5047,7 +5530,7 @@
           <w:rPr>
             <w:noProof/>
           </w:rPr>
-          <w:t>11</w:t>
+          <w:t>14</w:t>
         </w:r>
         <w:r>
           <w:fldChar w:fldCharType="end"/>
@@ -5223,25 +5706,11 @@
     <w:r>
       <w:t xml:space="preserve"> </w:t>
     </w:r>
-    <w:fldSimple w:instr=" STYLEREF  &quot;Überschrift 1&quot; \n  \* MERGEFORMAT ">
-      <w:r>
-        <w:rPr>
-          <w:noProof/>
-        </w:rPr>
-        <w:t>2</w:t>
-      </w:r>
-    </w:fldSimple>
-    <w:r>
-      <w:t xml:space="preserve"> </w:t>
-    </w:r>
     <w:r>
       <w:fldChar w:fldCharType="begin"/>
     </w:r>
     <w:r>
-      <w:instrText xml:space="preserve"> STYLEREF  "Überschrift </w:instrText>
-    </w:r>
-    <w:r>
-      <w:instrText xml:space="preserve">1"  \* MERGEFORMAT </w:instrText>
+      <w:instrText xml:space="preserve"> STYLEREF  "Überschrift 1" \n  \* MERGEFORMAT </w:instrText>
     </w:r>
     <w:r>
       <w:fldChar w:fldCharType="separate"/>
@@ -5250,7 +5719,7 @@
       <w:rPr>
         <w:noProof/>
       </w:rPr>
-      <w:t>Agile Softwareentwicklung</w:t>
+      <w:t>2</w:t>
     </w:r>
     <w:r>
       <w:rPr>
@@ -5258,6 +5727,17 @@
       </w:rPr>
       <w:fldChar w:fldCharType="end"/>
     </w:r>
+    <w:r>
+      <w:t xml:space="preserve"> </w:t>
+    </w:r>
+    <w:fldSimple w:instr=" STYLEREF  &quot;Überschrift 1&quot;  \* MERGEFORMAT ">
+      <w:r>
+        <w:rPr>
+          <w:noProof/>
+        </w:rPr>
+        <w:t>Agile Softwareentwicklung</w:t>
+      </w:r>
+    </w:fldSimple>
   </w:p>
 </w:hdr>
 </file>
@@ -8991,6 +9471,71 @@
       <w:sz w:val="16"/>
     </w:rPr>
   </w:style>
+  <w:style w:type="table" w:styleId="TabelleListe3">
+    <w:name w:val="Table List 3"/>
+    <w:basedOn w:val="NormaleTabelle"/>
+    <w:rsid w:val="009F28E1"/>
+    <w:pPr>
+      <w:widowControl w:val="0"/>
+      <w:jc w:val="both"/>
+    </w:pPr>
+    <w:tblPr>
+      <w:tblInd w:w="0" w:type="dxa"/>
+      <w:tblBorders>
+        <w:top w:val="single" w:sz="12" w:space="0" w:color="000000"/>
+        <w:bottom w:val="single" w:sz="12" w:space="0" w:color="000000"/>
+        <w:insideH w:val="single" w:sz="6" w:space="0" w:color="000000"/>
+      </w:tblBorders>
+      <w:tblCellMar>
+        <w:top w:w="0" w:type="dxa"/>
+        <w:left w:w="108" w:type="dxa"/>
+        <w:bottom w:w="0" w:type="dxa"/>
+        <w:right w:w="108" w:type="dxa"/>
+      </w:tblCellMar>
+    </w:tblPr>
+    <w:tcPr>
+      <w:shd w:val="clear" w:color="auto" w:fill="auto"/>
+    </w:tcPr>
+    <w:tblStylePr w:type="firstRow">
+      <w:rPr>
+        <w:b/>
+        <w:bCs/>
+        <w:color w:val="000080"/>
+      </w:rPr>
+      <w:tblPr/>
+      <w:tcPr>
+        <w:tcBorders>
+          <w:bottom w:val="single" w:sz="12" w:space="0" w:color="000000"/>
+          <w:tl2br w:val="none" w:sz="0" w:space="0" w:color="auto"/>
+          <w:tr2bl w:val="none" w:sz="0" w:space="0" w:color="auto"/>
+        </w:tcBorders>
+      </w:tcPr>
+    </w:tblStylePr>
+    <w:tblStylePr w:type="lastRow">
+      <w:tblPr/>
+      <w:tcPr>
+        <w:tcBorders>
+          <w:top w:val="single" w:sz="12" w:space="0" w:color="000000"/>
+          <w:tl2br w:val="none" w:sz="0" w:space="0" w:color="auto"/>
+          <w:tr2bl w:val="none" w:sz="0" w:space="0" w:color="auto"/>
+        </w:tcBorders>
+      </w:tcPr>
+    </w:tblStylePr>
+    <w:tblStylePr w:type="swCell">
+      <w:rPr>
+        <w:i/>
+        <w:iCs/>
+        <w:color w:val="000080"/>
+      </w:rPr>
+      <w:tblPr/>
+      <w:tcPr>
+        <w:tcBorders>
+          <w:tl2br w:val="none" w:sz="0" w:space="0" w:color="auto"/>
+          <w:tr2bl w:val="none" w:sz="0" w:space="0" w:color="auto"/>
+        </w:tcBorders>
+      </w:tcPr>
+    </w:tblStylePr>
+  </w:style>
 </w:styles>
 </file>
 
@@ -9677,6 +10222,71 @@
       <w:sz w:val="16"/>
     </w:rPr>
   </w:style>
+  <w:style w:type="table" w:styleId="TabelleListe3">
+    <w:name w:val="Table List 3"/>
+    <w:basedOn w:val="NormaleTabelle"/>
+    <w:rsid w:val="009F28E1"/>
+    <w:pPr>
+      <w:widowControl w:val="0"/>
+      <w:jc w:val="both"/>
+    </w:pPr>
+    <w:tblPr>
+      <w:tblInd w:w="0" w:type="dxa"/>
+      <w:tblBorders>
+        <w:top w:val="single" w:sz="12" w:space="0" w:color="000000"/>
+        <w:bottom w:val="single" w:sz="12" w:space="0" w:color="000000"/>
+        <w:insideH w:val="single" w:sz="6" w:space="0" w:color="000000"/>
+      </w:tblBorders>
+      <w:tblCellMar>
+        <w:top w:w="0" w:type="dxa"/>
+        <w:left w:w="108" w:type="dxa"/>
+        <w:bottom w:w="0" w:type="dxa"/>
+        <w:right w:w="108" w:type="dxa"/>
+      </w:tblCellMar>
+    </w:tblPr>
+    <w:tcPr>
+      <w:shd w:val="clear" w:color="auto" w:fill="auto"/>
+    </w:tcPr>
+    <w:tblStylePr w:type="firstRow">
+      <w:rPr>
+        <w:b/>
+        <w:bCs/>
+        <w:color w:val="000080"/>
+      </w:rPr>
+      <w:tblPr/>
+      <w:tcPr>
+        <w:tcBorders>
+          <w:bottom w:val="single" w:sz="12" w:space="0" w:color="000000"/>
+          <w:tl2br w:val="none" w:sz="0" w:space="0" w:color="auto"/>
+          <w:tr2bl w:val="none" w:sz="0" w:space="0" w:color="auto"/>
+        </w:tcBorders>
+      </w:tcPr>
+    </w:tblStylePr>
+    <w:tblStylePr w:type="lastRow">
+      <w:tblPr/>
+      <w:tcPr>
+        <w:tcBorders>
+          <w:top w:val="single" w:sz="12" w:space="0" w:color="000000"/>
+          <w:tl2br w:val="none" w:sz="0" w:space="0" w:color="auto"/>
+          <w:tr2bl w:val="none" w:sz="0" w:space="0" w:color="auto"/>
+        </w:tcBorders>
+      </w:tcPr>
+    </w:tblStylePr>
+    <w:tblStylePr w:type="swCell">
+      <w:rPr>
+        <w:i/>
+        <w:iCs/>
+        <w:color w:val="000080"/>
+      </w:rPr>
+      <w:tblPr/>
+      <w:tcPr>
+        <w:tcBorders>
+          <w:tl2br w:val="none" w:sz="0" w:space="0" w:color="auto"/>
+          <w:tr2bl w:val="none" w:sz="0" w:space="0" w:color="auto"/>
+        </w:tcBorders>
+      </w:tcPr>
+    </w:tblStylePr>
+  </w:style>
 </w:styles>
 </file>
 
@@ -12897,18 +13507,18 @@
     </dgm:pt>
   </dgm:ptLst>
   <dgm:cxnLst>
+    <dgm:cxn modelId="{28BD1457-20E9-429B-B41B-0C52C1B1A196}" type="presOf" srcId="{E5C4CA86-4C48-48B9-A0A6-A1982378D82F}" destId="{48211093-16F6-492D-806C-013D9E408995}" srcOrd="0" destOrd="0" presId="urn:microsoft.com/office/officeart/2005/8/layout/chevron1"/>
     <dgm:cxn modelId="{3C7D6F43-1081-4434-B251-71CB73CB9939}" srcId="{A098BB04-23DC-4E7A-8A8A-2DBC5A1EA15A}" destId="{E5C4CA86-4C48-48B9-A0A6-A1982378D82F}" srcOrd="0" destOrd="0" parTransId="{F4CF35D9-72ED-4FB3-A002-C93AA2F7177C}" sibTransId="{4D571D74-BFC4-4731-9FD7-DA5CD1ED2774}"/>
     <dgm:cxn modelId="{EC529A0C-5B61-45D9-8FEF-6E9DFD7F8B24}" srcId="{A098BB04-23DC-4E7A-8A8A-2DBC5A1EA15A}" destId="{4F8B4D19-41DD-46A7-A532-962CEFC734D5}" srcOrd="2" destOrd="0" parTransId="{348378B6-83FF-4597-8D19-6447963549E5}" sibTransId="{F3F621E7-397E-4441-8588-E1CAB5266DEA}"/>
-    <dgm:cxn modelId="{A3A3A0AE-1779-4E1F-A586-B27E6C49C4A1}" type="presOf" srcId="{4F8B4D19-41DD-46A7-A532-962CEFC734D5}" destId="{B0A8CBC0-1794-4E7F-9AA5-7BB7639A4AE8}" srcOrd="0" destOrd="0" presId="urn:microsoft.com/office/officeart/2005/8/layout/chevron1"/>
-    <dgm:cxn modelId="{33C75979-4507-41ED-858D-79179425D918}" type="presOf" srcId="{E5C4CA86-4C48-48B9-A0A6-A1982378D82F}" destId="{48211093-16F6-492D-806C-013D9E408995}" srcOrd="0" destOrd="0" presId="urn:microsoft.com/office/officeart/2005/8/layout/chevron1"/>
-    <dgm:cxn modelId="{2E5DEEC6-89B2-4476-A636-7D17A46BC122}" type="presOf" srcId="{EBA65594-F0D8-417F-A8C0-8B4974FF7B05}" destId="{40D37583-E5C0-4EA9-9AB1-70B05BA374B2}" srcOrd="0" destOrd="0" presId="urn:microsoft.com/office/officeart/2005/8/layout/chevron1"/>
-    <dgm:cxn modelId="{B932350B-978A-4487-89EA-348436FCCC5F}" type="presOf" srcId="{A098BB04-23DC-4E7A-8A8A-2DBC5A1EA15A}" destId="{AF567B5B-1AE5-467B-9D1A-ABB9FD43EDA8}" srcOrd="0" destOrd="0" presId="urn:microsoft.com/office/officeart/2005/8/layout/chevron1"/>
+    <dgm:cxn modelId="{601E059E-78AD-4D5E-88C0-6234F6505D1A}" type="presOf" srcId="{EBA65594-F0D8-417F-A8C0-8B4974FF7B05}" destId="{40D37583-E5C0-4EA9-9AB1-70B05BA374B2}" srcOrd="0" destOrd="0" presId="urn:microsoft.com/office/officeart/2005/8/layout/chevron1"/>
+    <dgm:cxn modelId="{EDA3CB4E-D3E8-485B-852B-60B10E764CA5}" type="presOf" srcId="{4F8B4D19-41DD-46A7-A532-962CEFC734D5}" destId="{B0A8CBC0-1794-4E7F-9AA5-7BB7639A4AE8}" srcOrd="0" destOrd="0" presId="urn:microsoft.com/office/officeart/2005/8/layout/chevron1"/>
+    <dgm:cxn modelId="{9D529F21-5237-4200-9BE7-4EA868DE3185}" type="presOf" srcId="{A098BB04-23DC-4E7A-8A8A-2DBC5A1EA15A}" destId="{AF567B5B-1AE5-467B-9D1A-ABB9FD43EDA8}" srcOrd="0" destOrd="0" presId="urn:microsoft.com/office/officeart/2005/8/layout/chevron1"/>
     <dgm:cxn modelId="{60EB1E61-655D-4FD3-88CE-23F4B52CEAC9}" srcId="{A098BB04-23DC-4E7A-8A8A-2DBC5A1EA15A}" destId="{EBA65594-F0D8-417F-A8C0-8B4974FF7B05}" srcOrd="1" destOrd="0" parTransId="{65981329-6437-4250-8C5E-FE25FB144E94}" sibTransId="{BC535E59-EE9E-43B7-B6C6-A69D67D4E819}"/>
-    <dgm:cxn modelId="{2DF3622D-87E8-4289-A3F3-9B7322A85015}" type="presParOf" srcId="{AF567B5B-1AE5-467B-9D1A-ABB9FD43EDA8}" destId="{48211093-16F6-492D-806C-013D9E408995}" srcOrd="0" destOrd="0" presId="urn:microsoft.com/office/officeart/2005/8/layout/chevron1"/>
-    <dgm:cxn modelId="{210CE378-52D4-4780-B02F-E7F784988286}" type="presParOf" srcId="{AF567B5B-1AE5-467B-9D1A-ABB9FD43EDA8}" destId="{FAC2C440-ED3A-4ECC-A4AD-2A4021CC9E6A}" srcOrd="1" destOrd="0" presId="urn:microsoft.com/office/officeart/2005/8/layout/chevron1"/>
-    <dgm:cxn modelId="{37AB2EB2-6FE8-43ED-A126-D07C62F810BA}" type="presParOf" srcId="{AF567B5B-1AE5-467B-9D1A-ABB9FD43EDA8}" destId="{40D37583-E5C0-4EA9-9AB1-70B05BA374B2}" srcOrd="2" destOrd="0" presId="urn:microsoft.com/office/officeart/2005/8/layout/chevron1"/>
-    <dgm:cxn modelId="{600F3507-FD5E-489C-A208-B0249AE5E190}" type="presParOf" srcId="{AF567B5B-1AE5-467B-9D1A-ABB9FD43EDA8}" destId="{10C39741-3FF8-4734-A550-A51A0679C40C}" srcOrd="3" destOrd="0" presId="urn:microsoft.com/office/officeart/2005/8/layout/chevron1"/>
-    <dgm:cxn modelId="{37CEC2E6-FE51-4C25-95F3-1759EDD94CFB}" type="presParOf" srcId="{AF567B5B-1AE5-467B-9D1A-ABB9FD43EDA8}" destId="{B0A8CBC0-1794-4E7F-9AA5-7BB7639A4AE8}" srcOrd="4" destOrd="0" presId="urn:microsoft.com/office/officeart/2005/8/layout/chevron1"/>
+    <dgm:cxn modelId="{84FA25DB-41D8-448C-BD8E-9A5B21CC34A3}" type="presParOf" srcId="{AF567B5B-1AE5-467B-9D1A-ABB9FD43EDA8}" destId="{48211093-16F6-492D-806C-013D9E408995}" srcOrd="0" destOrd="0" presId="urn:microsoft.com/office/officeart/2005/8/layout/chevron1"/>
+    <dgm:cxn modelId="{63BC722B-D511-4B4A-BBEE-C03F9D4B4277}" type="presParOf" srcId="{AF567B5B-1AE5-467B-9D1A-ABB9FD43EDA8}" destId="{FAC2C440-ED3A-4ECC-A4AD-2A4021CC9E6A}" srcOrd="1" destOrd="0" presId="urn:microsoft.com/office/officeart/2005/8/layout/chevron1"/>
+    <dgm:cxn modelId="{4D656B72-776D-4460-8350-D33824598E94}" type="presParOf" srcId="{AF567B5B-1AE5-467B-9D1A-ABB9FD43EDA8}" destId="{40D37583-E5C0-4EA9-9AB1-70B05BA374B2}" srcOrd="2" destOrd="0" presId="urn:microsoft.com/office/officeart/2005/8/layout/chevron1"/>
+    <dgm:cxn modelId="{7E5C9570-EA34-411A-A15C-B1F30122C890}" type="presParOf" srcId="{AF567B5B-1AE5-467B-9D1A-ABB9FD43EDA8}" destId="{10C39741-3FF8-4734-A550-A51A0679C40C}" srcOrd="3" destOrd="0" presId="urn:microsoft.com/office/officeart/2005/8/layout/chevron1"/>
+    <dgm:cxn modelId="{A338267D-9206-4871-B6CF-AE88DF7D65EC}" type="presParOf" srcId="{AF567B5B-1AE5-467B-9D1A-ABB9FD43EDA8}" destId="{B0A8CBC0-1794-4E7F-9AA5-7BB7639A4AE8}" srcOrd="4" destOrd="0" presId="urn:microsoft.com/office/officeart/2005/8/layout/chevron1"/>
   </dgm:cxnLst>
   <dgm:bg/>
   <dgm:whole/>
@@ -13192,22 +13802,22 @@
     </dgm:pt>
   </dgm:ptLst>
   <dgm:cxnLst>
-    <dgm:cxn modelId="{7980F8CB-179D-4CE9-A313-33A9598F3C99}" type="presOf" srcId="{4F8B4D19-41DD-46A7-A532-962CEFC734D5}" destId="{B0A8CBC0-1794-4E7F-9AA5-7BB7639A4AE8}" srcOrd="0" destOrd="0" presId="urn:microsoft.com/office/officeart/2005/8/layout/chevron1"/>
-    <dgm:cxn modelId="{B646AED7-4EEB-4C34-98FE-3E04C12C67B3}" type="presOf" srcId="{E5C4CA86-4C48-48B9-A0A6-A1982378D82F}" destId="{48211093-16F6-492D-806C-013D9E408995}" srcOrd="0" destOrd="0" presId="urn:microsoft.com/office/officeart/2005/8/layout/chevron1"/>
+    <dgm:cxn modelId="{8944379F-E792-4543-93E6-C5E708CC0D4B}" type="presOf" srcId="{A098BB04-23DC-4E7A-8A8A-2DBC5A1EA15A}" destId="{AF567B5B-1AE5-467B-9D1A-ABB9FD43EDA8}" srcOrd="0" destOrd="0" presId="urn:microsoft.com/office/officeart/2005/8/layout/chevron1"/>
+    <dgm:cxn modelId="{92957421-05EB-405F-A669-5CAD0DDFB561}" type="presOf" srcId="{4F8B4D19-41DD-46A7-A532-962CEFC734D5}" destId="{B0A8CBC0-1794-4E7F-9AA5-7BB7639A4AE8}" srcOrd="0" destOrd="0" presId="urn:microsoft.com/office/officeart/2005/8/layout/chevron1"/>
+    <dgm:cxn modelId="{8BF50285-1F03-400E-84D0-AF7CCF6955D0}" type="presOf" srcId="{EBA65594-F0D8-417F-A8C0-8B4974FF7B05}" destId="{40D37583-E5C0-4EA9-9AB1-70B05BA374B2}" srcOrd="0" destOrd="0" presId="urn:microsoft.com/office/officeart/2005/8/layout/chevron1"/>
+    <dgm:cxn modelId="{EC529A0C-5B61-45D9-8FEF-6E9DFD7F8B24}" srcId="{A098BB04-23DC-4E7A-8A8A-2DBC5A1EA15A}" destId="{4F8B4D19-41DD-46A7-A532-962CEFC734D5}" srcOrd="2" destOrd="0" parTransId="{348378B6-83FF-4597-8D19-6447963549E5}" sibTransId="{F3F621E7-397E-4441-8588-E1CAB5266DEA}"/>
     <dgm:cxn modelId="{3C7D6F43-1081-4434-B251-71CB73CB9939}" srcId="{A098BB04-23DC-4E7A-8A8A-2DBC5A1EA15A}" destId="{E5C4CA86-4C48-48B9-A0A6-A1982378D82F}" srcOrd="0" destOrd="0" parTransId="{F4CF35D9-72ED-4FB3-A002-C93AA2F7177C}" sibTransId="{4D571D74-BFC4-4731-9FD7-DA5CD1ED2774}"/>
-    <dgm:cxn modelId="{EC529A0C-5B61-45D9-8FEF-6E9DFD7F8B24}" srcId="{A098BB04-23DC-4E7A-8A8A-2DBC5A1EA15A}" destId="{4F8B4D19-41DD-46A7-A532-962CEFC734D5}" srcOrd="2" destOrd="0" parTransId="{348378B6-83FF-4597-8D19-6447963549E5}" sibTransId="{F3F621E7-397E-4441-8588-E1CAB5266DEA}"/>
-    <dgm:cxn modelId="{B491C151-E693-4F30-A988-AC9D71F697AC}" type="presOf" srcId="{A098BB04-23DC-4E7A-8A8A-2DBC5A1EA15A}" destId="{AF567B5B-1AE5-467B-9D1A-ABB9FD43EDA8}" srcOrd="0" destOrd="0" presId="urn:microsoft.com/office/officeart/2005/8/layout/chevron1"/>
-    <dgm:cxn modelId="{1662276D-96B3-4444-AADC-FCC2D20CAE8E}" type="presOf" srcId="{BC3FCE93-9F7B-459F-AB3F-7F18CABA24B0}" destId="{E154E153-3AEF-48D9-99F7-6F2B8CB15958}" srcOrd="0" destOrd="0" presId="urn:microsoft.com/office/officeart/2005/8/layout/chevron1"/>
-    <dgm:cxn modelId="{59881ED6-382D-4114-B3BD-A4950F8F97CD}" type="presOf" srcId="{EBA65594-F0D8-417F-A8C0-8B4974FF7B05}" destId="{40D37583-E5C0-4EA9-9AB1-70B05BA374B2}" srcOrd="0" destOrd="0" presId="urn:microsoft.com/office/officeart/2005/8/layout/chevron1"/>
+    <dgm:cxn modelId="{25B00BB7-7D9B-4842-8C3B-F95CDC3D7BA3}" type="presOf" srcId="{E5C4CA86-4C48-48B9-A0A6-A1982378D82F}" destId="{48211093-16F6-492D-806C-013D9E408995}" srcOrd="0" destOrd="0" presId="urn:microsoft.com/office/officeart/2005/8/layout/chevron1"/>
+    <dgm:cxn modelId="{6073BA0F-99B5-4682-ADB1-B0957E1DE21C}" type="presOf" srcId="{BC3FCE93-9F7B-459F-AB3F-7F18CABA24B0}" destId="{E154E153-3AEF-48D9-99F7-6F2B8CB15958}" srcOrd="0" destOrd="0" presId="urn:microsoft.com/office/officeart/2005/8/layout/chevron1"/>
     <dgm:cxn modelId="{BFCA50E4-B595-4157-BBE4-7FDE874C3AD0}" srcId="{A098BB04-23DC-4E7A-8A8A-2DBC5A1EA15A}" destId="{BC3FCE93-9F7B-459F-AB3F-7F18CABA24B0}" srcOrd="3" destOrd="0" parTransId="{F0102B6D-8122-4E88-9C29-1EB04CE101F0}" sibTransId="{3C6973A3-AF98-45A9-8612-E6F8630E8BD5}"/>
     <dgm:cxn modelId="{60EB1E61-655D-4FD3-88CE-23F4B52CEAC9}" srcId="{A098BB04-23DC-4E7A-8A8A-2DBC5A1EA15A}" destId="{EBA65594-F0D8-417F-A8C0-8B4974FF7B05}" srcOrd="1" destOrd="0" parTransId="{65981329-6437-4250-8C5E-FE25FB144E94}" sibTransId="{BC535E59-EE9E-43B7-B6C6-A69D67D4E819}"/>
-    <dgm:cxn modelId="{9123417E-58D3-494A-886E-BC6EF47EF7D3}" type="presParOf" srcId="{AF567B5B-1AE5-467B-9D1A-ABB9FD43EDA8}" destId="{48211093-16F6-492D-806C-013D9E408995}" srcOrd="0" destOrd="0" presId="urn:microsoft.com/office/officeart/2005/8/layout/chevron1"/>
-    <dgm:cxn modelId="{5A3B4810-E5E9-46F5-B11D-0E912FC9E007}" type="presParOf" srcId="{AF567B5B-1AE5-467B-9D1A-ABB9FD43EDA8}" destId="{FAC2C440-ED3A-4ECC-A4AD-2A4021CC9E6A}" srcOrd="1" destOrd="0" presId="urn:microsoft.com/office/officeart/2005/8/layout/chevron1"/>
-    <dgm:cxn modelId="{F26E6BFE-FAA7-41D3-8265-7CFB208C68CE}" type="presParOf" srcId="{AF567B5B-1AE5-467B-9D1A-ABB9FD43EDA8}" destId="{40D37583-E5C0-4EA9-9AB1-70B05BA374B2}" srcOrd="2" destOrd="0" presId="urn:microsoft.com/office/officeart/2005/8/layout/chevron1"/>
-    <dgm:cxn modelId="{6845408B-5049-4E02-A143-91A6A48CA3E6}" type="presParOf" srcId="{AF567B5B-1AE5-467B-9D1A-ABB9FD43EDA8}" destId="{10C39741-3FF8-4734-A550-A51A0679C40C}" srcOrd="3" destOrd="0" presId="urn:microsoft.com/office/officeart/2005/8/layout/chevron1"/>
-    <dgm:cxn modelId="{C1B85142-4560-40E6-8A08-02338690B9CC}" type="presParOf" srcId="{AF567B5B-1AE5-467B-9D1A-ABB9FD43EDA8}" destId="{B0A8CBC0-1794-4E7F-9AA5-7BB7639A4AE8}" srcOrd="4" destOrd="0" presId="urn:microsoft.com/office/officeart/2005/8/layout/chevron1"/>
-    <dgm:cxn modelId="{FA7ECFB3-EA5B-4DDA-BFEF-D6C9CF97D198}" type="presParOf" srcId="{AF567B5B-1AE5-467B-9D1A-ABB9FD43EDA8}" destId="{DD2B13DA-0893-4086-B807-BF55EA5E0DAD}" srcOrd="5" destOrd="0" presId="urn:microsoft.com/office/officeart/2005/8/layout/chevron1"/>
-    <dgm:cxn modelId="{24065E79-E5CD-4962-9A29-78ADF7C1D2DE}" type="presParOf" srcId="{AF567B5B-1AE5-467B-9D1A-ABB9FD43EDA8}" destId="{E154E153-3AEF-48D9-99F7-6F2B8CB15958}" srcOrd="6" destOrd="0" presId="urn:microsoft.com/office/officeart/2005/8/layout/chevron1"/>
+    <dgm:cxn modelId="{F35400AB-EE40-4224-ABCD-5A1BB814DDB2}" type="presParOf" srcId="{AF567B5B-1AE5-467B-9D1A-ABB9FD43EDA8}" destId="{48211093-16F6-492D-806C-013D9E408995}" srcOrd="0" destOrd="0" presId="urn:microsoft.com/office/officeart/2005/8/layout/chevron1"/>
+    <dgm:cxn modelId="{368F2B5F-2DED-49CD-A181-881B96D0C9B8}" type="presParOf" srcId="{AF567B5B-1AE5-467B-9D1A-ABB9FD43EDA8}" destId="{FAC2C440-ED3A-4ECC-A4AD-2A4021CC9E6A}" srcOrd="1" destOrd="0" presId="urn:microsoft.com/office/officeart/2005/8/layout/chevron1"/>
+    <dgm:cxn modelId="{A261A528-F60A-42E1-BFA2-37D65D8CC3F5}" type="presParOf" srcId="{AF567B5B-1AE5-467B-9D1A-ABB9FD43EDA8}" destId="{40D37583-E5C0-4EA9-9AB1-70B05BA374B2}" srcOrd="2" destOrd="0" presId="urn:microsoft.com/office/officeart/2005/8/layout/chevron1"/>
+    <dgm:cxn modelId="{04D0EB46-3F88-4672-A06D-155788C0EEE5}" type="presParOf" srcId="{AF567B5B-1AE5-467B-9D1A-ABB9FD43EDA8}" destId="{10C39741-3FF8-4734-A550-A51A0679C40C}" srcOrd="3" destOrd="0" presId="urn:microsoft.com/office/officeart/2005/8/layout/chevron1"/>
+    <dgm:cxn modelId="{00B33CE2-09FA-4557-BF87-FBE1CCC7BE98}" type="presParOf" srcId="{AF567B5B-1AE5-467B-9D1A-ABB9FD43EDA8}" destId="{B0A8CBC0-1794-4E7F-9AA5-7BB7639A4AE8}" srcOrd="4" destOrd="0" presId="urn:microsoft.com/office/officeart/2005/8/layout/chevron1"/>
+    <dgm:cxn modelId="{E6F7BE3D-5F67-4770-88A6-9F2C25A99A70}" type="presParOf" srcId="{AF567B5B-1AE5-467B-9D1A-ABB9FD43EDA8}" destId="{DD2B13DA-0893-4086-B807-BF55EA5E0DAD}" srcOrd="5" destOrd="0" presId="urn:microsoft.com/office/officeart/2005/8/layout/chevron1"/>
+    <dgm:cxn modelId="{AE53B7D2-BCE7-4CD6-ABA3-81E722A15804}" type="presParOf" srcId="{AF567B5B-1AE5-467B-9D1A-ABB9FD43EDA8}" destId="{E154E153-3AEF-48D9-99F7-6F2B8CB15958}" srcOrd="6" destOrd="0" presId="urn:microsoft.com/office/officeart/2005/8/layout/chevron1"/>
   </dgm:cxnLst>
   <dgm:bg/>
   <dgm:whole/>
@@ -13434,18 +14044,18 @@
     </dgm:pt>
   </dgm:ptLst>
   <dgm:cxnLst>
-    <dgm:cxn modelId="{25216E89-0A38-46EA-9730-59F66FFF22D0}" type="presOf" srcId="{EBA65594-F0D8-417F-A8C0-8B4974FF7B05}" destId="{40D37583-E5C0-4EA9-9AB1-70B05BA374B2}" srcOrd="0" destOrd="0" presId="urn:microsoft.com/office/officeart/2005/8/layout/chevron1"/>
-    <dgm:cxn modelId="{0D0F3862-B96E-4FAA-82CD-1B781D17DBDF}" type="presOf" srcId="{4F8B4D19-41DD-46A7-A532-962CEFC734D5}" destId="{B0A8CBC0-1794-4E7F-9AA5-7BB7639A4AE8}" srcOrd="0" destOrd="0" presId="urn:microsoft.com/office/officeart/2005/8/layout/chevron1"/>
+    <dgm:cxn modelId="{6B264C32-644F-4F10-9777-2E3D04D7B0BA}" type="presOf" srcId="{EBA65594-F0D8-417F-A8C0-8B4974FF7B05}" destId="{40D37583-E5C0-4EA9-9AB1-70B05BA374B2}" srcOrd="0" destOrd="0" presId="urn:microsoft.com/office/officeart/2005/8/layout/chevron1"/>
+    <dgm:cxn modelId="{EC529A0C-5B61-45D9-8FEF-6E9DFD7F8B24}" srcId="{A098BB04-23DC-4E7A-8A8A-2DBC5A1EA15A}" destId="{4F8B4D19-41DD-46A7-A532-962CEFC734D5}" srcOrd="2" destOrd="0" parTransId="{348378B6-83FF-4597-8D19-6447963549E5}" sibTransId="{F3F621E7-397E-4441-8588-E1CAB5266DEA}"/>
     <dgm:cxn modelId="{3C7D6F43-1081-4434-B251-71CB73CB9939}" srcId="{A098BB04-23DC-4E7A-8A8A-2DBC5A1EA15A}" destId="{E5C4CA86-4C48-48B9-A0A6-A1982378D82F}" srcOrd="0" destOrd="0" parTransId="{F4CF35D9-72ED-4FB3-A002-C93AA2F7177C}" sibTransId="{4D571D74-BFC4-4731-9FD7-DA5CD1ED2774}"/>
-    <dgm:cxn modelId="{5260BE84-8844-427F-BFB0-0740BA5C6A53}" type="presOf" srcId="{E5C4CA86-4C48-48B9-A0A6-A1982378D82F}" destId="{48211093-16F6-492D-806C-013D9E408995}" srcOrd="0" destOrd="0" presId="urn:microsoft.com/office/officeart/2005/8/layout/chevron1"/>
-    <dgm:cxn modelId="{4BD237A5-5B6B-4329-9250-A93243A28DE0}" type="presOf" srcId="{A098BB04-23DC-4E7A-8A8A-2DBC5A1EA15A}" destId="{AF567B5B-1AE5-467B-9D1A-ABB9FD43EDA8}" srcOrd="0" destOrd="0" presId="urn:microsoft.com/office/officeart/2005/8/layout/chevron1"/>
-    <dgm:cxn modelId="{EC529A0C-5B61-45D9-8FEF-6E9DFD7F8B24}" srcId="{A098BB04-23DC-4E7A-8A8A-2DBC5A1EA15A}" destId="{4F8B4D19-41DD-46A7-A532-962CEFC734D5}" srcOrd="2" destOrd="0" parTransId="{348378B6-83FF-4597-8D19-6447963549E5}" sibTransId="{F3F621E7-397E-4441-8588-E1CAB5266DEA}"/>
+    <dgm:cxn modelId="{155387A5-D504-4D4B-8060-A77A3078E555}" type="presOf" srcId="{A098BB04-23DC-4E7A-8A8A-2DBC5A1EA15A}" destId="{AF567B5B-1AE5-467B-9D1A-ABB9FD43EDA8}" srcOrd="0" destOrd="0" presId="urn:microsoft.com/office/officeart/2005/8/layout/chevron1"/>
+    <dgm:cxn modelId="{D8442CE0-BA51-40F4-ABE0-1D8C7AF5B711}" type="presOf" srcId="{4F8B4D19-41DD-46A7-A532-962CEFC734D5}" destId="{B0A8CBC0-1794-4E7F-9AA5-7BB7639A4AE8}" srcOrd="0" destOrd="0" presId="urn:microsoft.com/office/officeart/2005/8/layout/chevron1"/>
+    <dgm:cxn modelId="{BC1C3595-8C0D-4199-A2B2-94C913EF37D8}" type="presOf" srcId="{E5C4CA86-4C48-48B9-A0A6-A1982378D82F}" destId="{48211093-16F6-492D-806C-013D9E408995}" srcOrd="0" destOrd="0" presId="urn:microsoft.com/office/officeart/2005/8/layout/chevron1"/>
     <dgm:cxn modelId="{60EB1E61-655D-4FD3-88CE-23F4B52CEAC9}" srcId="{A098BB04-23DC-4E7A-8A8A-2DBC5A1EA15A}" destId="{EBA65594-F0D8-417F-A8C0-8B4974FF7B05}" srcOrd="1" destOrd="0" parTransId="{65981329-6437-4250-8C5E-FE25FB144E94}" sibTransId="{BC535E59-EE9E-43B7-B6C6-A69D67D4E819}"/>
-    <dgm:cxn modelId="{4D36F623-C3E3-499C-90D1-76FFA2681C31}" type="presParOf" srcId="{AF567B5B-1AE5-467B-9D1A-ABB9FD43EDA8}" destId="{48211093-16F6-492D-806C-013D9E408995}" srcOrd="0" destOrd="0" presId="urn:microsoft.com/office/officeart/2005/8/layout/chevron1"/>
-    <dgm:cxn modelId="{53373868-3A35-4DA8-B06D-8BF3787ED416}" type="presParOf" srcId="{AF567B5B-1AE5-467B-9D1A-ABB9FD43EDA8}" destId="{FAC2C440-ED3A-4ECC-A4AD-2A4021CC9E6A}" srcOrd="1" destOrd="0" presId="urn:microsoft.com/office/officeart/2005/8/layout/chevron1"/>
-    <dgm:cxn modelId="{9ECE73C6-5FC3-4D6B-A3DB-85AC66C87FE2}" type="presParOf" srcId="{AF567B5B-1AE5-467B-9D1A-ABB9FD43EDA8}" destId="{40D37583-E5C0-4EA9-9AB1-70B05BA374B2}" srcOrd="2" destOrd="0" presId="urn:microsoft.com/office/officeart/2005/8/layout/chevron1"/>
-    <dgm:cxn modelId="{E8A4A994-7522-4681-8DAE-B4B3F300FBB2}" type="presParOf" srcId="{AF567B5B-1AE5-467B-9D1A-ABB9FD43EDA8}" destId="{10C39741-3FF8-4734-A550-A51A0679C40C}" srcOrd="3" destOrd="0" presId="urn:microsoft.com/office/officeart/2005/8/layout/chevron1"/>
-    <dgm:cxn modelId="{4132827D-F6B9-4728-BFC8-64AACAF8AB9B}" type="presParOf" srcId="{AF567B5B-1AE5-467B-9D1A-ABB9FD43EDA8}" destId="{B0A8CBC0-1794-4E7F-9AA5-7BB7639A4AE8}" srcOrd="4" destOrd="0" presId="urn:microsoft.com/office/officeart/2005/8/layout/chevron1"/>
+    <dgm:cxn modelId="{9356FBF5-095E-4ACF-BB9F-D4515DC31EF7}" type="presParOf" srcId="{AF567B5B-1AE5-467B-9D1A-ABB9FD43EDA8}" destId="{48211093-16F6-492D-806C-013D9E408995}" srcOrd="0" destOrd="0" presId="urn:microsoft.com/office/officeart/2005/8/layout/chevron1"/>
+    <dgm:cxn modelId="{75F98A07-69E1-4B6C-94B1-22EDA1B03B09}" type="presParOf" srcId="{AF567B5B-1AE5-467B-9D1A-ABB9FD43EDA8}" destId="{FAC2C440-ED3A-4ECC-A4AD-2A4021CC9E6A}" srcOrd="1" destOrd="0" presId="urn:microsoft.com/office/officeart/2005/8/layout/chevron1"/>
+    <dgm:cxn modelId="{B178A6BA-9FEF-4E64-B82D-F842BBA2B573}" type="presParOf" srcId="{AF567B5B-1AE5-467B-9D1A-ABB9FD43EDA8}" destId="{40D37583-E5C0-4EA9-9AB1-70B05BA374B2}" srcOrd="2" destOrd="0" presId="urn:microsoft.com/office/officeart/2005/8/layout/chevron1"/>
+    <dgm:cxn modelId="{BE4008E6-4FF8-47A5-A9BA-6525FCEFF9D2}" type="presParOf" srcId="{AF567B5B-1AE5-467B-9D1A-ABB9FD43EDA8}" destId="{10C39741-3FF8-4734-A550-A51A0679C40C}" srcOrd="3" destOrd="0" presId="urn:microsoft.com/office/officeart/2005/8/layout/chevron1"/>
+    <dgm:cxn modelId="{EB3CC147-CC76-4785-97B3-338FD28D31C1}" type="presParOf" srcId="{AF567B5B-1AE5-467B-9D1A-ABB9FD43EDA8}" destId="{B0A8CBC0-1794-4E7F-9AA5-7BB7639A4AE8}" srcOrd="4" destOrd="0" presId="urn:microsoft.com/office/officeart/2005/8/layout/chevron1"/>
   </dgm:cxnLst>
   <dgm:bg/>
   <dgm:whole/>
@@ -13600,14 +14210,14 @@
     </dgm:pt>
   </dgm:ptLst>
   <dgm:cxnLst>
-    <dgm:cxn modelId="{D4482784-FAC2-4272-B962-B14D268596D4}" type="presOf" srcId="{EBA65594-F0D8-417F-A8C0-8B4974FF7B05}" destId="{40D37583-E5C0-4EA9-9AB1-70B05BA374B2}" srcOrd="0" destOrd="0" presId="urn:microsoft.com/office/officeart/2005/8/layout/chevron1"/>
+    <dgm:cxn modelId="{D02FB272-81C9-42E9-8E6E-7F30628BEA07}" type="presOf" srcId="{A098BB04-23DC-4E7A-8A8A-2DBC5A1EA15A}" destId="{AF567B5B-1AE5-467B-9D1A-ABB9FD43EDA8}" srcOrd="0" destOrd="0" presId="urn:microsoft.com/office/officeart/2005/8/layout/chevron1"/>
     <dgm:cxn modelId="{3C7D6F43-1081-4434-B251-71CB73CB9939}" srcId="{A098BB04-23DC-4E7A-8A8A-2DBC5A1EA15A}" destId="{E5C4CA86-4C48-48B9-A0A6-A1982378D82F}" srcOrd="0" destOrd="0" parTransId="{F4CF35D9-72ED-4FB3-A002-C93AA2F7177C}" sibTransId="{4D571D74-BFC4-4731-9FD7-DA5CD1ED2774}"/>
-    <dgm:cxn modelId="{7AF9E2CF-755D-4EB2-84ED-3CEF9E921075}" type="presOf" srcId="{A098BB04-23DC-4E7A-8A8A-2DBC5A1EA15A}" destId="{AF567B5B-1AE5-467B-9D1A-ABB9FD43EDA8}" srcOrd="0" destOrd="0" presId="urn:microsoft.com/office/officeart/2005/8/layout/chevron1"/>
-    <dgm:cxn modelId="{0FA2385B-FE73-4246-9BD9-D0C6ADFEB535}" type="presOf" srcId="{E5C4CA86-4C48-48B9-A0A6-A1982378D82F}" destId="{48211093-16F6-492D-806C-013D9E408995}" srcOrd="0" destOrd="0" presId="urn:microsoft.com/office/officeart/2005/8/layout/chevron1"/>
+    <dgm:cxn modelId="{BC4D5449-5D56-443D-9A34-7EB4837BBC8A}" type="presOf" srcId="{E5C4CA86-4C48-48B9-A0A6-A1982378D82F}" destId="{48211093-16F6-492D-806C-013D9E408995}" srcOrd="0" destOrd="0" presId="urn:microsoft.com/office/officeart/2005/8/layout/chevron1"/>
+    <dgm:cxn modelId="{31785C74-2D4B-44CC-95C0-2C0768673720}" type="presOf" srcId="{EBA65594-F0D8-417F-A8C0-8B4974FF7B05}" destId="{40D37583-E5C0-4EA9-9AB1-70B05BA374B2}" srcOrd="0" destOrd="0" presId="urn:microsoft.com/office/officeart/2005/8/layout/chevron1"/>
     <dgm:cxn modelId="{60EB1E61-655D-4FD3-88CE-23F4B52CEAC9}" srcId="{A098BB04-23DC-4E7A-8A8A-2DBC5A1EA15A}" destId="{EBA65594-F0D8-417F-A8C0-8B4974FF7B05}" srcOrd="1" destOrd="0" parTransId="{65981329-6437-4250-8C5E-FE25FB144E94}" sibTransId="{BC535E59-EE9E-43B7-B6C6-A69D67D4E819}"/>
-    <dgm:cxn modelId="{2B17FA21-8078-4234-A132-742C71D031C4}" type="presParOf" srcId="{AF567B5B-1AE5-467B-9D1A-ABB9FD43EDA8}" destId="{48211093-16F6-492D-806C-013D9E408995}" srcOrd="0" destOrd="0" presId="urn:microsoft.com/office/officeart/2005/8/layout/chevron1"/>
-    <dgm:cxn modelId="{D1280EFF-A50F-44F7-B997-0AEDD301E756}" type="presParOf" srcId="{AF567B5B-1AE5-467B-9D1A-ABB9FD43EDA8}" destId="{FAC2C440-ED3A-4ECC-A4AD-2A4021CC9E6A}" srcOrd="1" destOrd="0" presId="urn:microsoft.com/office/officeart/2005/8/layout/chevron1"/>
-    <dgm:cxn modelId="{C007DAD9-A7F4-415D-A2B6-AB1BA8860996}" type="presParOf" srcId="{AF567B5B-1AE5-467B-9D1A-ABB9FD43EDA8}" destId="{40D37583-E5C0-4EA9-9AB1-70B05BA374B2}" srcOrd="2" destOrd="0" presId="urn:microsoft.com/office/officeart/2005/8/layout/chevron1"/>
+    <dgm:cxn modelId="{DA50D4A0-91A4-4DAC-B064-F2CE6D95B366}" type="presParOf" srcId="{AF567B5B-1AE5-467B-9D1A-ABB9FD43EDA8}" destId="{48211093-16F6-492D-806C-013D9E408995}" srcOrd="0" destOrd="0" presId="urn:microsoft.com/office/officeart/2005/8/layout/chevron1"/>
+    <dgm:cxn modelId="{33E8C6C6-EFF1-4F6E-AB5C-764F110E61ED}" type="presParOf" srcId="{AF567B5B-1AE5-467B-9D1A-ABB9FD43EDA8}" destId="{FAC2C440-ED3A-4ECC-A4AD-2A4021CC9E6A}" srcOrd="1" destOrd="0" presId="urn:microsoft.com/office/officeart/2005/8/layout/chevron1"/>
+    <dgm:cxn modelId="{730A1DDA-5684-4541-BFB8-501F17156CED}" type="presParOf" srcId="{AF567B5B-1AE5-467B-9D1A-ABB9FD43EDA8}" destId="{40D37583-E5C0-4EA9-9AB1-70B05BA374B2}" srcOrd="2" destOrd="0" presId="urn:microsoft.com/office/officeart/2005/8/layout/chevron1"/>
   </dgm:cxnLst>
   <dgm:bg/>
   <dgm:whole/>
@@ -20281,7 +20891,7 @@
 </file>
 
 <file path=customXml/itemProps1.xml><?xml version="1.0" encoding="utf-8"?>
-<ds:datastoreItem xmlns:ds="http://schemas.openxmlformats.org/officeDocument/2006/customXml" ds:itemID="{9A08B0C9-2A79-438B-8B5E-AD2FF4EF5023}">
+<ds:datastoreItem xmlns:ds="http://schemas.openxmlformats.org/officeDocument/2006/customXml" ds:itemID="{CCA57F39-A02E-46F2-889E-188471D20692}">
   <ds:schemaRefs>
     <ds:schemaRef ds:uri="http://schemas.openxmlformats.org/officeDocument/2006/bibliography"/>
   </ds:schemaRefs>

</xml_diff>